<commit_message>
Added usage notes for SAI extensions
</commit_message>
<xml_diff>
--- a/doc/SAI Extensions.docx
+++ b/doc/SAI Extensions.docx
@@ -279,13 +279,45 @@
               <w:rPr>
                 <w:b/>
               </w:rPr>
-              <w:t>11/</w:t>
+              <w:t>11/28/2016</w:t>
             </w:r>
+          </w:p>
+        </w:tc>
+      </w:tr>
+      <w:tr>
+        <w:tc>
+          <w:tcPr>
+            <w:tcW w:w="1435" w:type="dxa"/>
+          </w:tcPr>
+          <w:p>
+            <w:pPr>
+              <w:rPr>
+                <w:b/>
+              </w:rPr>
+            </w:pPr>
             <w:r>
               <w:rPr>
                 <w:b/>
               </w:rPr>
-              <w:t>28/2016</w:t>
+              <w:t>Modified</w:t>
+            </w:r>
+          </w:p>
+        </w:tc>
+        <w:tc>
+          <w:tcPr>
+            <w:tcW w:w="7915" w:type="dxa"/>
+          </w:tcPr>
+          <w:p>
+            <w:pPr>
+              <w:rPr>
+                <w:b/>
+              </w:rPr>
+            </w:pPr>
+            <w:r>
+              <w:rPr>
+                <w:b/>
+              </w:rPr>
+              <w:t>02/23/2017</w:t>
             </w:r>
           </w:p>
         </w:tc>
@@ -352,19 +384,7 @@
     </w:p>
     <w:p>
       <w:r>
-        <w:t xml:space="preserve">SAI Extensions can be used for introducing </w:t>
-      </w:r>
-      <w:r>
-        <w:t xml:space="preserve">custom </w:t>
-      </w:r>
-      <w:r>
-        <w:t xml:space="preserve">attributes and </w:t>
-      </w:r>
-      <w:r>
-        <w:t xml:space="preserve">experimental or extension </w:t>
-      </w:r>
-      <w:r>
-        <w:t>modules.</w:t>
+        <w:t>SAI Extensions can be used for introducing custom attributes and experimental or extension modules.</w:t>
       </w:r>
     </w:p>
     <w:p>
@@ -418,8 +438,18 @@
       </w:r>
     </w:p>
     <w:p>
-      <w:proofErr w:type="spellStart"/>
-      <w:r>
+      <w:pPr>
+        <w:rPr>
+          <w:rFonts w:ascii="Courier New" w:hAnsi="Courier New" w:cs="Courier New"/>
+          <w:b/>
+        </w:rPr>
+      </w:pPr>
+      <w:proofErr w:type="spellStart"/>
+      <w:r>
+        <w:rPr>
+          <w:rFonts w:ascii="Courier New" w:hAnsi="Courier New" w:cs="Courier New"/>
+          <w:b/>
+        </w:rPr>
         <w:t>saiport.h</w:t>
       </w:r>
       <w:proofErr w:type="spellEnd"/>
@@ -569,23 +599,7 @@
           <w:sz w:val="18"/>
           <w:szCs w:val="18"/>
         </w:rPr>
-        <w:t xml:space="preserve">    </w:t>
-      </w:r>
-      <w:r>
-        <w:rPr>
-          <w:rFonts w:ascii="Courier New" w:hAnsi="Courier New" w:cs="Courier New"/>
-          <w:sz w:val="18"/>
-          <w:szCs w:val="18"/>
-        </w:rPr>
-        <w:t>SAI_PORT_ATTR_</w:t>
-      </w:r>
-      <w:r>
-        <w:rPr>
-          <w:rFonts w:ascii="Courier New" w:hAnsi="Courier New" w:cs="Courier New"/>
-          <w:sz w:val="18"/>
-          <w:szCs w:val="18"/>
-        </w:rPr>
-        <w:t>CUSTOM_RANGE_SAI_IMPL_X_START =</w:t>
+        <w:t xml:space="preserve">    SAI_PORT_ATTR_CUSTOM_RANGE_SAI_IMPL_X_START =</w:t>
       </w:r>
       <w:r>
         <w:rPr>
@@ -601,23 +615,7 @@
           <w:sz w:val="18"/>
           <w:szCs w:val="18"/>
         </w:rPr>
-        <w:t>S</w:t>
-      </w:r>
-      <w:r>
-        <w:rPr>
-          <w:rFonts w:ascii="Courier New" w:hAnsi="Courier New" w:cs="Courier New"/>
-          <w:sz w:val="18"/>
-          <w:szCs w:val="18"/>
-        </w:rPr>
-        <w:t>AI_PORT_ATTR_CUSTOM_RANGE_START</w:t>
-      </w:r>
-      <w:r>
-        <w:rPr>
-          <w:rFonts w:ascii="Courier New" w:hAnsi="Courier New" w:cs="Courier New"/>
-          <w:sz w:val="18"/>
-          <w:szCs w:val="18"/>
-        </w:rPr>
-        <w:t>,</w:t>
+        <w:t>SAI_PORT_ATTR_CUSTOM_RANGE_START,</w:t>
       </w:r>
     </w:p>
     <w:p>
@@ -671,47 +669,7 @@
           <w:sz w:val="18"/>
           <w:szCs w:val="18"/>
         </w:rPr>
-        <w:t xml:space="preserve">    SAI_PORT_ATTR_</w:t>
-      </w:r>
-      <w:r>
-        <w:rPr>
-          <w:rFonts w:ascii="Courier New" w:hAnsi="Courier New" w:cs="Courier New"/>
-          <w:sz w:val="18"/>
-          <w:szCs w:val="18"/>
-        </w:rPr>
-        <w:t>CUSTOM_RANGE_SAI_IMPL_X_END</w:t>
-      </w:r>
-      <w:r>
-        <w:rPr>
-          <w:rFonts w:ascii="Courier New" w:hAnsi="Courier New" w:cs="Courier New"/>
-          <w:sz w:val="18"/>
-          <w:szCs w:val="18"/>
-        </w:rPr>
-        <w:t xml:space="preserve"> =</w:t>
-      </w:r>
-      <w:r>
-        <w:rPr>
-          <w:rFonts w:ascii="Courier New" w:hAnsi="Courier New" w:cs="Courier New"/>
-          <w:sz w:val="18"/>
-          <w:szCs w:val="18"/>
-        </w:rPr>
-        <w:t xml:space="preserve"> </w:t>
-      </w:r>
-      <w:r>
-        <w:rPr>
-          <w:rFonts w:ascii="Courier New" w:hAnsi="Courier New" w:cs="Courier New"/>
-          <w:sz w:val="18"/>
-          <w:szCs w:val="18"/>
-        </w:rPr>
-        <w:t>SAI_PORT_ATTR_CUSTOM_RANGE_START</w:t>
-      </w:r>
-      <w:r>
-        <w:rPr>
-          <w:rFonts w:ascii="Courier New" w:hAnsi="Courier New" w:cs="Courier New"/>
-          <w:sz w:val="18"/>
-          <w:szCs w:val="18"/>
-        </w:rPr>
-        <w:t xml:space="preserve"> + 0x7F</w:t>
+        <w:t xml:space="preserve">    SAI_PORT_ATTR_CUSTOM_RANGE_SAI_IMPL_X_END = SAI_PORT_ATTR_CUSTOM_RANGE_START + 0x7F</w:t>
       </w:r>
     </w:p>
     <w:p>
@@ -833,6 +791,74 @@
         </w:rPr>
       </w:pPr>
       <w:r>
+        <w:t xml:space="preserve">A file called </w:t>
+      </w:r>
+      <w:proofErr w:type="spellStart"/>
+      <w:r>
+        <w:rPr>
+          <w:rFonts w:ascii="Courier New" w:hAnsi="Courier New" w:cs="Courier New"/>
+        </w:rPr>
+        <w:t>saimodule_extension</w:t>
+      </w:r>
+      <w:r>
+        <w:rPr>
+          <w:rFonts w:ascii="Courier New" w:hAnsi="Courier New" w:cs="Courier New"/>
+        </w:rPr>
+        <w:t>s</w:t>
+      </w:r>
+      <w:r>
+        <w:rPr>
+          <w:rFonts w:ascii="Courier New" w:hAnsi="Courier New" w:cs="Courier New"/>
+        </w:rPr>
+        <w:t>.h</w:t>
+      </w:r>
+      <w:proofErr w:type="spellEnd"/>
+      <w:r>
+        <w:t xml:space="preserve"> should contain </w:t>
+      </w:r>
+      <w:proofErr w:type="spellStart"/>
+      <w:r>
+        <w:t>enum</w:t>
+      </w:r>
+      <w:proofErr w:type="spellEnd"/>
+      <w:r>
+        <w:t xml:space="preserve"> values specific to extension attributes, e.g. </w:t>
+      </w:r>
+      <w:proofErr w:type="spellStart"/>
+      <w:r>
+        <w:rPr>
+          <w:rFonts w:ascii="Courier New" w:hAnsi="Courier New" w:cs="Courier New"/>
+        </w:rPr>
+        <w:t>saiport_extension</w:t>
+      </w:r>
+      <w:r>
+        <w:rPr>
+          <w:rFonts w:ascii="Courier New" w:hAnsi="Courier New" w:cs="Courier New"/>
+        </w:rPr>
+        <w:t>s</w:t>
+      </w:r>
+      <w:r>
+        <w:rPr>
+          <w:rFonts w:ascii="Courier New" w:hAnsi="Courier New" w:cs="Courier New"/>
+        </w:rPr>
+        <w:t>.h</w:t>
+      </w:r>
+      <w:proofErr w:type="spellEnd"/>
+      <w:r>
+        <w:t xml:space="preserve">. Please refer to usage notes below. Note that no new complex types are allowed as extensions, only new </w:t>
+      </w:r>
+      <w:proofErr w:type="spellStart"/>
+      <w:r>
+        <w:t>enum</w:t>
+      </w:r>
+      <w:proofErr w:type="spellEnd"/>
+      <w:r>
+        <w:t xml:space="preserve"> values.</w:t>
+      </w:r>
+      <w:r>
+        <w:t xml:space="preserve"> </w:t>
+      </w:r>
+      <w:r>
         <w:br w:type="page"/>
       </w:r>
     </w:p>
@@ -927,511 +953,2226 @@
         <w:rPr>
           <w:rFonts w:ascii="Courier New" w:hAnsi="Courier New" w:cs="Courier New"/>
         </w:rPr>
-        <w:t>saiextensionmodule</w:t>
-      </w:r>
-      <w:r>
-        <w:rPr>
-          <w:rFonts w:ascii="Courier New" w:hAnsi="Courier New" w:cs="Courier New"/>
+        <w:t>saiextensionmodule.h</w:t>
+      </w:r>
+      <w:proofErr w:type="spellEnd"/>
+    </w:p>
+    <w:p>
+      <w:pPr>
+        <w:spacing w:after="0" w:line="240" w:lineRule="auto"/>
+        <w:rPr>
+          <w:rFonts w:ascii="Courier New" w:hAnsi="Courier New" w:cs="Courier New"/>
+        </w:rPr>
+      </w:pPr>
+      <w:r>
+        <w:rPr>
+          <w:rFonts w:ascii="Courier New" w:hAnsi="Courier New" w:cs="Courier New"/>
+        </w:rPr>
+        <w:t>*</w:t>
+      </w:r>
+    </w:p>
+    <w:p>
+      <w:pPr>
+        <w:spacing w:after="0" w:line="240" w:lineRule="auto"/>
+        <w:rPr>
+          <w:rFonts w:ascii="Courier New" w:hAnsi="Courier New" w:cs="Courier New"/>
+        </w:rPr>
+      </w:pPr>
+      <w:r>
+        <w:rPr>
+          <w:rFonts w:ascii="Courier New" w:hAnsi="Courier New" w:cs="Courier New"/>
+        </w:rPr>
+        <w:t>*</w:t>
+      </w:r>
+      <w:r>
+        <w:rPr>
+          <w:rFonts w:ascii="Courier New" w:hAnsi="Courier New" w:cs="Courier New"/>
+        </w:rPr>
+        <w:t xml:space="preserve"> @brief   </w:t>
+      </w:r>
+      <w:proofErr w:type="gramStart"/>
+      <w:r>
+        <w:rPr>
+          <w:rFonts w:ascii="Courier New" w:hAnsi="Courier New" w:cs="Courier New"/>
+        </w:rPr>
+        <w:t>This</w:t>
+      </w:r>
+      <w:proofErr w:type="gramEnd"/>
+      <w:r>
+        <w:rPr>
+          <w:rFonts w:ascii="Courier New" w:hAnsi="Courier New" w:cs="Courier New"/>
+        </w:rPr>
+        <w:t xml:space="preserve"> module define</w:t>
+      </w:r>
+      <w:r>
+        <w:rPr>
+          <w:rFonts w:ascii="Courier New" w:hAnsi="Courier New" w:cs="Courier New"/>
+        </w:rPr>
+        <w:t>s</w:t>
+      </w:r>
+      <w:r>
+        <w:rPr>
+          <w:rFonts w:ascii="Courier New" w:hAnsi="Courier New" w:cs="Courier New"/>
+        </w:rPr>
+        <w:t xml:space="preserve"> a …</w:t>
+      </w:r>
+    </w:p>
+    <w:p>
+      <w:pPr>
+        <w:spacing w:after="0" w:line="240" w:lineRule="auto"/>
+        <w:rPr>
+          <w:rFonts w:ascii="Courier New" w:hAnsi="Courier New" w:cs="Courier New"/>
+        </w:rPr>
+      </w:pPr>
+      <w:r>
+        <w:rPr>
+          <w:rFonts w:ascii="Courier New" w:hAnsi="Courier New" w:cs="Courier New"/>
+        </w:rPr>
+        <w:t xml:space="preserve">* </w:t>
+      </w:r>
+      <w:r>
+        <w:rPr>
+          <w:rFonts w:ascii="Courier New" w:hAnsi="Courier New" w:cs="Courier New"/>
+          <w:b/>
+        </w:rPr>
+        <w:t xml:space="preserve">@description Supported </w:t>
+      </w:r>
+      <w:r>
+        <w:rPr>
+          <w:rFonts w:ascii="Courier New" w:hAnsi="Courier New" w:cs="Courier New"/>
+          <w:b/>
+        </w:rPr>
+        <w:t xml:space="preserve">only </w:t>
+      </w:r>
+      <w:r>
+        <w:rPr>
+          <w:rFonts w:ascii="Courier New" w:hAnsi="Courier New" w:cs="Courier New"/>
+          <w:b/>
+        </w:rPr>
+        <w:t>by Acme Co</w:t>
+      </w:r>
+      <w:r>
+        <w:rPr>
+          <w:rFonts w:ascii="Courier New" w:hAnsi="Courier New" w:cs="Courier New"/>
+          <w:b/>
+        </w:rPr>
+        <w:t>rp</w:t>
+      </w:r>
+      <w:r>
+        <w:rPr>
+          <w:rFonts w:ascii="Courier New" w:hAnsi="Courier New" w:cs="Courier New"/>
+          <w:b/>
+        </w:rPr>
+        <w:t>. SAI Implementation</w:t>
+      </w:r>
+    </w:p>
+    <w:p>
+      <w:pPr>
+        <w:spacing w:after="0" w:line="240" w:lineRule="auto"/>
+        <w:rPr>
+          <w:rFonts w:ascii="Courier New" w:hAnsi="Courier New" w:cs="Courier New"/>
+          <w:b/>
+        </w:rPr>
+      </w:pPr>
+      <w:r>
+        <w:rPr>
+          <w:rFonts w:ascii="Courier New" w:hAnsi="Courier New" w:cs="Courier New"/>
+        </w:rPr>
+        <w:t xml:space="preserve">* </w:t>
+      </w:r>
+      <w:r>
+        <w:rPr>
+          <w:rFonts w:ascii="Courier New" w:hAnsi="Courier New" w:cs="Courier New"/>
+          <w:b/>
+        </w:rPr>
+        <w:t xml:space="preserve">@warning </w:t>
+      </w:r>
+      <w:proofErr w:type="gramStart"/>
+      <w:r>
+        <w:rPr>
+          <w:rFonts w:ascii="Courier New" w:hAnsi="Courier New" w:cs="Courier New"/>
+          <w:b/>
+        </w:rPr>
+        <w:t>This</w:t>
+      </w:r>
+      <w:proofErr w:type="gramEnd"/>
+      <w:r>
+        <w:rPr>
+          <w:rFonts w:ascii="Courier New" w:hAnsi="Courier New" w:cs="Courier New"/>
+          <w:b/>
+        </w:rPr>
+        <w:t xml:space="preserve"> module is a SAI extension module </w:t>
+      </w:r>
+    </w:p>
+    <w:p>
+      <w:pPr>
+        <w:spacing w:after="0" w:line="240" w:lineRule="auto"/>
+      </w:pPr>
+      <w:r>
+        <w:rPr>
+          <w:rFonts w:ascii="Courier New" w:hAnsi="Courier New" w:cs="Courier New"/>
+        </w:rPr>
+        <w:t>/</w:t>
+      </w:r>
+    </w:p>
+    <w:p/>
+    <w:p>
+      <w:r>
+        <w:t xml:space="preserve">Extension module APIs are added to </w:t>
+      </w:r>
+      <w:proofErr w:type="spellStart"/>
+      <w:r>
+        <w:rPr>
+          <w:rFonts w:ascii="Courier New" w:hAnsi="Courier New" w:cs="Courier New"/>
+        </w:rPr>
+        <w:t>sai.h</w:t>
+      </w:r>
+      <w:proofErr w:type="spellEnd"/>
+      <w:r>
+        <w:t xml:space="preserve"> file. The documentation of the module name must state that the module is an extension.</w:t>
+      </w:r>
+      <w:r>
+        <w:t xml:space="preserve"> However, do not use any indication that the module is an extension in the </w:t>
+      </w:r>
+      <w:proofErr w:type="spellStart"/>
+      <w:r>
+        <w:t>enum</w:t>
+      </w:r>
+      <w:proofErr w:type="spellEnd"/>
+      <w:r>
+        <w:t xml:space="preserve"> itself. It will make it easier to move it to the main stream API list if the OCP community agrees on it.</w:t>
+      </w:r>
+    </w:p>
+    <w:p/>
+    <w:p>
+      <w:pPr>
+        <w:spacing w:after="0"/>
+        <w:rPr>
+          <w:rFonts w:ascii="Courier New" w:hAnsi="Courier New" w:cs="Courier New"/>
+          <w:sz w:val="20"/>
+          <w:szCs w:val="20"/>
+        </w:rPr>
+      </w:pPr>
+      <w:proofErr w:type="spellStart"/>
+      <w:proofErr w:type="gramStart"/>
+      <w:r>
+        <w:rPr>
+          <w:rFonts w:ascii="Courier New" w:hAnsi="Courier New" w:cs="Courier New"/>
+          <w:sz w:val="20"/>
+          <w:szCs w:val="20"/>
+        </w:rPr>
+        <w:t>typedef</w:t>
+      </w:r>
+      <w:proofErr w:type="spellEnd"/>
+      <w:proofErr w:type="gramEnd"/>
+      <w:r>
+        <w:rPr>
+          <w:rFonts w:ascii="Courier New" w:hAnsi="Courier New" w:cs="Courier New"/>
+          <w:sz w:val="20"/>
+          <w:szCs w:val="20"/>
+        </w:rPr>
+        <w:t xml:space="preserve"> </w:t>
+      </w:r>
+      <w:proofErr w:type="spellStart"/>
+      <w:r>
+        <w:rPr>
+          <w:rFonts w:ascii="Courier New" w:hAnsi="Courier New" w:cs="Courier New"/>
+          <w:sz w:val="20"/>
+          <w:szCs w:val="20"/>
+        </w:rPr>
+        <w:t>enum</w:t>
+      </w:r>
+      <w:proofErr w:type="spellEnd"/>
+      <w:r>
+        <w:rPr>
+          <w:rFonts w:ascii="Courier New" w:hAnsi="Courier New" w:cs="Courier New"/>
+          <w:sz w:val="20"/>
+          <w:szCs w:val="20"/>
+        </w:rPr>
+        <w:t xml:space="preserve"> _</w:t>
+      </w:r>
+      <w:proofErr w:type="spellStart"/>
+      <w:r>
+        <w:rPr>
+          <w:rFonts w:ascii="Courier New" w:hAnsi="Courier New" w:cs="Courier New"/>
+          <w:sz w:val="20"/>
+          <w:szCs w:val="20"/>
+        </w:rPr>
+        <w:t>sai_api_t</w:t>
+      </w:r>
+      <w:proofErr w:type="spellEnd"/>
+    </w:p>
+    <w:p>
+      <w:pPr>
+        <w:spacing w:after="0"/>
+        <w:rPr>
+          <w:rFonts w:ascii="Courier New" w:hAnsi="Courier New" w:cs="Courier New"/>
+          <w:sz w:val="20"/>
+          <w:szCs w:val="20"/>
+        </w:rPr>
+      </w:pPr>
+      <w:r>
+        <w:rPr>
+          <w:rFonts w:ascii="Courier New" w:hAnsi="Courier New" w:cs="Courier New"/>
+          <w:sz w:val="20"/>
+          <w:szCs w:val="20"/>
+        </w:rPr>
+        <w:t>{</w:t>
+      </w:r>
+    </w:p>
+    <w:p>
+      <w:pPr>
+        <w:spacing w:after="0"/>
+        <w:rPr>
+          <w:rFonts w:ascii="Courier New" w:hAnsi="Courier New" w:cs="Courier New"/>
+          <w:sz w:val="20"/>
+          <w:szCs w:val="20"/>
+        </w:rPr>
+      </w:pPr>
+      <w:r>
+        <w:rPr>
+          <w:rFonts w:ascii="Courier New" w:hAnsi="Courier New" w:cs="Courier New"/>
+          <w:sz w:val="20"/>
+          <w:szCs w:val="20"/>
+        </w:rPr>
+        <w:t xml:space="preserve">    SAI_API_UNSPECIFIED      </w:t>
+      </w:r>
+      <w:proofErr w:type="gramStart"/>
+      <w:r>
+        <w:rPr>
+          <w:rFonts w:ascii="Courier New" w:hAnsi="Courier New" w:cs="Courier New"/>
+          <w:sz w:val="20"/>
+          <w:szCs w:val="20"/>
+        </w:rPr>
+        <w:t>=  0</w:t>
+      </w:r>
+      <w:proofErr w:type="gramEnd"/>
+      <w:r>
+        <w:rPr>
+          <w:rFonts w:ascii="Courier New" w:hAnsi="Courier New" w:cs="Courier New"/>
+          <w:sz w:val="20"/>
+          <w:szCs w:val="20"/>
+        </w:rPr>
+        <w:t xml:space="preserve">, /**&lt; unspecified </w:t>
+      </w:r>
+      <w:proofErr w:type="spellStart"/>
+      <w:r>
+        <w:rPr>
+          <w:rFonts w:ascii="Courier New" w:hAnsi="Courier New" w:cs="Courier New"/>
+          <w:sz w:val="20"/>
+          <w:szCs w:val="20"/>
+        </w:rPr>
+        <w:t>api</w:t>
+      </w:r>
+      <w:proofErr w:type="spellEnd"/>
+      <w:r>
+        <w:rPr>
+          <w:rFonts w:ascii="Courier New" w:hAnsi="Courier New" w:cs="Courier New"/>
+          <w:sz w:val="20"/>
+          <w:szCs w:val="20"/>
+        </w:rPr>
+        <w:t xml:space="preserve"> */</w:t>
+      </w:r>
+    </w:p>
+    <w:p>
+      <w:pPr>
+        <w:spacing w:after="0"/>
+        <w:rPr>
+          <w:rFonts w:ascii="Courier New" w:hAnsi="Courier New" w:cs="Courier New"/>
+          <w:sz w:val="20"/>
+          <w:szCs w:val="20"/>
+        </w:rPr>
+      </w:pPr>
+      <w:r>
+        <w:rPr>
+          <w:rFonts w:ascii="Courier New" w:hAnsi="Courier New" w:cs="Courier New"/>
+          <w:sz w:val="20"/>
+          <w:szCs w:val="20"/>
+        </w:rPr>
+        <w:t xml:space="preserve">    SAI_API_SWITCH           </w:t>
+      </w:r>
+      <w:proofErr w:type="gramStart"/>
+      <w:r>
+        <w:rPr>
+          <w:rFonts w:ascii="Courier New" w:hAnsi="Courier New" w:cs="Courier New"/>
+          <w:sz w:val="20"/>
+          <w:szCs w:val="20"/>
+        </w:rPr>
+        <w:t>=  1</w:t>
+      </w:r>
+      <w:proofErr w:type="gramEnd"/>
+      <w:r>
+        <w:rPr>
+          <w:rFonts w:ascii="Courier New" w:hAnsi="Courier New" w:cs="Courier New"/>
+          <w:sz w:val="20"/>
+          <w:szCs w:val="20"/>
+        </w:rPr>
+        <w:t xml:space="preserve">, /**&lt; </w:t>
+      </w:r>
+      <w:proofErr w:type="spellStart"/>
+      <w:r>
+        <w:rPr>
+          <w:rFonts w:ascii="Courier New" w:hAnsi="Courier New" w:cs="Courier New"/>
+          <w:sz w:val="20"/>
+          <w:szCs w:val="20"/>
+        </w:rPr>
+        <w:t>sai_switch_api_t</w:t>
+      </w:r>
+      <w:proofErr w:type="spellEnd"/>
+      <w:r>
+        <w:rPr>
+          <w:rFonts w:ascii="Courier New" w:hAnsi="Courier New" w:cs="Courier New"/>
+          <w:sz w:val="20"/>
+          <w:szCs w:val="20"/>
+        </w:rPr>
+        <w:t xml:space="preserve"> */</w:t>
+      </w:r>
+    </w:p>
+    <w:p>
+      <w:pPr>
+        <w:spacing w:after="0"/>
+        <w:rPr>
+          <w:rFonts w:ascii="Courier New" w:hAnsi="Courier New" w:cs="Courier New"/>
+          <w:sz w:val="20"/>
+          <w:szCs w:val="20"/>
+        </w:rPr>
+      </w:pPr>
+      <w:r>
+        <w:rPr>
+          <w:rFonts w:ascii="Courier New" w:hAnsi="Courier New" w:cs="Courier New"/>
+          <w:sz w:val="20"/>
+          <w:szCs w:val="20"/>
+        </w:rPr>
+        <w:t xml:space="preserve">   …</w:t>
+      </w:r>
+    </w:p>
+    <w:p>
+      <w:pPr>
+        <w:spacing w:after="0"/>
+        <w:rPr>
+          <w:rFonts w:ascii="Courier New" w:hAnsi="Courier New" w:cs="Courier New"/>
+          <w:b/>
+          <w:sz w:val="20"/>
+          <w:szCs w:val="20"/>
+        </w:rPr>
+      </w:pPr>
+      <w:r>
+        <w:rPr>
+          <w:rFonts w:ascii="Courier New" w:hAnsi="Courier New" w:cs="Courier New"/>
+          <w:sz w:val="20"/>
+          <w:szCs w:val="20"/>
+        </w:rPr>
+        <w:t xml:space="preserve">   </w:t>
+      </w:r>
+      <w:r>
+        <w:rPr>
+          <w:rFonts w:ascii="Courier New" w:hAnsi="Courier New" w:cs="Courier New"/>
+          <w:b/>
+          <w:sz w:val="20"/>
+          <w:szCs w:val="20"/>
+        </w:rPr>
+        <w:t>SAI_API_CUSTOM_RANGE_START = 0x1000,</w:t>
+      </w:r>
+    </w:p>
+    <w:p>
+      <w:pPr>
+        <w:spacing w:after="0"/>
+        <w:rPr>
+          <w:rFonts w:ascii="Courier New" w:hAnsi="Courier New" w:cs="Courier New"/>
+          <w:b/>
+          <w:sz w:val="20"/>
+          <w:szCs w:val="20"/>
+        </w:rPr>
+      </w:pPr>
+    </w:p>
+    <w:p>
+      <w:pPr>
+        <w:spacing w:after="0"/>
+        <w:rPr>
+          <w:rFonts w:ascii="Courier New" w:hAnsi="Courier New" w:cs="Courier New"/>
+          <w:b/>
+          <w:sz w:val="20"/>
+          <w:szCs w:val="20"/>
+        </w:rPr>
+      </w:pPr>
+      <w:r>
+        <w:rPr>
+          <w:rFonts w:ascii="Courier New" w:hAnsi="Courier New" w:cs="Courier New"/>
+          <w:b/>
+          <w:sz w:val="20"/>
+          <w:szCs w:val="20"/>
+        </w:rPr>
+        <w:t xml:space="preserve">   /** Extension module provided by Acme Corp. */</w:t>
+      </w:r>
+    </w:p>
+    <w:p>
+      <w:pPr>
+        <w:spacing w:after="0"/>
+        <w:rPr>
+          <w:rFonts w:ascii="Courier New" w:hAnsi="Courier New" w:cs="Courier New"/>
+          <w:b/>
+          <w:sz w:val="20"/>
+          <w:szCs w:val="20"/>
+        </w:rPr>
+      </w:pPr>
+      <w:r>
+        <w:rPr>
+          <w:rFonts w:ascii="Courier New" w:hAnsi="Courier New" w:cs="Courier New"/>
+          <w:b/>
+          <w:sz w:val="20"/>
+          <w:szCs w:val="20"/>
+        </w:rPr>
+        <w:t xml:space="preserve">   SAI_API_ACME_MODULE = SAI_API_CUSTOM_RANGE_START + 1,</w:t>
+      </w:r>
+    </w:p>
+    <w:p>
+      <w:pPr>
+        <w:spacing w:after="0"/>
+        <w:rPr>
+          <w:rFonts w:ascii="Courier New" w:hAnsi="Courier New" w:cs="Courier New"/>
+          <w:sz w:val="20"/>
+          <w:szCs w:val="20"/>
+        </w:rPr>
+      </w:pPr>
+    </w:p>
+    <w:p>
+      <w:pPr>
+        <w:spacing w:after="0"/>
+        <w:rPr>
+          <w:rFonts w:ascii="Courier New" w:hAnsi="Courier New" w:cs="Courier New"/>
+          <w:sz w:val="20"/>
+          <w:szCs w:val="20"/>
+        </w:rPr>
+      </w:pPr>
+      <w:r>
+        <w:rPr>
+          <w:rFonts w:ascii="Courier New" w:hAnsi="Courier New" w:cs="Courier New"/>
+          <w:sz w:val="20"/>
+          <w:szCs w:val="20"/>
+        </w:rPr>
+        <w:t xml:space="preserve">} </w:t>
+      </w:r>
+      <w:proofErr w:type="spellStart"/>
+      <w:r>
+        <w:rPr>
+          <w:rFonts w:ascii="Courier New" w:hAnsi="Courier New" w:cs="Courier New"/>
+          <w:sz w:val="20"/>
+          <w:szCs w:val="20"/>
+        </w:rPr>
+        <w:t>sai_api_t</w:t>
+      </w:r>
+      <w:proofErr w:type="spellEnd"/>
+      <w:r>
+        <w:rPr>
+          <w:rFonts w:ascii="Courier New" w:hAnsi="Courier New" w:cs="Courier New"/>
+          <w:sz w:val="20"/>
+          <w:szCs w:val="20"/>
+        </w:rPr>
+        <w:t>;</w:t>
+      </w:r>
+    </w:p>
+    <w:p/>
+    <w:p>
+      <w:r>
+        <w:t xml:space="preserve">There is no requirement that module extension APIs be published (contents of </w:t>
+      </w:r>
+      <w:proofErr w:type="spellStart"/>
+      <w:r>
+        <w:rPr>
+          <w:rFonts w:ascii="Courier New" w:hAnsi="Courier New" w:cs="Courier New"/>
+        </w:rPr>
+        <w:t>saiextensionmodule.h</w:t>
+      </w:r>
+      <w:proofErr w:type="spellEnd"/>
+      <w:r>
+        <w:rPr>
+          <w:rFonts w:ascii="Courier New" w:hAnsi="Courier New" w:cs="Courier New"/>
+        </w:rPr>
+        <w:t>)</w:t>
+      </w:r>
+      <w:r>
+        <w:t xml:space="preserve">. The only recommendation is that module extension API’s use the SAI API approach (create/get/set/delete, with key /value pairs for attributes). </w:t>
+      </w:r>
+      <w:r>
+        <w:br w:type="page"/>
+      </w:r>
+    </w:p>
+    <w:p/>
+    <w:p>
+      <w:pPr>
+        <w:pStyle w:val="Heading2"/>
+      </w:pPr>
+      <w:r>
+        <w:t>U</w:t>
+      </w:r>
+      <w:r>
+        <w:t>sage Notes for Custom</w:t>
+      </w:r>
+      <w:r>
+        <w:t>/Extension</w:t>
+      </w:r>
+      <w:r>
+        <w:t xml:space="preserve"> Attributes</w:t>
+      </w:r>
+    </w:p>
+    <w:p>
+      <w:r>
+        <w:t>Assume a vendor (vendor A) implements a port attribute that controls a port LED state. In this case, the ‘</w:t>
+      </w:r>
+      <w:proofErr w:type="spellStart"/>
+      <w:r>
+        <w:t>saiport.h</w:t>
+      </w:r>
+      <w:proofErr w:type="spellEnd"/>
+      <w:r>
+        <w:t>’ has an LED State attribute</w:t>
+      </w:r>
+    </w:p>
+    <w:p>
+      <w:pPr>
+        <w:rPr>
+          <w:b/>
+        </w:rPr>
+      </w:pPr>
+      <w:proofErr w:type="spellStart"/>
+      <w:r>
+        <w:rPr>
+          <w:b/>
+        </w:rPr>
+        <w:t>saiport.h</w:t>
+      </w:r>
+      <w:proofErr w:type="spellEnd"/>
+    </w:p>
+    <w:p>
+      <w:pPr>
+        <w:spacing w:after="0"/>
+        <w:rPr>
+          <w:rFonts w:ascii="Courier New" w:hAnsi="Courier New" w:cs="Courier New"/>
+          <w:sz w:val="18"/>
+          <w:szCs w:val="18"/>
+        </w:rPr>
+      </w:pPr>
+      <w:proofErr w:type="spellStart"/>
+      <w:proofErr w:type="gramStart"/>
+      <w:r>
+        <w:rPr>
+          <w:rFonts w:ascii="Courier New" w:hAnsi="Courier New" w:cs="Courier New"/>
+          <w:sz w:val="18"/>
+          <w:szCs w:val="18"/>
+        </w:rPr>
+        <w:t>typedef</w:t>
+      </w:r>
+      <w:proofErr w:type="spellEnd"/>
+      <w:proofErr w:type="gramEnd"/>
+      <w:r>
+        <w:rPr>
+          <w:rFonts w:ascii="Courier New" w:hAnsi="Courier New" w:cs="Courier New"/>
+          <w:sz w:val="18"/>
+          <w:szCs w:val="18"/>
+        </w:rPr>
+        <w:t xml:space="preserve"> </w:t>
+      </w:r>
+      <w:proofErr w:type="spellStart"/>
+      <w:r>
+        <w:rPr>
+          <w:rFonts w:ascii="Courier New" w:hAnsi="Courier New" w:cs="Courier New"/>
+          <w:sz w:val="18"/>
+          <w:szCs w:val="18"/>
+        </w:rPr>
+        <w:t>enum</w:t>
+      </w:r>
+      <w:proofErr w:type="spellEnd"/>
+      <w:r>
+        <w:rPr>
+          <w:rFonts w:ascii="Courier New" w:hAnsi="Courier New" w:cs="Courier New"/>
+          <w:sz w:val="18"/>
+          <w:szCs w:val="18"/>
+        </w:rPr>
+        <w:t xml:space="preserve"> _</w:t>
+      </w:r>
+      <w:proofErr w:type="spellStart"/>
+      <w:r>
+        <w:rPr>
+          <w:rFonts w:ascii="Courier New" w:hAnsi="Courier New" w:cs="Courier New"/>
+          <w:sz w:val="18"/>
+          <w:szCs w:val="18"/>
+        </w:rPr>
+        <w:t>sai_port_attr_t</w:t>
+      </w:r>
+      <w:proofErr w:type="spellEnd"/>
+    </w:p>
+    <w:p>
+      <w:pPr>
+        <w:spacing w:after="0"/>
+        <w:rPr>
+          <w:rFonts w:ascii="Courier New" w:hAnsi="Courier New" w:cs="Courier New"/>
+          <w:sz w:val="18"/>
+          <w:szCs w:val="18"/>
+        </w:rPr>
+      </w:pPr>
+      <w:r>
+        <w:rPr>
+          <w:rFonts w:ascii="Courier New" w:hAnsi="Courier New" w:cs="Courier New"/>
+          <w:sz w:val="18"/>
+          <w:szCs w:val="18"/>
+        </w:rPr>
+        <w:t>{</w:t>
+      </w:r>
+    </w:p>
+    <w:p>
+      <w:pPr>
+        <w:spacing w:after="0"/>
+        <w:rPr>
+          <w:rFonts w:ascii="Courier New" w:hAnsi="Courier New" w:cs="Courier New"/>
+          <w:sz w:val="18"/>
+          <w:szCs w:val="18"/>
+        </w:rPr>
+      </w:pPr>
+      <w:r>
+        <w:rPr>
+          <w:rFonts w:ascii="Courier New" w:hAnsi="Courier New" w:cs="Courier New"/>
+          <w:sz w:val="18"/>
+          <w:szCs w:val="18"/>
+        </w:rPr>
+        <w:t>…</w:t>
+      </w:r>
+    </w:p>
+    <w:p>
+      <w:pPr>
+        <w:spacing w:after="0"/>
+        <w:rPr>
+          <w:rFonts w:ascii="Courier New" w:hAnsi="Courier New" w:cs="Courier New"/>
+          <w:sz w:val="18"/>
+          <w:szCs w:val="18"/>
+        </w:rPr>
+      </w:pPr>
+      <w:r>
+        <w:rPr>
+          <w:rFonts w:ascii="Courier New" w:hAnsi="Courier New" w:cs="Courier New"/>
+          <w:sz w:val="18"/>
+          <w:szCs w:val="18"/>
+        </w:rPr>
+        <w:t>/** Custom range base value */</w:t>
+      </w:r>
+    </w:p>
+    <w:p>
+      <w:pPr>
+        <w:spacing w:after="0"/>
+        <w:rPr>
+          <w:rFonts w:ascii="Courier New" w:hAnsi="Courier New" w:cs="Courier New"/>
+          <w:sz w:val="18"/>
+          <w:szCs w:val="18"/>
+        </w:rPr>
+      </w:pPr>
+      <w:r>
+        <w:rPr>
+          <w:rFonts w:ascii="Courier New" w:hAnsi="Courier New" w:cs="Courier New"/>
+          <w:sz w:val="18"/>
+          <w:szCs w:val="18"/>
+        </w:rPr>
+        <w:t xml:space="preserve">    SAI_PORT_ATTR_CUSTOM_RANGE_START = 0x10000000,</w:t>
+      </w:r>
+    </w:p>
+    <w:p>
+      <w:pPr>
+        <w:spacing w:after="0"/>
+        <w:rPr>
+          <w:rFonts w:ascii="Courier New" w:hAnsi="Courier New" w:cs="Courier New"/>
+          <w:sz w:val="18"/>
+          <w:szCs w:val="18"/>
+        </w:rPr>
+      </w:pPr>
+      <w:r>
+        <w:rPr>
+          <w:rFonts w:ascii="Courier New" w:hAnsi="Courier New" w:cs="Courier New"/>
+          <w:sz w:val="18"/>
+          <w:szCs w:val="18"/>
+        </w:rPr>
+        <w:t xml:space="preserve">    SAI_PORT_ATTR_CUSTOM_RANGE_SAI_IMPL_X_START =</w:t>
+      </w:r>
+      <w:r>
+        <w:rPr>
+          <w:rFonts w:ascii="Courier New" w:hAnsi="Courier New" w:cs="Courier New"/>
+          <w:sz w:val="18"/>
+          <w:szCs w:val="18"/>
+        </w:rPr>
+        <w:t xml:space="preserve"> </w:t>
+      </w:r>
+      <w:r>
+        <w:rPr>
+          <w:rFonts w:ascii="Courier New" w:hAnsi="Courier New" w:cs="Courier New"/>
+          <w:sz w:val="18"/>
+          <w:szCs w:val="18"/>
+        </w:rPr>
+        <w:t>SAI_PORT_ATTR_CUSTOM_RANGE_START,</w:t>
+      </w:r>
+    </w:p>
+    <w:p>
+      <w:pPr>
+        <w:spacing w:after="0"/>
+        <w:rPr>
+          <w:rFonts w:ascii="Courier New" w:hAnsi="Courier New" w:cs="Courier New"/>
+          <w:sz w:val="18"/>
+          <w:szCs w:val="18"/>
+        </w:rPr>
+      </w:pPr>
+      <w:r>
+        <w:rPr>
+          <w:rFonts w:ascii="Courier New" w:hAnsi="Courier New" w:cs="Courier New"/>
+          <w:sz w:val="18"/>
+          <w:szCs w:val="18"/>
+        </w:rPr>
+        <w:t xml:space="preserve">    </w:t>
+      </w:r>
+      <w:r>
+        <w:rPr>
+          <w:rFonts w:ascii="Courier New" w:hAnsi="Courier New" w:cs="Courier New"/>
+          <w:b/>
+          <w:sz w:val="18"/>
+          <w:szCs w:val="18"/>
+        </w:rPr>
+        <w:t>SAI_PORT_ATTR_LED_STATE</w:t>
+      </w:r>
+      <w:r>
+        <w:rPr>
+          <w:rFonts w:ascii="Courier New" w:hAnsi="Courier New" w:cs="Courier New"/>
+          <w:sz w:val="18"/>
+          <w:szCs w:val="18"/>
+        </w:rPr>
+        <w:t>,</w:t>
+      </w:r>
+    </w:p>
+    <w:p>
+      <w:pPr>
+        <w:spacing w:after="0"/>
+        <w:rPr>
+          <w:rFonts w:ascii="Courier New" w:hAnsi="Courier New" w:cs="Courier New"/>
+          <w:sz w:val="18"/>
+          <w:szCs w:val="18"/>
+        </w:rPr>
+      </w:pPr>
+      <w:r>
+        <w:rPr>
+          <w:rFonts w:ascii="Courier New" w:hAnsi="Courier New" w:cs="Courier New"/>
+          <w:sz w:val="18"/>
+          <w:szCs w:val="18"/>
+        </w:rPr>
+        <w:t xml:space="preserve">    …</w:t>
+      </w:r>
+    </w:p>
+    <w:p>
+      <w:pPr>
+        <w:spacing w:after="0"/>
+        <w:rPr>
+          <w:rFonts w:ascii="Courier New" w:hAnsi="Courier New" w:cs="Courier New"/>
+          <w:sz w:val="18"/>
+          <w:szCs w:val="18"/>
+        </w:rPr>
+      </w:pPr>
+      <w:r>
+        <w:rPr>
+          <w:rFonts w:ascii="Courier New" w:hAnsi="Courier New" w:cs="Courier New"/>
+          <w:sz w:val="18"/>
+          <w:szCs w:val="18"/>
+        </w:rPr>
+        <w:t xml:space="preserve">    SAI_PORT_ATTR_CUSTOM_RANGE_SAI_IMPL_X_END = SAI_PORT_ATTR_CUSTOM_RANGE_START + 0x7F</w:t>
+      </w:r>
+    </w:p>
+    <w:p>
+      <w:pPr>
+        <w:spacing w:after="0"/>
+        <w:rPr>
+          <w:rFonts w:ascii="Courier New" w:hAnsi="Courier New" w:cs="Courier New"/>
+          <w:sz w:val="18"/>
+          <w:szCs w:val="18"/>
+        </w:rPr>
+      </w:pPr>
+      <w:r>
+        <w:rPr>
+          <w:rFonts w:ascii="Courier New" w:hAnsi="Courier New" w:cs="Courier New"/>
+          <w:sz w:val="18"/>
+          <w:szCs w:val="18"/>
+        </w:rPr>
+        <w:t>…</w:t>
+      </w:r>
+    </w:p>
+    <w:p>
+      <w:pPr>
+        <w:spacing w:after="0"/>
+        <w:rPr>
+          <w:rFonts w:ascii="Courier New" w:hAnsi="Courier New" w:cs="Courier New"/>
+          <w:sz w:val="18"/>
+          <w:szCs w:val="18"/>
+        </w:rPr>
+      </w:pPr>
+      <w:r>
+        <w:rPr>
+          <w:rFonts w:ascii="Courier New" w:hAnsi="Courier New" w:cs="Courier New"/>
+          <w:sz w:val="18"/>
+          <w:szCs w:val="18"/>
+        </w:rPr>
+        <w:t xml:space="preserve">    /** End of custom range base */</w:t>
+      </w:r>
+    </w:p>
+    <w:p>
+      <w:pPr>
+        <w:spacing w:after="0"/>
+        <w:rPr>
+          <w:rFonts w:ascii="Courier New" w:hAnsi="Courier New" w:cs="Courier New"/>
+          <w:sz w:val="18"/>
+          <w:szCs w:val="18"/>
+        </w:rPr>
+      </w:pPr>
+      <w:r>
+        <w:rPr>
+          <w:rFonts w:ascii="Courier New" w:hAnsi="Courier New" w:cs="Courier New"/>
+          <w:sz w:val="18"/>
+          <w:szCs w:val="18"/>
+        </w:rPr>
+        <w:t xml:space="preserve">    SAI_PORT_ATTR_CUSTOM_RANGE_END</w:t>
+      </w:r>
+    </w:p>
+    <w:p>
+      <w:pPr>
+        <w:spacing w:after="0"/>
+        <w:rPr>
+          <w:rFonts w:ascii="Courier New" w:hAnsi="Courier New" w:cs="Courier New"/>
+          <w:sz w:val="18"/>
+          <w:szCs w:val="18"/>
+        </w:rPr>
+      </w:pPr>
+      <w:r>
+        <w:rPr>
+          <w:rFonts w:ascii="Courier New" w:hAnsi="Courier New" w:cs="Courier New"/>
+          <w:sz w:val="18"/>
+          <w:szCs w:val="18"/>
+        </w:rPr>
+        <w:t xml:space="preserve">} </w:t>
+      </w:r>
+      <w:proofErr w:type="spellStart"/>
+      <w:r>
+        <w:rPr>
+          <w:rFonts w:ascii="Courier New" w:hAnsi="Courier New" w:cs="Courier New"/>
+          <w:sz w:val="18"/>
+          <w:szCs w:val="18"/>
+        </w:rPr>
+        <w:t>sai_port_attr_t</w:t>
+      </w:r>
+      <w:proofErr w:type="spellEnd"/>
+      <w:r>
+        <w:rPr>
+          <w:rFonts w:ascii="Courier New" w:hAnsi="Courier New" w:cs="Courier New"/>
+          <w:sz w:val="18"/>
+          <w:szCs w:val="18"/>
+        </w:rPr>
+        <w:t>;</w:t>
+      </w:r>
+    </w:p>
+    <w:p/>
+    <w:p>
+      <w:r>
+        <w:t>If vendor B desires to implement a similar functionality, that vendor B should reuse the same attribute.</w:t>
+      </w:r>
+    </w:p>
+    <w:p>
+      <w:r>
+        <w:t>The attribute does not impact in any way the code provided by a Vendor C which may not support the attribute. However, the Host Adapter implementation needs to be able to distinguish cases where the SAI implementation does not support the new extension attribute.</w:t>
+      </w:r>
+    </w:p>
+    <w:p>
+      <w:pPr>
+        <w:spacing w:after="0"/>
+        <w:rPr>
+          <w:rFonts w:ascii="Courier New" w:hAnsi="Courier New" w:cs="Courier New"/>
+          <w:b/>
+        </w:rPr>
+      </w:pPr>
+      <w:proofErr w:type="spellStart"/>
+      <w:r>
+        <w:rPr>
+          <w:rFonts w:ascii="Courier New" w:hAnsi="Courier New" w:cs="Courier New"/>
+          <w:b/>
+        </w:rPr>
+        <w:t>saiport_extensions.h</w:t>
+      </w:r>
+      <w:proofErr w:type="spellEnd"/>
+    </w:p>
+    <w:p>
+      <w:pPr>
+        <w:spacing w:after="0"/>
+        <w:rPr>
+          <w:rFonts w:ascii="Courier New" w:hAnsi="Courier New" w:cs="Courier New"/>
+          <w:sz w:val="18"/>
+          <w:szCs w:val="18"/>
+        </w:rPr>
+      </w:pPr>
+      <w:r>
+        <w:rPr>
+          <w:rFonts w:ascii="Courier New" w:hAnsi="Courier New" w:cs="Courier New"/>
+          <w:sz w:val="18"/>
+          <w:szCs w:val="18"/>
+        </w:rPr>
+        <w:t>/**</w:t>
+      </w:r>
+    </w:p>
+    <w:p>
+      <w:pPr>
+        <w:spacing w:after="0"/>
+        <w:rPr>
+          <w:rFonts w:ascii="Courier New" w:hAnsi="Courier New" w:cs="Courier New"/>
+          <w:sz w:val="18"/>
+          <w:szCs w:val="18"/>
+        </w:rPr>
+      </w:pPr>
+      <w:r>
+        <w:rPr>
+          <w:rFonts w:ascii="Courier New" w:hAnsi="Courier New" w:cs="Courier New"/>
+          <w:sz w:val="18"/>
+          <w:szCs w:val="18"/>
+        </w:rPr>
+        <w:t xml:space="preserve"> * @brief Attribute data for #SAI_PORT_ATTR_LED_STATE</w:t>
+      </w:r>
+    </w:p>
+    <w:p>
+      <w:pPr>
+        <w:spacing w:after="0"/>
+        <w:rPr>
+          <w:rFonts w:ascii="Courier New" w:hAnsi="Courier New" w:cs="Courier New"/>
+          <w:sz w:val="18"/>
+          <w:szCs w:val="18"/>
+        </w:rPr>
+      </w:pPr>
+      <w:r>
+        <w:rPr>
+          <w:rFonts w:ascii="Courier New" w:hAnsi="Courier New" w:cs="Courier New"/>
+          <w:sz w:val="18"/>
+          <w:szCs w:val="18"/>
+        </w:rPr>
+        <w:t xml:space="preserve"> */</w:t>
+      </w:r>
+    </w:p>
+    <w:p>
+      <w:pPr>
+        <w:spacing w:after="0"/>
+        <w:rPr>
+          <w:rFonts w:ascii="Courier New" w:hAnsi="Courier New" w:cs="Courier New"/>
+          <w:sz w:val="18"/>
+          <w:szCs w:val="18"/>
+        </w:rPr>
+      </w:pPr>
+      <w:proofErr w:type="spellStart"/>
+      <w:proofErr w:type="gramStart"/>
+      <w:r>
+        <w:rPr>
+          <w:rFonts w:ascii="Courier New" w:hAnsi="Courier New" w:cs="Courier New"/>
+          <w:sz w:val="18"/>
+          <w:szCs w:val="18"/>
+        </w:rPr>
+        <w:t>typedef</w:t>
+      </w:r>
+      <w:proofErr w:type="spellEnd"/>
+      <w:proofErr w:type="gramEnd"/>
+      <w:r>
+        <w:rPr>
+          <w:rFonts w:ascii="Courier New" w:hAnsi="Courier New" w:cs="Courier New"/>
+          <w:sz w:val="18"/>
+          <w:szCs w:val="18"/>
+        </w:rPr>
+        <w:t xml:space="preserve"> </w:t>
+      </w:r>
+      <w:proofErr w:type="spellStart"/>
+      <w:r>
+        <w:rPr>
+          <w:rFonts w:ascii="Courier New" w:hAnsi="Courier New" w:cs="Courier New"/>
+          <w:sz w:val="18"/>
+          <w:szCs w:val="18"/>
+        </w:rPr>
+        <w:t>enum</w:t>
+      </w:r>
+      <w:proofErr w:type="spellEnd"/>
+      <w:r>
+        <w:rPr>
+          <w:rFonts w:ascii="Courier New" w:hAnsi="Courier New" w:cs="Courier New"/>
+          <w:sz w:val="18"/>
+          <w:szCs w:val="18"/>
+        </w:rPr>
+        <w:t xml:space="preserve"> _</w:t>
+      </w:r>
+      <w:proofErr w:type="spellStart"/>
+      <w:r>
+        <w:rPr>
+          <w:rFonts w:ascii="Courier New" w:hAnsi="Courier New" w:cs="Courier New"/>
+          <w:sz w:val="18"/>
+          <w:szCs w:val="18"/>
+        </w:rPr>
+        <w:t>sai_port_led_state_t</w:t>
+      </w:r>
+      <w:proofErr w:type="spellEnd"/>
+    </w:p>
+    <w:p>
+      <w:pPr>
+        <w:spacing w:after="0"/>
+        <w:rPr>
+          <w:rFonts w:ascii="Courier New" w:hAnsi="Courier New" w:cs="Courier New"/>
+          <w:sz w:val="18"/>
+          <w:szCs w:val="18"/>
+        </w:rPr>
+      </w:pPr>
+      <w:r>
+        <w:rPr>
+          <w:rFonts w:ascii="Courier New" w:hAnsi="Courier New" w:cs="Courier New"/>
+          <w:sz w:val="18"/>
+          <w:szCs w:val="18"/>
+        </w:rPr>
+        <w:t>{</w:t>
+      </w:r>
+    </w:p>
+    <w:p>
+      <w:pPr>
+        <w:spacing w:after="0"/>
+        <w:rPr>
+          <w:rFonts w:ascii="Courier New" w:hAnsi="Courier New" w:cs="Courier New"/>
+          <w:sz w:val="18"/>
+          <w:szCs w:val="18"/>
+        </w:rPr>
+      </w:pPr>
+      <w:r>
+        <w:rPr>
+          <w:rFonts w:ascii="Courier New" w:hAnsi="Courier New" w:cs="Courier New"/>
+          <w:sz w:val="18"/>
+          <w:szCs w:val="18"/>
+        </w:rPr>
+        <w:t xml:space="preserve">    /** Unknown */</w:t>
+      </w:r>
+    </w:p>
+    <w:p>
+      <w:pPr>
+        <w:spacing w:after="0"/>
+        <w:rPr>
+          <w:rFonts w:ascii="Courier New" w:hAnsi="Courier New" w:cs="Courier New"/>
+          <w:sz w:val="18"/>
+          <w:szCs w:val="18"/>
+        </w:rPr>
+      </w:pPr>
+      <w:r>
+        <w:rPr>
+          <w:rFonts w:ascii="Courier New" w:hAnsi="Courier New" w:cs="Courier New"/>
+          <w:sz w:val="18"/>
+          <w:szCs w:val="18"/>
+        </w:rPr>
+        <w:t xml:space="preserve">    SAI_PORT_LED_STATE_UNKNOWN,</w:t>
+      </w:r>
+    </w:p>
+    <w:p>
+      <w:pPr>
+        <w:spacing w:after="0"/>
+        <w:rPr>
+          <w:rFonts w:ascii="Courier New" w:hAnsi="Courier New" w:cs="Courier New"/>
+          <w:sz w:val="18"/>
+          <w:szCs w:val="18"/>
+        </w:rPr>
+      </w:pPr>
+      <w:r>
+        <w:rPr>
+          <w:rFonts w:ascii="Courier New" w:hAnsi="Courier New" w:cs="Courier New"/>
+          <w:sz w:val="18"/>
+          <w:szCs w:val="18"/>
+        </w:rPr>
+        <w:t xml:space="preserve">    /** ON */</w:t>
+      </w:r>
+    </w:p>
+    <w:p>
+      <w:pPr>
+        <w:spacing w:after="0"/>
+        <w:rPr>
+          <w:rFonts w:ascii="Courier New" w:hAnsi="Courier New" w:cs="Courier New"/>
+          <w:sz w:val="18"/>
+          <w:szCs w:val="18"/>
+        </w:rPr>
+      </w:pPr>
+      <w:r>
+        <w:rPr>
+          <w:rFonts w:ascii="Courier New" w:hAnsi="Courier New" w:cs="Courier New"/>
+          <w:sz w:val="18"/>
+          <w:szCs w:val="18"/>
+        </w:rPr>
+        <w:t xml:space="preserve">    SAI_PORT_LED_ON,</w:t>
+      </w:r>
+    </w:p>
+    <w:p>
+      <w:pPr>
+        <w:spacing w:after="0"/>
+        <w:rPr>
+          <w:rFonts w:ascii="Courier New" w:hAnsi="Courier New" w:cs="Courier New"/>
+          <w:sz w:val="18"/>
+          <w:szCs w:val="18"/>
+        </w:rPr>
+      </w:pPr>
+      <w:r>
+        <w:rPr>
+          <w:rFonts w:ascii="Courier New" w:hAnsi="Courier New" w:cs="Courier New"/>
+          <w:sz w:val="18"/>
+          <w:szCs w:val="18"/>
+        </w:rPr>
+        <w:t xml:space="preserve">    /** Down */</w:t>
+      </w:r>
+    </w:p>
+    <w:p>
+      <w:pPr>
+        <w:spacing w:after="0"/>
+        <w:rPr>
+          <w:rFonts w:ascii="Courier New" w:hAnsi="Courier New" w:cs="Courier New"/>
+          <w:sz w:val="18"/>
+          <w:szCs w:val="18"/>
+        </w:rPr>
+      </w:pPr>
+      <w:r>
+        <w:rPr>
+          <w:rFonts w:ascii="Courier New" w:hAnsi="Courier New" w:cs="Courier New"/>
+          <w:sz w:val="18"/>
+          <w:szCs w:val="18"/>
+        </w:rPr>
+        <w:t xml:space="preserve">    SAI_PORT_LED_OFF,</w:t>
+      </w:r>
+    </w:p>
+    <w:p>
+      <w:pPr>
+        <w:spacing w:after="0"/>
+        <w:rPr>
+          <w:rFonts w:ascii="Courier New" w:hAnsi="Courier New" w:cs="Courier New"/>
+          <w:sz w:val="18"/>
+          <w:szCs w:val="18"/>
+        </w:rPr>
+      </w:pPr>
+      <w:r>
+        <w:rPr>
+          <w:rFonts w:ascii="Courier New" w:hAnsi="Courier New" w:cs="Courier New"/>
+          <w:sz w:val="18"/>
+          <w:szCs w:val="18"/>
+        </w:rPr>
+        <w:t xml:space="preserve">} </w:t>
+      </w:r>
+      <w:proofErr w:type="spellStart"/>
+      <w:r>
+        <w:rPr>
+          <w:rFonts w:ascii="Courier New" w:hAnsi="Courier New" w:cs="Courier New"/>
+          <w:sz w:val="18"/>
+          <w:szCs w:val="18"/>
+        </w:rPr>
+        <w:t>sai_port_led_state_t</w:t>
+      </w:r>
+      <w:proofErr w:type="spellEnd"/>
+      <w:r>
+        <w:rPr>
+          <w:rFonts w:ascii="Courier New" w:hAnsi="Courier New" w:cs="Courier New"/>
+          <w:sz w:val="18"/>
+          <w:szCs w:val="18"/>
+        </w:rPr>
+        <w:t>;</w:t>
+      </w:r>
+    </w:p>
+    <w:p>
+      <w:pPr>
+        <w:spacing w:after="0"/>
+        <w:rPr>
+          <w:rFonts w:ascii="Courier New" w:hAnsi="Courier New" w:cs="Courier New"/>
+          <w:sz w:val="18"/>
+          <w:szCs w:val="18"/>
+        </w:rPr>
+      </w:pPr>
+    </w:p>
+    <w:p>
+      <w:pPr>
+        <w:spacing w:after="0"/>
+        <w:rPr>
+          <w:rFonts w:ascii="Courier New" w:hAnsi="Courier New" w:cs="Courier New"/>
+          <w:b/>
+          <w:sz w:val="18"/>
+          <w:szCs w:val="18"/>
+        </w:rPr>
+      </w:pPr>
+      <w:r>
+        <w:rPr>
+          <w:rFonts w:ascii="Courier New" w:hAnsi="Courier New" w:cs="Courier New"/>
+          <w:b/>
+          <w:sz w:val="18"/>
+          <w:szCs w:val="18"/>
+        </w:rPr>
+        <w:t>#include &lt;</w:t>
+      </w:r>
+      <w:proofErr w:type="spellStart"/>
+      <w:r>
+        <w:rPr>
+          <w:rFonts w:ascii="Courier New" w:hAnsi="Courier New" w:cs="Courier New"/>
+          <w:b/>
+          <w:sz w:val="18"/>
+          <w:szCs w:val="18"/>
+        </w:rPr>
+        <w:t>saiport.h</w:t>
+      </w:r>
+      <w:proofErr w:type="spellEnd"/>
+      <w:r>
+        <w:rPr>
+          <w:rFonts w:ascii="Courier New" w:hAnsi="Courier New" w:cs="Courier New"/>
+          <w:b/>
+          <w:sz w:val="18"/>
+          <w:szCs w:val="18"/>
+        </w:rPr>
+        <w:t>&gt;</w:t>
+      </w:r>
+    </w:p>
+    <w:p>
+      <w:pPr>
+        <w:spacing w:after="0"/>
+        <w:rPr>
+          <w:rFonts w:ascii="Courier New" w:hAnsi="Courier New" w:cs="Courier New"/>
+          <w:b/>
+          <w:sz w:val="18"/>
+          <w:szCs w:val="18"/>
+        </w:rPr>
+      </w:pPr>
+      <w:r>
+        <w:rPr>
+          <w:rFonts w:ascii="Courier New" w:hAnsi="Courier New" w:cs="Courier New"/>
+          <w:b/>
+          <w:sz w:val="18"/>
+          <w:szCs w:val="18"/>
+        </w:rPr>
+        <w:t>#include &lt;</w:t>
+      </w:r>
+      <w:proofErr w:type="spellStart"/>
+      <w:r>
+        <w:rPr>
+          <w:rFonts w:ascii="Courier New" w:hAnsi="Courier New" w:cs="Courier New"/>
+          <w:b/>
+          <w:sz w:val="18"/>
+          <w:szCs w:val="18"/>
+        </w:rPr>
+        <w:t>saiport_extension</w:t>
+      </w:r>
+      <w:r>
+        <w:rPr>
+          <w:rFonts w:ascii="Courier New" w:hAnsi="Courier New" w:cs="Courier New"/>
+          <w:b/>
+          <w:sz w:val="18"/>
+          <w:szCs w:val="18"/>
+        </w:rPr>
+        <w:t>s</w:t>
+      </w:r>
+      <w:r>
+        <w:rPr>
+          <w:rFonts w:ascii="Courier New" w:hAnsi="Courier New" w:cs="Courier New"/>
+          <w:b/>
+          <w:sz w:val="18"/>
+          <w:szCs w:val="18"/>
         </w:rPr>
         <w:t>.h</w:t>
       </w:r>
       <w:proofErr w:type="spellEnd"/>
-    </w:p>
-    <w:p>
-      <w:pPr>
-        <w:spacing w:after="0" w:line="240" w:lineRule="auto"/>
-        <w:rPr>
-          <w:rFonts w:ascii="Courier New" w:hAnsi="Courier New" w:cs="Courier New"/>
-        </w:rPr>
-      </w:pPr>
-      <w:r>
-        <w:rPr>
-          <w:rFonts w:ascii="Courier New" w:hAnsi="Courier New" w:cs="Courier New"/>
-        </w:rPr>
-        <w:t>*</w:t>
-      </w:r>
-    </w:p>
-    <w:p>
-      <w:pPr>
-        <w:spacing w:after="0" w:line="240" w:lineRule="auto"/>
-        <w:rPr>
-          <w:rFonts w:ascii="Courier New" w:hAnsi="Courier New" w:cs="Courier New"/>
-        </w:rPr>
-      </w:pPr>
-      <w:r>
-        <w:rPr>
-          <w:rFonts w:ascii="Courier New" w:hAnsi="Courier New" w:cs="Courier New"/>
-        </w:rPr>
-        <w:t>*</w:t>
-      </w:r>
-      <w:r>
-        <w:rPr>
-          <w:rFonts w:ascii="Courier New" w:hAnsi="Courier New" w:cs="Courier New"/>
-        </w:rPr>
-        <w:t xml:space="preserve"> @brief   </w:t>
-      </w:r>
+      <w:r>
+        <w:rPr>
+          <w:rFonts w:ascii="Courier New" w:hAnsi="Courier New" w:cs="Courier New"/>
+          <w:b/>
+          <w:sz w:val="18"/>
+          <w:szCs w:val="18"/>
+        </w:rPr>
+        <w:t>&gt;</w:t>
+      </w:r>
+    </w:p>
+    <w:p>
+      <w:pPr>
+        <w:spacing w:after="0"/>
+        <w:rPr>
+          <w:rFonts w:ascii="Courier New" w:hAnsi="Courier New" w:cs="Courier New"/>
+          <w:sz w:val="18"/>
+          <w:szCs w:val="18"/>
+        </w:rPr>
+      </w:pPr>
+    </w:p>
+    <w:p>
+      <w:pPr>
+        <w:spacing w:after="0"/>
+        <w:rPr>
+          <w:rFonts w:ascii="Courier New" w:hAnsi="Courier New" w:cs="Courier New"/>
+          <w:sz w:val="18"/>
+          <w:szCs w:val="18"/>
+        </w:rPr>
+      </w:pPr>
+      <w:proofErr w:type="spellStart"/>
       <w:proofErr w:type="gramStart"/>
       <w:r>
         <w:rPr>
           <w:rFonts w:ascii="Courier New" w:hAnsi="Courier New" w:cs="Courier New"/>
-        </w:rPr>
-        <w:t>This</w:t>
-      </w:r>
+          <w:sz w:val="18"/>
+          <w:szCs w:val="18"/>
+        </w:rPr>
+        <w:t>sai_attribute_t</w:t>
+      </w:r>
+      <w:proofErr w:type="spellEnd"/>
       <w:proofErr w:type="gramEnd"/>
       <w:r>
         <w:rPr>
           <w:rFonts w:ascii="Courier New" w:hAnsi="Courier New" w:cs="Courier New"/>
-        </w:rPr>
-        <w:t xml:space="preserve"> m</w:t>
-      </w:r>
-      <w:r>
-        <w:rPr>
-          <w:rFonts w:ascii="Courier New" w:hAnsi="Courier New" w:cs="Courier New"/>
-        </w:rPr>
-        <w:t>odule define</w:t>
-      </w:r>
-      <w:r>
-        <w:rPr>
-          <w:rFonts w:ascii="Courier New" w:hAnsi="Courier New" w:cs="Courier New"/>
-        </w:rPr>
-        <w:t>s</w:t>
-      </w:r>
-      <w:r>
-        <w:rPr>
-          <w:rFonts w:ascii="Courier New" w:hAnsi="Courier New" w:cs="Courier New"/>
-        </w:rPr>
-        <w:t xml:space="preserve"> a …</w:t>
-      </w:r>
-    </w:p>
-    <w:p>
-      <w:pPr>
-        <w:spacing w:after="0" w:line="240" w:lineRule="auto"/>
-        <w:rPr>
-          <w:rFonts w:ascii="Courier New" w:hAnsi="Courier New" w:cs="Courier New"/>
-        </w:rPr>
-      </w:pPr>
-      <w:r>
-        <w:rPr>
-          <w:rFonts w:ascii="Courier New" w:hAnsi="Courier New" w:cs="Courier New"/>
-        </w:rPr>
-        <w:t xml:space="preserve">* </w:t>
-      </w:r>
-      <w:r>
-        <w:rPr>
-          <w:rFonts w:ascii="Courier New" w:hAnsi="Courier New" w:cs="Courier New"/>
-          <w:b/>
-        </w:rPr>
-        <w:t xml:space="preserve">@description Supported </w:t>
-      </w:r>
-      <w:r>
-        <w:rPr>
-          <w:rFonts w:ascii="Courier New" w:hAnsi="Courier New" w:cs="Courier New"/>
-          <w:b/>
-        </w:rPr>
-        <w:t xml:space="preserve">only </w:t>
-      </w:r>
-      <w:r>
-        <w:rPr>
-          <w:rFonts w:ascii="Courier New" w:hAnsi="Courier New" w:cs="Courier New"/>
-          <w:b/>
-        </w:rPr>
-        <w:t>by Acme Co</w:t>
-      </w:r>
-      <w:r>
-        <w:rPr>
-          <w:rFonts w:ascii="Courier New" w:hAnsi="Courier New" w:cs="Courier New"/>
-          <w:b/>
-        </w:rPr>
-        <w:t>rp</w:t>
-      </w:r>
-      <w:r>
-        <w:rPr>
-          <w:rFonts w:ascii="Courier New" w:hAnsi="Courier New" w:cs="Courier New"/>
-          <w:b/>
-        </w:rPr>
-        <w:t>. SAI Implementation</w:t>
-      </w:r>
-    </w:p>
-    <w:p>
-      <w:pPr>
-        <w:spacing w:after="0" w:line="240" w:lineRule="auto"/>
-        <w:rPr>
-          <w:rFonts w:ascii="Courier New" w:hAnsi="Courier New" w:cs="Courier New"/>
-          <w:b/>
-        </w:rPr>
-      </w:pPr>
-      <w:r>
-        <w:rPr>
-          <w:rFonts w:ascii="Courier New" w:hAnsi="Courier New" w:cs="Courier New"/>
-        </w:rPr>
-        <w:t xml:space="preserve">* </w:t>
-      </w:r>
-      <w:r>
-        <w:rPr>
-          <w:rFonts w:ascii="Courier New" w:hAnsi="Courier New" w:cs="Courier New"/>
-          <w:b/>
-        </w:rPr>
-        <w:t xml:space="preserve">@warning </w:t>
-      </w:r>
+          <w:sz w:val="18"/>
+          <w:szCs w:val="18"/>
+        </w:rPr>
+        <w:t xml:space="preserve"> </w:t>
+      </w:r>
+      <w:proofErr w:type="spellStart"/>
+      <w:r>
+        <w:rPr>
+          <w:rFonts w:ascii="Courier New" w:hAnsi="Courier New" w:cs="Courier New"/>
+          <w:sz w:val="18"/>
+          <w:szCs w:val="18"/>
+        </w:rPr>
+        <w:t>attr</w:t>
+      </w:r>
+      <w:proofErr w:type="spellEnd"/>
+      <w:r>
+        <w:rPr>
+          <w:rFonts w:ascii="Courier New" w:hAnsi="Courier New" w:cs="Courier New"/>
+          <w:sz w:val="18"/>
+          <w:szCs w:val="18"/>
+        </w:rPr>
+        <w:t>;</w:t>
+      </w:r>
+    </w:p>
+    <w:p>
+      <w:pPr>
+        <w:spacing w:after="0"/>
+        <w:rPr>
+          <w:rFonts w:ascii="Courier New" w:hAnsi="Courier New" w:cs="Courier New"/>
+          <w:sz w:val="18"/>
+          <w:szCs w:val="18"/>
+        </w:rPr>
+      </w:pPr>
+      <w:r>
+        <w:rPr>
+          <w:rFonts w:ascii="Courier New" w:hAnsi="Courier New" w:cs="Courier New"/>
+          <w:sz w:val="18"/>
+          <w:szCs w:val="18"/>
+        </w:rPr>
+        <w:t>attr.</w:t>
+      </w:r>
+      <w:r>
+        <w:rPr>
+          <w:rFonts w:ascii="Courier New" w:hAnsi="Courier New" w:cs="Courier New"/>
+          <w:sz w:val="18"/>
+          <w:szCs w:val="18"/>
+        </w:rPr>
+        <w:t xml:space="preserve">id = </w:t>
+      </w:r>
+      <w:r>
+        <w:rPr>
+          <w:rFonts w:ascii="Courier New" w:hAnsi="Courier New" w:cs="Courier New"/>
+          <w:b/>
+          <w:sz w:val="18"/>
+          <w:szCs w:val="18"/>
+        </w:rPr>
+        <w:t>SAI_PORT_ATTR_LED_STATE;</w:t>
+      </w:r>
+    </w:p>
+    <w:p>
+      <w:pPr>
+        <w:spacing w:after="0"/>
+        <w:rPr>
+          <w:rFonts w:ascii="Courier New" w:hAnsi="Courier New" w:cs="Courier New"/>
+          <w:sz w:val="18"/>
+          <w:szCs w:val="18"/>
+        </w:rPr>
+      </w:pPr>
+      <w:r>
+        <w:rPr>
+          <w:rFonts w:ascii="Courier New" w:hAnsi="Courier New" w:cs="Courier New"/>
+          <w:sz w:val="18"/>
+          <w:szCs w:val="18"/>
+        </w:rPr>
+        <w:t xml:space="preserve">attr.u32.value = </w:t>
+      </w:r>
+      <w:r>
+        <w:rPr>
+          <w:rFonts w:ascii="Courier New" w:hAnsi="Courier New" w:cs="Courier New"/>
+          <w:b/>
+          <w:sz w:val="18"/>
+          <w:szCs w:val="18"/>
+        </w:rPr>
+        <w:t>SAI</w:t>
+      </w:r>
+      <w:r>
+        <w:rPr>
+          <w:rFonts w:ascii="Courier New" w:hAnsi="Courier New" w:cs="Courier New"/>
+          <w:b/>
+          <w:sz w:val="18"/>
+          <w:szCs w:val="18"/>
+        </w:rPr>
+        <w:t>_PORT_LED_ON</w:t>
+      </w:r>
+      <w:r>
+        <w:rPr>
+          <w:rFonts w:ascii="Courier New" w:hAnsi="Courier New" w:cs="Courier New"/>
+          <w:sz w:val="18"/>
+          <w:szCs w:val="18"/>
+        </w:rPr>
+        <w:t>;</w:t>
+      </w:r>
+    </w:p>
+    <w:p>
+      <w:pPr>
+        <w:spacing w:after="0"/>
+        <w:rPr>
+          <w:rFonts w:ascii="Courier New" w:hAnsi="Courier New" w:cs="Courier New"/>
+          <w:sz w:val="18"/>
+          <w:szCs w:val="18"/>
+        </w:rPr>
+      </w:pPr>
+      <w:proofErr w:type="spellStart"/>
       <w:proofErr w:type="gramStart"/>
       <w:r>
         <w:rPr>
           <w:rFonts w:ascii="Courier New" w:hAnsi="Courier New" w:cs="Courier New"/>
-          <w:b/>
-        </w:rPr>
-        <w:t>This</w:t>
-      </w:r>
+          <w:sz w:val="18"/>
+          <w:szCs w:val="18"/>
+        </w:rPr>
+        <w:t>sai_status_t</w:t>
+      </w:r>
+      <w:proofErr w:type="spellEnd"/>
       <w:proofErr w:type="gramEnd"/>
       <w:r>
         <w:rPr>
           <w:rFonts w:ascii="Courier New" w:hAnsi="Courier New" w:cs="Courier New"/>
-          <w:b/>
-        </w:rPr>
-        <w:t xml:space="preserve"> module is a SAI extension module </w:t>
-      </w:r>
-    </w:p>
-    <w:p>
-      <w:pPr>
-        <w:spacing w:after="0" w:line="240" w:lineRule="auto"/>
-      </w:pPr>
-      <w:r>
-        <w:rPr>
-          <w:rFonts w:ascii="Courier New" w:hAnsi="Courier New" w:cs="Courier New"/>
-        </w:rPr>
-        <w:t>/</w:t>
+          <w:sz w:val="18"/>
+          <w:szCs w:val="18"/>
+        </w:rPr>
+        <w:t xml:space="preserve"> status = </w:t>
+      </w:r>
+      <w:proofErr w:type="spellStart"/>
+      <w:r>
+        <w:rPr>
+          <w:rFonts w:ascii="Courier New" w:hAnsi="Courier New" w:cs="Courier New"/>
+          <w:sz w:val="18"/>
+          <w:szCs w:val="18"/>
+        </w:rPr>
+        <w:t>sai_set_port_attribute</w:t>
+      </w:r>
+      <w:proofErr w:type="spellEnd"/>
+      <w:r>
+        <w:rPr>
+          <w:rFonts w:ascii="Courier New" w:hAnsi="Courier New" w:cs="Courier New"/>
+          <w:sz w:val="18"/>
+          <w:szCs w:val="18"/>
+        </w:rPr>
+        <w:t>(</w:t>
+      </w:r>
+      <w:proofErr w:type="spellStart"/>
+      <w:r>
+        <w:rPr>
+          <w:rFonts w:ascii="Courier New" w:hAnsi="Courier New" w:cs="Courier New"/>
+          <w:sz w:val="18"/>
+          <w:szCs w:val="18"/>
+        </w:rPr>
+        <w:t>port_id</w:t>
+      </w:r>
+      <w:proofErr w:type="spellEnd"/>
+      <w:r>
+        <w:rPr>
+          <w:rFonts w:ascii="Courier New" w:hAnsi="Courier New" w:cs="Courier New"/>
+          <w:sz w:val="18"/>
+          <w:szCs w:val="18"/>
+        </w:rPr>
+        <w:t xml:space="preserve">, </w:t>
+      </w:r>
+      <w:r>
+        <w:rPr>
+          <w:rFonts w:ascii="Courier New" w:hAnsi="Courier New" w:cs="Courier New"/>
+          <w:sz w:val="18"/>
+          <w:szCs w:val="18"/>
+        </w:rPr>
+        <w:t>&amp;</w:t>
+      </w:r>
+      <w:proofErr w:type="spellStart"/>
+      <w:r>
+        <w:rPr>
+          <w:rFonts w:ascii="Courier New" w:hAnsi="Courier New" w:cs="Courier New"/>
+          <w:sz w:val="18"/>
+          <w:szCs w:val="18"/>
+        </w:rPr>
+        <w:t>attr</w:t>
+      </w:r>
+      <w:proofErr w:type="spellEnd"/>
+      <w:r>
+        <w:rPr>
+          <w:rFonts w:ascii="Courier New" w:hAnsi="Courier New" w:cs="Courier New"/>
+          <w:sz w:val="18"/>
+          <w:szCs w:val="18"/>
+        </w:rPr>
+        <w:t>);</w:t>
+      </w:r>
+    </w:p>
+    <w:p>
+      <w:pPr>
+        <w:spacing w:after="0"/>
+        <w:rPr>
+          <w:rFonts w:ascii="Courier New" w:hAnsi="Courier New" w:cs="Courier New"/>
+          <w:sz w:val="18"/>
+          <w:szCs w:val="18"/>
+        </w:rPr>
+      </w:pPr>
+    </w:p>
+    <w:p>
+      <w:pPr>
+        <w:spacing w:after="0"/>
+        <w:rPr>
+          <w:rFonts w:ascii="Courier New" w:hAnsi="Courier New" w:cs="Courier New"/>
+          <w:sz w:val="18"/>
+          <w:szCs w:val="18"/>
+        </w:rPr>
+      </w:pPr>
+    </w:p>
+    <w:p>
+      <w:r>
+        <w:t xml:space="preserve">Note. Including the “extensions” header file is intended. Source files which refer extensions can be easily identified, e.g. </w:t>
+      </w:r>
+      <w:r>
+        <w:t xml:space="preserve"> </w:t>
+      </w:r>
+      <w:proofErr w:type="spellStart"/>
+      <w:proofErr w:type="gramStart"/>
+      <w:r>
+        <w:rPr>
+          <w:rFonts w:ascii="Courier New" w:hAnsi="Courier New" w:cs="Courier New"/>
+        </w:rPr>
+        <w:t>grep</w:t>
+      </w:r>
+      <w:proofErr w:type="spellEnd"/>
+      <w:proofErr w:type="gramEnd"/>
+      <w:r>
+        <w:rPr>
+          <w:rFonts w:ascii="Courier New" w:hAnsi="Courier New" w:cs="Courier New"/>
+        </w:rPr>
+        <w:t xml:space="preserve"> –r </w:t>
+      </w:r>
+      <w:proofErr w:type="spellStart"/>
+      <w:r>
+        <w:rPr>
+          <w:rFonts w:ascii="Courier New" w:hAnsi="Courier New" w:cs="Courier New"/>
+        </w:rPr>
+        <w:t>extensions.h</w:t>
+      </w:r>
+      <w:proofErr w:type="spellEnd"/>
+      <w:r>
+        <w:rPr>
+          <w:rFonts w:ascii="Courier New" w:hAnsi="Courier New" w:cs="Courier New"/>
+        </w:rPr>
+        <w:t xml:space="preserve"> .</w:t>
+      </w:r>
+      <w:r>
+        <w:t xml:space="preserve"> !</w:t>
+      </w:r>
+      <w:r>
+        <w:br w:type="page"/>
       </w:r>
     </w:p>
     <w:p/>
     <w:p>
-      <w:r>
-        <w:t xml:space="preserve">Extension module APIs are added to </w:t>
-      </w:r>
-      <w:proofErr w:type="spellStart"/>
-      <w:r>
+      <w:pPr>
+        <w:pStyle w:val="Heading2"/>
+      </w:pPr>
+      <w:r>
+        <w:t>U</w:t>
+      </w:r>
+      <w:r>
+        <w:t xml:space="preserve">sage Notes for </w:t>
+      </w:r>
+      <w:r>
+        <w:t xml:space="preserve">Extension </w:t>
+      </w:r>
+      <w:r>
+        <w:t>Modules</w:t>
+      </w:r>
+    </w:p>
+    <w:p>
+      <w:r>
+        <w:t>Vendor A may provide an MPLS API specific to vendor A, and Vendor B may provide a different MPLS API (of course, unless they agree on the same API!).</w:t>
+      </w:r>
+    </w:p>
+    <w:p>
+      <w:r>
+        <w:t xml:space="preserve">In this case, </w:t>
+      </w:r>
+      <w:proofErr w:type="spellStart"/>
+      <w:r>
+        <w:rPr>
+          <w:rFonts w:ascii="Courier New" w:hAnsi="Courier New" w:cs="Courier New"/>
+        </w:rPr>
         <w:t>sai.h</w:t>
       </w:r>
       <w:proofErr w:type="spellEnd"/>
       <w:r>
-        <w:t xml:space="preserve"> file. The documentation of the module name must state that the module is an extension.</w:t>
-      </w:r>
-      <w:r>
-        <w:t xml:space="preserve"> However, do not use any indication that the module is an extension in the </w:t>
-      </w:r>
-      <w:proofErr w:type="spellStart"/>
-      <w:r>
+        <w:t xml:space="preserve"> contains:</w:t>
+      </w:r>
+    </w:p>
+    <w:p>
+      <w:pPr>
+        <w:spacing w:after="0"/>
+        <w:rPr>
+          <w:rFonts w:ascii="Courier New" w:hAnsi="Courier New" w:cs="Courier New"/>
+          <w:sz w:val="20"/>
+          <w:szCs w:val="20"/>
+        </w:rPr>
+      </w:pPr>
+      <w:proofErr w:type="spellStart"/>
+      <w:proofErr w:type="gramStart"/>
+      <w:r>
+        <w:rPr>
+          <w:rFonts w:ascii="Courier New" w:hAnsi="Courier New" w:cs="Courier New"/>
+          <w:sz w:val="20"/>
+          <w:szCs w:val="20"/>
+        </w:rPr>
+        <w:t>typedef</w:t>
+      </w:r>
+      <w:proofErr w:type="spellEnd"/>
+      <w:proofErr w:type="gramEnd"/>
+      <w:r>
+        <w:rPr>
+          <w:rFonts w:ascii="Courier New" w:hAnsi="Courier New" w:cs="Courier New"/>
+          <w:sz w:val="20"/>
+          <w:szCs w:val="20"/>
+        </w:rPr>
+        <w:t xml:space="preserve"> </w:t>
+      </w:r>
+      <w:proofErr w:type="spellStart"/>
+      <w:r>
+        <w:rPr>
+          <w:rFonts w:ascii="Courier New" w:hAnsi="Courier New" w:cs="Courier New"/>
+          <w:sz w:val="20"/>
+          <w:szCs w:val="20"/>
+        </w:rPr>
         <w:t>enum</w:t>
       </w:r>
       <w:proofErr w:type="spellEnd"/>
       <w:r>
-        <w:t xml:space="preserve"> itself. It will </w:t>
-      </w:r>
-      <w:r>
-        <w:t xml:space="preserve">make it easier to move it to the main stream </w:t>
-      </w:r>
-      <w:r>
-        <w:t>API</w:t>
-      </w:r>
-      <w:r>
-        <w:t xml:space="preserve"> list if the OCP community agrees on it.</w:t>
+        <w:rPr>
+          <w:rFonts w:ascii="Courier New" w:hAnsi="Courier New" w:cs="Courier New"/>
+          <w:sz w:val="20"/>
+          <w:szCs w:val="20"/>
+        </w:rPr>
+        <w:t xml:space="preserve"> _</w:t>
+      </w:r>
+      <w:proofErr w:type="spellStart"/>
+      <w:r>
+        <w:rPr>
+          <w:rFonts w:ascii="Courier New" w:hAnsi="Courier New" w:cs="Courier New"/>
+          <w:sz w:val="20"/>
+          <w:szCs w:val="20"/>
+        </w:rPr>
+        <w:t>sai_api_t</w:t>
+      </w:r>
+      <w:proofErr w:type="spellEnd"/>
+    </w:p>
+    <w:p>
+      <w:pPr>
+        <w:spacing w:after="0"/>
+        <w:rPr>
+          <w:rFonts w:ascii="Courier New" w:hAnsi="Courier New" w:cs="Courier New"/>
+          <w:sz w:val="20"/>
+          <w:szCs w:val="20"/>
+        </w:rPr>
+      </w:pPr>
+      <w:r>
+        <w:rPr>
+          <w:rFonts w:ascii="Courier New" w:hAnsi="Courier New" w:cs="Courier New"/>
+          <w:sz w:val="20"/>
+          <w:szCs w:val="20"/>
+        </w:rPr>
+        <w:t>{</w:t>
+      </w:r>
+    </w:p>
+    <w:p>
+      <w:pPr>
+        <w:spacing w:after="0"/>
+        <w:rPr>
+          <w:rFonts w:ascii="Courier New" w:hAnsi="Courier New" w:cs="Courier New"/>
+          <w:sz w:val="20"/>
+          <w:szCs w:val="20"/>
+        </w:rPr>
+      </w:pPr>
+      <w:r>
+        <w:rPr>
+          <w:rFonts w:ascii="Courier New" w:hAnsi="Courier New" w:cs="Courier New"/>
+          <w:sz w:val="20"/>
+          <w:szCs w:val="20"/>
+        </w:rPr>
+        <w:t xml:space="preserve">    SAI_API_UNSPECIFIED      </w:t>
+      </w:r>
+      <w:proofErr w:type="gramStart"/>
+      <w:r>
+        <w:rPr>
+          <w:rFonts w:ascii="Courier New" w:hAnsi="Courier New" w:cs="Courier New"/>
+          <w:sz w:val="20"/>
+          <w:szCs w:val="20"/>
+        </w:rPr>
+        <w:t>=  0</w:t>
+      </w:r>
+      <w:proofErr w:type="gramEnd"/>
+      <w:r>
+        <w:rPr>
+          <w:rFonts w:ascii="Courier New" w:hAnsi="Courier New" w:cs="Courier New"/>
+          <w:sz w:val="20"/>
+          <w:szCs w:val="20"/>
+        </w:rPr>
+        <w:t xml:space="preserve">, /**&lt; unspecified </w:t>
+      </w:r>
+      <w:proofErr w:type="spellStart"/>
+      <w:r>
+        <w:rPr>
+          <w:rFonts w:ascii="Courier New" w:hAnsi="Courier New" w:cs="Courier New"/>
+          <w:sz w:val="20"/>
+          <w:szCs w:val="20"/>
+        </w:rPr>
+        <w:t>api</w:t>
+      </w:r>
+      <w:proofErr w:type="spellEnd"/>
+      <w:r>
+        <w:rPr>
+          <w:rFonts w:ascii="Courier New" w:hAnsi="Courier New" w:cs="Courier New"/>
+          <w:sz w:val="20"/>
+          <w:szCs w:val="20"/>
+        </w:rPr>
+        <w:t xml:space="preserve"> */</w:t>
+      </w:r>
+    </w:p>
+    <w:p>
+      <w:pPr>
+        <w:spacing w:after="0"/>
+        <w:rPr>
+          <w:rFonts w:ascii="Courier New" w:hAnsi="Courier New" w:cs="Courier New"/>
+          <w:sz w:val="20"/>
+          <w:szCs w:val="20"/>
+        </w:rPr>
+      </w:pPr>
+      <w:r>
+        <w:rPr>
+          <w:rFonts w:ascii="Courier New" w:hAnsi="Courier New" w:cs="Courier New"/>
+          <w:sz w:val="20"/>
+          <w:szCs w:val="20"/>
+        </w:rPr>
+        <w:t xml:space="preserve">    SAI_API_SWITCH           </w:t>
+      </w:r>
+      <w:proofErr w:type="gramStart"/>
+      <w:r>
+        <w:rPr>
+          <w:rFonts w:ascii="Courier New" w:hAnsi="Courier New" w:cs="Courier New"/>
+          <w:sz w:val="20"/>
+          <w:szCs w:val="20"/>
+        </w:rPr>
+        <w:t>=  1</w:t>
+      </w:r>
+      <w:proofErr w:type="gramEnd"/>
+      <w:r>
+        <w:rPr>
+          <w:rFonts w:ascii="Courier New" w:hAnsi="Courier New" w:cs="Courier New"/>
+          <w:sz w:val="20"/>
+          <w:szCs w:val="20"/>
+        </w:rPr>
+        <w:t xml:space="preserve">, /**&lt; </w:t>
+      </w:r>
+      <w:proofErr w:type="spellStart"/>
+      <w:r>
+        <w:rPr>
+          <w:rFonts w:ascii="Courier New" w:hAnsi="Courier New" w:cs="Courier New"/>
+          <w:sz w:val="20"/>
+          <w:szCs w:val="20"/>
+        </w:rPr>
+        <w:t>sai_switch_api_t</w:t>
+      </w:r>
+      <w:proofErr w:type="spellEnd"/>
+      <w:r>
+        <w:rPr>
+          <w:rFonts w:ascii="Courier New" w:hAnsi="Courier New" w:cs="Courier New"/>
+          <w:sz w:val="20"/>
+          <w:szCs w:val="20"/>
+        </w:rPr>
+        <w:t xml:space="preserve"> */</w:t>
+      </w:r>
+    </w:p>
+    <w:p>
+      <w:pPr>
+        <w:spacing w:after="0"/>
+        <w:rPr>
+          <w:rFonts w:ascii="Courier New" w:hAnsi="Courier New" w:cs="Courier New"/>
+          <w:sz w:val="20"/>
+          <w:szCs w:val="20"/>
+        </w:rPr>
+      </w:pPr>
+      <w:r>
+        <w:rPr>
+          <w:rFonts w:ascii="Courier New" w:hAnsi="Courier New" w:cs="Courier New"/>
+          <w:sz w:val="20"/>
+          <w:szCs w:val="20"/>
+        </w:rPr>
+        <w:t xml:space="preserve">   …</w:t>
+      </w:r>
+    </w:p>
+    <w:p>
+      <w:pPr>
+        <w:spacing w:after="0"/>
+        <w:rPr>
+          <w:rFonts w:ascii="Courier New" w:hAnsi="Courier New" w:cs="Courier New"/>
+          <w:b/>
+          <w:sz w:val="20"/>
+          <w:szCs w:val="20"/>
+        </w:rPr>
+      </w:pPr>
+      <w:r>
+        <w:rPr>
+          <w:rFonts w:ascii="Courier New" w:hAnsi="Courier New" w:cs="Courier New"/>
+          <w:sz w:val="20"/>
+          <w:szCs w:val="20"/>
+        </w:rPr>
+        <w:t xml:space="preserve">   </w:t>
+      </w:r>
+      <w:r>
+        <w:rPr>
+          <w:rFonts w:ascii="Courier New" w:hAnsi="Courier New" w:cs="Courier New"/>
+          <w:b/>
+          <w:sz w:val="20"/>
+          <w:szCs w:val="20"/>
+        </w:rPr>
+        <w:t>SAI_API_CUSTOM_RANGE_START = 0x1000,</w:t>
+      </w:r>
+    </w:p>
+    <w:p>
+      <w:pPr>
+        <w:spacing w:after="0"/>
+        <w:rPr>
+          <w:rFonts w:ascii="Courier New" w:hAnsi="Courier New" w:cs="Courier New"/>
+          <w:b/>
+          <w:sz w:val="20"/>
+          <w:szCs w:val="20"/>
+        </w:rPr>
+      </w:pPr>
+    </w:p>
+    <w:p>
+      <w:pPr>
+        <w:spacing w:after="0"/>
+        <w:rPr>
+          <w:rFonts w:ascii="Courier New" w:hAnsi="Courier New" w:cs="Courier New"/>
+          <w:b/>
+          <w:sz w:val="20"/>
+          <w:szCs w:val="20"/>
+        </w:rPr>
+      </w:pPr>
+      <w:r>
+        <w:rPr>
+          <w:rFonts w:ascii="Courier New" w:hAnsi="Courier New" w:cs="Courier New"/>
+          <w:b/>
+          <w:sz w:val="20"/>
+          <w:szCs w:val="20"/>
+        </w:rPr>
+        <w:t xml:space="preserve">   /** </w:t>
+      </w:r>
+      <w:r>
+        <w:rPr>
+          <w:rFonts w:ascii="Courier New" w:hAnsi="Courier New" w:cs="Courier New"/>
+          <w:b/>
+          <w:sz w:val="20"/>
+          <w:szCs w:val="20"/>
+        </w:rPr>
+        <w:t xml:space="preserve">MPLS </w:t>
+      </w:r>
+      <w:r>
+        <w:rPr>
+          <w:rFonts w:ascii="Courier New" w:hAnsi="Courier New" w:cs="Courier New"/>
+          <w:b/>
+          <w:sz w:val="20"/>
+          <w:szCs w:val="20"/>
+        </w:rPr>
+        <w:t>Extension module provided by Acme</w:t>
+      </w:r>
+      <w:r>
+        <w:rPr>
+          <w:rFonts w:ascii="Courier New" w:hAnsi="Courier New" w:cs="Courier New"/>
+          <w:b/>
+          <w:sz w:val="20"/>
+          <w:szCs w:val="20"/>
+        </w:rPr>
+        <w:t xml:space="preserve">-A </w:t>
+      </w:r>
+      <w:r>
+        <w:rPr>
+          <w:rFonts w:ascii="Courier New" w:hAnsi="Courier New" w:cs="Courier New"/>
+          <w:b/>
+          <w:sz w:val="20"/>
+          <w:szCs w:val="20"/>
+        </w:rPr>
+        <w:t>Corp. */</w:t>
+      </w:r>
+    </w:p>
+    <w:p>
+      <w:pPr>
+        <w:spacing w:after="0"/>
+        <w:rPr>
+          <w:rFonts w:ascii="Courier New" w:hAnsi="Courier New" w:cs="Courier New"/>
+          <w:b/>
+          <w:sz w:val="20"/>
+          <w:szCs w:val="20"/>
+        </w:rPr>
+      </w:pPr>
+      <w:r>
+        <w:rPr>
+          <w:rFonts w:ascii="Courier New" w:hAnsi="Courier New" w:cs="Courier New"/>
+          <w:b/>
+          <w:sz w:val="20"/>
+          <w:szCs w:val="20"/>
+        </w:rPr>
+        <w:t xml:space="preserve">   SAI_API_ACME_</w:t>
+      </w:r>
+      <w:r>
+        <w:rPr>
+          <w:rFonts w:ascii="Courier New" w:hAnsi="Courier New" w:cs="Courier New"/>
+          <w:b/>
+          <w:sz w:val="20"/>
+          <w:szCs w:val="20"/>
+        </w:rPr>
+        <w:t>A_MPLS</w:t>
+      </w:r>
+      <w:r>
+        <w:rPr>
+          <w:rFonts w:ascii="Courier New" w:hAnsi="Courier New" w:cs="Courier New"/>
+          <w:b/>
+          <w:sz w:val="20"/>
+          <w:szCs w:val="20"/>
+        </w:rPr>
+        <w:t xml:space="preserve"> = SAI_API_CUSTOM_RANGE_START + 1,</w:t>
+      </w:r>
+    </w:p>
+    <w:p>
+      <w:pPr>
+        <w:spacing w:after="0"/>
+        <w:rPr>
+          <w:rFonts w:ascii="Courier New" w:hAnsi="Courier New" w:cs="Courier New"/>
+          <w:b/>
+          <w:sz w:val="20"/>
+          <w:szCs w:val="20"/>
+        </w:rPr>
+      </w:pPr>
+    </w:p>
+    <w:p>
+      <w:pPr>
+        <w:spacing w:after="0"/>
+        <w:rPr>
+          <w:rFonts w:ascii="Courier New" w:hAnsi="Courier New" w:cs="Courier New"/>
+          <w:b/>
+          <w:sz w:val="20"/>
+          <w:szCs w:val="20"/>
+        </w:rPr>
+      </w:pPr>
+      <w:r>
+        <w:rPr>
+          <w:rFonts w:ascii="Courier New" w:hAnsi="Courier New" w:cs="Courier New"/>
+          <w:b/>
+          <w:sz w:val="20"/>
+          <w:szCs w:val="20"/>
+        </w:rPr>
+        <w:t xml:space="preserve">   /** </w:t>
+      </w:r>
+      <w:r>
+        <w:rPr>
+          <w:rFonts w:ascii="Courier New" w:hAnsi="Courier New" w:cs="Courier New"/>
+          <w:b/>
+          <w:sz w:val="20"/>
+          <w:szCs w:val="20"/>
+        </w:rPr>
+        <w:t xml:space="preserve">MPLS </w:t>
+      </w:r>
+      <w:r>
+        <w:rPr>
+          <w:rFonts w:ascii="Courier New" w:hAnsi="Courier New" w:cs="Courier New"/>
+          <w:b/>
+          <w:sz w:val="20"/>
+          <w:szCs w:val="20"/>
+        </w:rPr>
+        <w:t>Extension module provided by Acme</w:t>
+      </w:r>
+      <w:r>
+        <w:rPr>
+          <w:rFonts w:ascii="Courier New" w:hAnsi="Courier New" w:cs="Courier New"/>
+          <w:b/>
+          <w:sz w:val="20"/>
+          <w:szCs w:val="20"/>
+        </w:rPr>
+        <w:t xml:space="preserve">-B </w:t>
+      </w:r>
+      <w:r>
+        <w:rPr>
+          <w:rFonts w:ascii="Courier New" w:hAnsi="Courier New" w:cs="Courier New"/>
+          <w:b/>
+          <w:sz w:val="20"/>
+          <w:szCs w:val="20"/>
+        </w:rPr>
+        <w:t>Corp. */</w:t>
+      </w:r>
+    </w:p>
+    <w:p>
+      <w:pPr>
+        <w:spacing w:after="0"/>
+        <w:rPr>
+          <w:rFonts w:ascii="Courier New" w:hAnsi="Courier New" w:cs="Courier New"/>
+          <w:b/>
+          <w:sz w:val="20"/>
+          <w:szCs w:val="20"/>
+        </w:rPr>
+      </w:pPr>
+      <w:r>
+        <w:rPr>
+          <w:rFonts w:ascii="Courier New" w:hAnsi="Courier New" w:cs="Courier New"/>
+          <w:b/>
+          <w:sz w:val="20"/>
+          <w:szCs w:val="20"/>
+        </w:rPr>
+        <w:t xml:space="preserve">   SAI_API_ACME_</w:t>
+      </w:r>
+      <w:r>
+        <w:rPr>
+          <w:rFonts w:ascii="Courier New" w:hAnsi="Courier New" w:cs="Courier New"/>
+          <w:b/>
+          <w:sz w:val="20"/>
+          <w:szCs w:val="20"/>
+        </w:rPr>
+        <w:t>B_MPLS</w:t>
+      </w:r>
+      <w:r>
+        <w:rPr>
+          <w:rFonts w:ascii="Courier New" w:hAnsi="Courier New" w:cs="Courier New"/>
+          <w:b/>
+          <w:sz w:val="20"/>
+          <w:szCs w:val="20"/>
+        </w:rPr>
+        <w:t xml:space="preserve"> = SAI_API_CUSTOM_RANGE_START + </w:t>
+      </w:r>
+      <w:r>
+        <w:rPr>
+          <w:rFonts w:ascii="Courier New" w:hAnsi="Courier New" w:cs="Courier New"/>
+          <w:b/>
+          <w:sz w:val="20"/>
+          <w:szCs w:val="20"/>
+        </w:rPr>
+        <w:t>2</w:t>
+      </w:r>
+      <w:r>
+        <w:rPr>
+          <w:rFonts w:ascii="Courier New" w:hAnsi="Courier New" w:cs="Courier New"/>
+          <w:b/>
+          <w:sz w:val="20"/>
+          <w:szCs w:val="20"/>
+        </w:rPr>
+        <w:t>,</w:t>
+      </w:r>
+    </w:p>
+    <w:p>
+      <w:pPr>
+        <w:spacing w:after="0"/>
+        <w:rPr>
+          <w:rFonts w:ascii="Courier New" w:hAnsi="Courier New" w:cs="Courier New"/>
+          <w:sz w:val="20"/>
+          <w:szCs w:val="20"/>
+        </w:rPr>
+      </w:pPr>
+    </w:p>
+    <w:p>
+      <w:pPr>
+        <w:spacing w:after="0"/>
+        <w:rPr>
+          <w:rFonts w:ascii="Courier New" w:hAnsi="Courier New" w:cs="Courier New"/>
+          <w:sz w:val="20"/>
+          <w:szCs w:val="20"/>
+        </w:rPr>
+      </w:pPr>
+      <w:r>
+        <w:rPr>
+          <w:rFonts w:ascii="Courier New" w:hAnsi="Courier New" w:cs="Courier New"/>
+          <w:sz w:val="20"/>
+          <w:szCs w:val="20"/>
+        </w:rPr>
+        <w:t xml:space="preserve">} </w:t>
+      </w:r>
+      <w:proofErr w:type="spellStart"/>
+      <w:r>
+        <w:rPr>
+          <w:rFonts w:ascii="Courier New" w:hAnsi="Courier New" w:cs="Courier New"/>
+          <w:sz w:val="20"/>
+          <w:szCs w:val="20"/>
+        </w:rPr>
+        <w:t>sai_api_t</w:t>
+      </w:r>
+      <w:proofErr w:type="spellEnd"/>
+      <w:r>
+        <w:rPr>
+          <w:rFonts w:ascii="Courier New" w:hAnsi="Courier New" w:cs="Courier New"/>
+          <w:sz w:val="20"/>
+          <w:szCs w:val="20"/>
+        </w:rPr>
+        <w:t>;</w:t>
       </w:r>
     </w:p>
     <w:p/>
     <w:p>
-      <w:pPr>
-        <w:spacing w:after="0"/>
-        <w:rPr>
-          <w:rFonts w:ascii="Courier New" w:hAnsi="Courier New" w:cs="Courier New"/>
-        </w:rPr>
-      </w:pPr>
-      <w:proofErr w:type="spellStart"/>
-      <w:proofErr w:type="gramStart"/>
-      <w:r>
-        <w:rPr>
-          <w:rFonts w:ascii="Courier New" w:hAnsi="Courier New" w:cs="Courier New"/>
-        </w:rPr>
-        <w:t>typedef</w:t>
-      </w:r>
-      <w:proofErr w:type="spellEnd"/>
-      <w:proofErr w:type="gramEnd"/>
-      <w:r>
-        <w:rPr>
-          <w:rFonts w:ascii="Courier New" w:hAnsi="Courier New" w:cs="Courier New"/>
-        </w:rPr>
-        <w:t xml:space="preserve"> </w:t>
-      </w:r>
-      <w:proofErr w:type="spellStart"/>
-      <w:r>
-        <w:rPr>
-          <w:rFonts w:ascii="Courier New" w:hAnsi="Courier New" w:cs="Courier New"/>
-        </w:rPr>
-        <w:t>enum</w:t>
-      </w:r>
-      <w:proofErr w:type="spellEnd"/>
-      <w:r>
-        <w:rPr>
-          <w:rFonts w:ascii="Courier New" w:hAnsi="Courier New" w:cs="Courier New"/>
-        </w:rPr>
-        <w:t xml:space="preserve"> _</w:t>
-      </w:r>
-      <w:proofErr w:type="spellStart"/>
-      <w:r>
-        <w:rPr>
-          <w:rFonts w:ascii="Courier New" w:hAnsi="Courier New" w:cs="Courier New"/>
-        </w:rPr>
-        <w:t>sai_api_t</w:t>
-      </w:r>
-      <w:proofErr w:type="spellEnd"/>
-    </w:p>
-    <w:p>
-      <w:pPr>
-        <w:spacing w:after="0"/>
-        <w:rPr>
-          <w:rFonts w:ascii="Courier New" w:hAnsi="Courier New" w:cs="Courier New"/>
-        </w:rPr>
-      </w:pPr>
-      <w:r>
-        <w:rPr>
-          <w:rFonts w:ascii="Courier New" w:hAnsi="Courier New" w:cs="Courier New"/>
-        </w:rPr>
-        <w:t>{</w:t>
-      </w:r>
-    </w:p>
-    <w:p>
-      <w:pPr>
-        <w:spacing w:after="0"/>
-        <w:rPr>
-          <w:rFonts w:ascii="Courier New" w:hAnsi="Courier New" w:cs="Courier New"/>
-        </w:rPr>
-      </w:pPr>
-      <w:r>
-        <w:rPr>
-          <w:rFonts w:ascii="Courier New" w:hAnsi="Courier New" w:cs="Courier New"/>
-        </w:rPr>
-        <w:t xml:space="preserve">    SAI_API_UNSPECIFIED      </w:t>
-      </w:r>
-      <w:proofErr w:type="gramStart"/>
-      <w:r>
-        <w:rPr>
-          <w:rFonts w:ascii="Courier New" w:hAnsi="Courier New" w:cs="Courier New"/>
-        </w:rPr>
-        <w:t>=  0</w:t>
-      </w:r>
-      <w:proofErr w:type="gramEnd"/>
-      <w:r>
-        <w:rPr>
-          <w:rFonts w:ascii="Courier New" w:hAnsi="Courier New" w:cs="Courier New"/>
-        </w:rPr>
-        <w:t xml:space="preserve">, /**&lt; unspecified </w:t>
-      </w:r>
-      <w:proofErr w:type="spellStart"/>
-      <w:r>
-        <w:rPr>
-          <w:rFonts w:ascii="Courier New" w:hAnsi="Courier New" w:cs="Courier New"/>
-        </w:rPr>
-        <w:t>api</w:t>
-      </w:r>
-      <w:proofErr w:type="spellEnd"/>
-      <w:r>
-        <w:rPr>
-          <w:rFonts w:ascii="Courier New" w:hAnsi="Courier New" w:cs="Courier New"/>
-        </w:rPr>
-        <w:t xml:space="preserve"> */</w:t>
-      </w:r>
-    </w:p>
-    <w:p>
-      <w:pPr>
-        <w:spacing w:after="0"/>
-        <w:rPr>
-          <w:rFonts w:ascii="Courier New" w:hAnsi="Courier New" w:cs="Courier New"/>
-        </w:rPr>
-      </w:pPr>
-      <w:r>
-        <w:rPr>
-          <w:rFonts w:ascii="Courier New" w:hAnsi="Courier New" w:cs="Courier New"/>
-        </w:rPr>
-        <w:t xml:space="preserve">    SAI_API_SWITCH           </w:t>
-      </w:r>
-      <w:proofErr w:type="gramStart"/>
-      <w:r>
-        <w:rPr>
-          <w:rFonts w:ascii="Courier New" w:hAnsi="Courier New" w:cs="Courier New"/>
-        </w:rPr>
-        <w:t>=  1</w:t>
-      </w:r>
-      <w:proofErr w:type="gramEnd"/>
-      <w:r>
-        <w:rPr>
-          <w:rFonts w:ascii="Courier New" w:hAnsi="Courier New" w:cs="Courier New"/>
-        </w:rPr>
-        <w:t xml:space="preserve">, /**&lt; </w:t>
-      </w:r>
-      <w:proofErr w:type="spellStart"/>
-      <w:r>
-        <w:rPr>
-          <w:rFonts w:ascii="Courier New" w:hAnsi="Courier New" w:cs="Courier New"/>
-        </w:rPr>
-        <w:t>sai_switch_api_t</w:t>
-      </w:r>
-      <w:proofErr w:type="spellEnd"/>
-      <w:r>
-        <w:rPr>
-          <w:rFonts w:ascii="Courier New" w:hAnsi="Courier New" w:cs="Courier New"/>
-        </w:rPr>
-        <w:t xml:space="preserve"> */</w:t>
-      </w:r>
-    </w:p>
-    <w:p>
-      <w:pPr>
-        <w:spacing w:after="0"/>
-        <w:rPr>
-          <w:rFonts w:ascii="Courier New" w:hAnsi="Courier New" w:cs="Courier New"/>
-        </w:rPr>
-      </w:pPr>
-      <w:r>
-        <w:rPr>
-          <w:rFonts w:ascii="Courier New" w:hAnsi="Courier New" w:cs="Courier New"/>
-        </w:rPr>
-        <w:t xml:space="preserve">   </w:t>
-      </w:r>
-      <w:r>
-        <w:rPr>
-          <w:rFonts w:ascii="Courier New" w:hAnsi="Courier New" w:cs="Courier New"/>
-        </w:rPr>
-        <w:t>…</w:t>
-      </w:r>
-    </w:p>
-    <w:p>
-      <w:pPr>
-        <w:spacing w:after="0"/>
-        <w:rPr>
-          <w:rFonts w:ascii="Courier New" w:hAnsi="Courier New" w:cs="Courier New"/>
-          <w:b/>
-        </w:rPr>
-      </w:pPr>
-      <w:r>
-        <w:rPr>
-          <w:rFonts w:ascii="Courier New" w:hAnsi="Courier New" w:cs="Courier New"/>
-        </w:rPr>
-        <w:t xml:space="preserve">   </w:t>
-      </w:r>
-      <w:r>
-        <w:rPr>
-          <w:rFonts w:ascii="Courier New" w:hAnsi="Courier New" w:cs="Courier New"/>
-          <w:b/>
-        </w:rPr>
-        <w:t>SAI_API_CUSTOM_RANGE_START = 0x1000,</w:t>
-      </w:r>
-    </w:p>
-    <w:p>
-      <w:pPr>
-        <w:spacing w:after="0"/>
-        <w:rPr>
-          <w:rFonts w:ascii="Courier New" w:hAnsi="Courier New" w:cs="Courier New"/>
-          <w:b/>
-        </w:rPr>
-      </w:pPr>
-    </w:p>
-    <w:p>
-      <w:pPr>
-        <w:spacing w:after="0"/>
-        <w:rPr>
-          <w:rFonts w:ascii="Courier New" w:hAnsi="Courier New" w:cs="Courier New"/>
-          <w:b/>
-        </w:rPr>
-      </w:pPr>
-      <w:r>
-        <w:rPr>
-          <w:rFonts w:ascii="Courier New" w:hAnsi="Courier New" w:cs="Courier New"/>
-          <w:b/>
-        </w:rPr>
-        <w:t xml:space="preserve">   /** Extension module provided </w:t>
-      </w:r>
-      <w:r>
-        <w:rPr>
-          <w:rFonts w:ascii="Courier New" w:hAnsi="Courier New" w:cs="Courier New"/>
-          <w:b/>
-        </w:rPr>
-        <w:t>by Acme</w:t>
-      </w:r>
-      <w:r>
-        <w:rPr>
-          <w:rFonts w:ascii="Courier New" w:hAnsi="Courier New" w:cs="Courier New"/>
-          <w:b/>
-        </w:rPr>
-        <w:t xml:space="preserve"> Corp. */</w:t>
-      </w:r>
-    </w:p>
-    <w:p>
-      <w:pPr>
-        <w:spacing w:after="0"/>
-        <w:rPr>
-          <w:rFonts w:ascii="Courier New" w:hAnsi="Courier New" w:cs="Courier New"/>
-          <w:b/>
-        </w:rPr>
-      </w:pPr>
-      <w:r>
-        <w:rPr>
-          <w:rFonts w:ascii="Courier New" w:hAnsi="Courier New" w:cs="Courier New"/>
-          <w:b/>
-        </w:rPr>
-        <w:t xml:space="preserve">   SAI_API_ACME_MODULE = </w:t>
-      </w:r>
-      <w:r>
-        <w:rPr>
-          <w:rFonts w:ascii="Courier New" w:hAnsi="Courier New" w:cs="Courier New"/>
-          <w:b/>
-        </w:rPr>
-        <w:t>SAI_API_CUSTOM_RANGE_START</w:t>
-      </w:r>
-      <w:r>
-        <w:rPr>
-          <w:rFonts w:ascii="Courier New" w:hAnsi="Courier New" w:cs="Courier New"/>
-          <w:b/>
-        </w:rPr>
-        <w:t xml:space="preserve"> + 1,</w:t>
-      </w:r>
-    </w:p>
-    <w:p>
-      <w:pPr>
-        <w:spacing w:after="0"/>
-        <w:rPr>
-          <w:rFonts w:ascii="Courier New" w:hAnsi="Courier New" w:cs="Courier New"/>
-        </w:rPr>
-      </w:pPr>
-    </w:p>
-    <w:p>
-      <w:pPr>
-        <w:spacing w:after="0"/>
-        <w:rPr>
-          <w:rFonts w:ascii="Courier New" w:hAnsi="Courier New" w:cs="Courier New"/>
-        </w:rPr>
-      </w:pPr>
-      <w:r>
-        <w:rPr>
-          <w:rFonts w:ascii="Courier New" w:hAnsi="Courier New" w:cs="Courier New"/>
-        </w:rPr>
-        <w:t xml:space="preserve">} </w:t>
-      </w:r>
-      <w:proofErr w:type="spellStart"/>
-      <w:r>
-        <w:rPr>
-          <w:rFonts w:ascii="Courier New" w:hAnsi="Courier New" w:cs="Courier New"/>
-        </w:rPr>
-        <w:t>sai_api_t</w:t>
-      </w:r>
-      <w:proofErr w:type="spellEnd"/>
-      <w:r>
-        <w:rPr>
-          <w:rFonts w:ascii="Courier New" w:hAnsi="Courier New" w:cs="Courier New"/>
-        </w:rPr>
-        <w:t>;</w:t>
-      </w:r>
-    </w:p>
-    <w:p>
+      <w:r>
+        <w:t>Each vendor provides its own MPLS API, say:</w:t>
+      </w:r>
+    </w:p>
+    <w:p>
+      <w:pPr>
+        <w:rPr>
+          <w:rFonts w:ascii="Courier New" w:hAnsi="Courier New" w:cs="Courier New"/>
+        </w:rPr>
+      </w:pPr>
+      <w:proofErr w:type="spellStart"/>
+      <w:r>
+        <w:rPr>
+          <w:rFonts w:ascii="Courier New" w:hAnsi="Courier New" w:cs="Courier New"/>
+        </w:rPr>
+        <w:t>sai_acme_a_mpls_extension.h</w:t>
+      </w:r>
+      <w:proofErr w:type="spellEnd"/>
+    </w:p>
+    <w:p>
+      <w:proofErr w:type="spellStart"/>
+      <w:r>
+        <w:rPr>
+          <w:rFonts w:ascii="Courier New" w:hAnsi="Courier New" w:cs="Courier New"/>
+        </w:rPr>
+        <w:t>sai_acme_b_mpls_extension.h</w:t>
+      </w:r>
+      <w:proofErr w:type="spellEnd"/>
+    </w:p>
+    <w:p>
+      <w:r>
+        <w:t xml:space="preserve">Since the two API’s are mutually exclusive, the </w:t>
+      </w:r>
+      <w:r>
+        <w:rPr>
+          <w:u w:val="single"/>
+        </w:rPr>
+        <w:t>Host Adapter needs to provide two separate implementations for MPLS</w:t>
+      </w:r>
+      <w:r>
+        <w:t xml:space="preserve">, one for Vendor A, the other one for vendor B. </w:t>
+      </w:r>
+      <w:r>
+        <w:t>The two extensions cannot be used at the same time at run time – this is not a serious limitation, since it is unlikely that NPU’s from different vendors are used for the same platform.</w:t>
+      </w:r>
       <w:bookmarkStart w:id="0" w:name="_GoBack"/>
       <w:bookmarkEnd w:id="0"/>
     </w:p>
-    <w:p/>
+    <w:p>
+      <w:r>
+        <w:t>This is an expected - and desired outcome - since it allows vendor differentiation.</w:t>
+      </w:r>
+      <w:r>
+        <w:t xml:space="preserve"> Vendor A and Vendor B can define very different API’s for MPLS – or any other extension modules. </w:t>
+      </w:r>
+    </w:p>
     <w:sectPr>
       <w:pgSz w:w="12240" w:h="15840"/>
       <w:pgMar w:top="1440" w:right="1440" w:bottom="1440" w:left="1440" w:header="720" w:footer="720" w:gutter="0"/>
@@ -2000,6 +3741,28 @@
       <w:szCs w:val="26"/>
     </w:rPr>
   </w:style>
+  <w:style w:type="paragraph" w:styleId="Heading3">
+    <w:name w:val="heading 3"/>
+    <w:basedOn w:val="Normal"/>
+    <w:next w:val="Normal"/>
+    <w:link w:val="Heading3Char"/>
+    <w:uiPriority w:val="9"/>
+    <w:unhideWhenUsed/>
+    <w:qFormat/>
+    <w:rsid w:val="009D6E40"/>
+    <w:pPr>
+      <w:keepNext/>
+      <w:keepLines/>
+      <w:spacing w:before="40" w:after="0"/>
+      <w:outlineLvl w:val="2"/>
+    </w:pPr>
+    <w:rPr>
+      <w:rFonts w:asciiTheme="majorHAnsi" w:eastAsiaTheme="majorEastAsia" w:hAnsiTheme="majorHAnsi" w:cstheme="majorBidi"/>
+      <w:color w:val="1F4D78" w:themeColor="accent1" w:themeShade="7F"/>
+      <w:sz w:val="24"/>
+      <w:szCs w:val="24"/>
+    </w:rPr>
+  </w:style>
   <w:style w:type="character" w:default="1" w:styleId="DefaultParagraphFont">
     <w:name w:val="Default Paragraph Font"/>
     <w:uiPriority w:val="1"/>
@@ -2120,6 +3883,19 @@
         <w:insideV w:val="single" w:sz="4" w:space="0" w:color="auto"/>
       </w:tblBorders>
     </w:tblPr>
+  </w:style>
+  <w:style w:type="character" w:customStyle="1" w:styleId="Heading3Char">
+    <w:name w:val="Heading 3 Char"/>
+    <w:basedOn w:val="DefaultParagraphFont"/>
+    <w:link w:val="Heading3"/>
+    <w:uiPriority w:val="9"/>
+    <w:rsid w:val="009D6E40"/>
+    <w:rPr>
+      <w:rFonts w:asciiTheme="majorHAnsi" w:eastAsiaTheme="majorEastAsia" w:hAnsiTheme="majorHAnsi" w:cstheme="majorBidi"/>
+      <w:color w:val="1F4D78" w:themeColor="accent1" w:themeShade="7F"/>
+      <w:sz w:val="24"/>
+      <w:szCs w:val="24"/>
+    </w:rPr>
   </w:style>
 </w:styles>
 </file>

</xml_diff>

<commit_message>
Update SAI Extensions document to consider meta tool support
</commit_message>
<xml_diff>
--- a/doc/SAI Extensions.docx
+++ b/doc/SAI Extensions.docx
@@ -624,8 +624,13 @@
         <w:t xml:space="preserve"> have their own range</w:t>
       </w:r>
       <w:r>
+        <w:t>, starting at the end of the attribute range for the officially accepted object</w:t>
+      </w:r>
+      <w:r>
         <w:t xml:space="preserve">. </w:t>
       </w:r>
+    </w:p>
+    <w:p>
       <w:r>
         <w:t xml:space="preserve">Custom SAI attributes are defined in </w:t>
       </w:r>
@@ -650,13 +655,34 @@
     </w:p>
     <w:p>
       <w:r>
-        <w:t>Experimental attributes must not require changes to existing SAI data structures</w:t>
+        <w:rPr>
+          <w:b/>
+        </w:rPr>
+        <w:t>Limitations</w:t>
+      </w:r>
+      <w:r>
+        <w:t xml:space="preserve">. </w:t>
+      </w:r>
+      <w:r>
+        <w:t xml:space="preserve">Experimental attributes </w:t>
+      </w:r>
+      <w:r>
+        <w:rPr>
+          <w:b/>
+        </w:rPr>
+        <w:t>must not</w:t>
+      </w:r>
+      <w:r>
+        <w:t xml:space="preserve"> require changes to existing SAI data structures</w:t>
       </w:r>
       <w:r>
         <w:t xml:space="preserve"> or other existing SAI API’s</w:t>
       </w:r>
       <w:r>
-        <w:t>. However, new data structures (if applicable) and/or enumerated types can be added to the extension header file – please refer to the usage notes.</w:t>
+        <w:t>. However, new data structures (if applicable) can be added to the extension header file – please refer to the usage notes.</w:t>
+      </w:r>
+      <w:r>
+        <w:t xml:space="preserve"> </w:t>
       </w:r>
     </w:p>
     <w:p>
@@ -798,17 +824,206 @@
     <w:p>
       <w:pPr>
         <w:spacing w:after="0"/>
-        <w:rPr>
-          <w:rFonts w:ascii="Courier New" w:hAnsi="Courier New" w:cs="Courier New"/>
-          <w:sz w:val="18"/>
-          <w:szCs w:val="18"/>
-        </w:rPr>
-      </w:pPr>
-      <w:r>
-        <w:rPr>
-          <w:rFonts w:ascii="Courier New" w:hAnsi="Courier New" w:cs="Courier New"/>
-          <w:sz w:val="18"/>
-          <w:szCs w:val="18"/>
+        <w:ind w:firstLine="720"/>
+        <w:rPr>
+          <w:rFonts w:ascii="Courier New" w:hAnsi="Courier New" w:cs="Courier New"/>
+          <w:sz w:val="18"/>
+          <w:szCs w:val="18"/>
+        </w:rPr>
+      </w:pPr>
+      <w:r>
+        <w:rPr>
+          <w:rFonts w:ascii="Courier New" w:hAnsi="Courier New" w:cs="Courier New"/>
+          <w:sz w:val="18"/>
+          <w:szCs w:val="18"/>
+        </w:rPr>
+        <w:t xml:space="preserve">    </w:t>
+      </w:r>
+    </w:p>
+    <w:p>
+      <w:pPr>
+        <w:spacing w:after="0"/>
+        <w:rPr>
+          <w:rFonts w:ascii="Courier New" w:hAnsi="Courier New" w:cs="Courier New"/>
+          <w:sz w:val="18"/>
+          <w:szCs w:val="18"/>
+        </w:rPr>
+      </w:pPr>
+      <w:r>
+        <w:rPr>
+          <w:rFonts w:ascii="Courier New" w:hAnsi="Courier New" w:cs="Courier New"/>
+          <w:sz w:val="18"/>
+          <w:szCs w:val="18"/>
+        </w:rPr>
+        <w:t xml:space="preserve">    </w:t>
+      </w:r>
+      <w:r>
+        <w:rPr>
+          <w:rFonts w:ascii="Courier New" w:hAnsi="Courier New" w:cs="Courier New"/>
+          <w:sz w:val="18"/>
+          <w:szCs w:val="18"/>
+        </w:rPr>
+        <w:t>/* Start after the last attribute of the “official” SAI API object */</w:t>
+      </w:r>
+    </w:p>
+    <w:p>
+      <w:pPr>
+        <w:spacing w:after="0"/>
+        <w:rPr>
+          <w:rFonts w:ascii="Courier New" w:hAnsi="Courier New" w:cs="Courier New"/>
+          <w:sz w:val="18"/>
+          <w:szCs w:val="18"/>
+        </w:rPr>
+      </w:pPr>
+      <w:r>
+        <w:rPr>
+          <w:rFonts w:ascii="Courier New" w:hAnsi="Courier New" w:cs="Courier New"/>
+          <w:sz w:val="18"/>
+          <w:szCs w:val="18"/>
+        </w:rPr>
+        <w:t xml:space="preserve">    </w:t>
+      </w:r>
+      <w:r>
+        <w:rPr>
+          <w:rFonts w:ascii="Courier New" w:hAnsi="Courier New" w:cs="Courier New"/>
+          <w:sz w:val="18"/>
+          <w:szCs w:val="18"/>
+        </w:rPr>
+        <w:t>SAI_PORT_ATTR_EXPERIMENTAL_CAPABILITY_X</w:t>
+      </w:r>
+      <w:r>
+        <w:rPr>
+          <w:rFonts w:ascii="Courier New" w:hAnsi="Courier New" w:cs="Courier New"/>
+          <w:sz w:val="18"/>
+          <w:szCs w:val="18"/>
+        </w:rPr>
+        <w:t xml:space="preserve"> = SAI_PORT_ATTR_END</w:t>
+      </w:r>
+      <w:r>
+        <w:rPr>
+          <w:rFonts w:ascii="Courier New" w:hAnsi="Courier New" w:cs="Courier New"/>
+          <w:sz w:val="18"/>
+          <w:szCs w:val="18"/>
+        </w:rPr>
+        <w:t>,</w:t>
+      </w:r>
+      <w:r>
+        <w:rPr>
+          <w:rFonts w:ascii="Courier New" w:hAnsi="Courier New" w:cs="Courier New"/>
+          <w:sz w:val="18"/>
+          <w:szCs w:val="18"/>
+        </w:rPr>
+        <w:t xml:space="preserve"> /* From </w:t>
+      </w:r>
+      <w:r>
+        <w:rPr>
+          <w:rFonts w:ascii="Courier New" w:hAnsi="Courier New" w:cs="Courier New"/>
+          <w:sz w:val="18"/>
+          <w:szCs w:val="18"/>
+        </w:rPr>
+        <w:t>saiport.h */</w:t>
+      </w:r>
+    </w:p>
+    <w:p>
+      <w:pPr>
+        <w:spacing w:after="0"/>
+        <w:rPr>
+          <w:rFonts w:ascii="Courier New" w:hAnsi="Courier New" w:cs="Courier New"/>
+          <w:sz w:val="18"/>
+          <w:szCs w:val="18"/>
+          <w:lang w:val="fr-FR"/>
+        </w:rPr>
+      </w:pPr>
+      <w:r>
+        <w:rPr>
+          <w:rFonts w:ascii="Courier New" w:hAnsi="Courier New" w:cs="Courier New"/>
+          <w:sz w:val="18"/>
+          <w:szCs w:val="18"/>
+        </w:rPr>
+        <w:t xml:space="preserve">    </w:t>
+      </w:r>
+      <w:r>
+        <w:rPr>
+          <w:rFonts w:ascii="Courier New" w:hAnsi="Courier New" w:cs="Courier New"/>
+          <w:sz w:val="18"/>
+          <w:szCs w:val="18"/>
+          <w:lang w:val="fr-FR"/>
+        </w:rPr>
+        <w:t>SAI_PORT_ATTR_EXPERIMENTAL_</w:t>
+      </w:r>
+      <w:r>
+        <w:rPr>
+          <w:rFonts w:ascii="Courier New" w:hAnsi="Courier New" w:cs="Courier New"/>
+          <w:sz w:val="18"/>
+          <w:szCs w:val="18"/>
+          <w:lang w:val="fr-FR"/>
+        </w:rPr>
+        <w:t>CAPABILITY_Y</w:t>
+      </w:r>
+      <w:r>
+        <w:rPr>
+          <w:rFonts w:ascii="Courier New" w:hAnsi="Courier New" w:cs="Courier New"/>
+          <w:sz w:val="18"/>
+          <w:szCs w:val="18"/>
+          <w:lang w:val="fr-FR"/>
+        </w:rPr>
+        <w:t>,</w:t>
+      </w:r>
+    </w:p>
+    <w:p>
+      <w:pPr>
+        <w:spacing w:after="0"/>
+        <w:rPr>
+          <w:rFonts w:ascii="Courier New" w:hAnsi="Courier New" w:cs="Courier New"/>
+          <w:sz w:val="18"/>
+          <w:szCs w:val="18"/>
+          <w:lang w:val="fr-FR"/>
+        </w:rPr>
+      </w:pPr>
+      <w:r>
+        <w:rPr>
+          <w:rFonts w:ascii="Courier New" w:hAnsi="Courier New" w:cs="Courier New"/>
+          <w:sz w:val="18"/>
+          <w:szCs w:val="18"/>
+          <w:lang w:val="fr-FR"/>
+        </w:rPr>
+        <w:t xml:space="preserve">    SAI_PORT_ATTR_EXPERIMENTAL_</w:t>
+      </w:r>
+      <w:r>
+        <w:rPr>
+          <w:rFonts w:ascii="Courier New" w:hAnsi="Courier New" w:cs="Courier New"/>
+          <w:sz w:val="18"/>
+          <w:szCs w:val="18"/>
+          <w:lang w:val="fr-FR"/>
+        </w:rPr>
+        <w:t>CAPABILITY_Z,</w:t>
+      </w:r>
+    </w:p>
+    <w:p>
+      <w:pPr>
+        <w:spacing w:after="0"/>
+        <w:rPr>
+          <w:rFonts w:ascii="Courier New" w:hAnsi="Courier New" w:cs="Courier New"/>
+          <w:sz w:val="18"/>
+          <w:szCs w:val="18"/>
+          <w:lang w:val="fr-FR"/>
+        </w:rPr>
+      </w:pPr>
+      <w:r>
+        <w:rPr>
+          <w:rFonts w:ascii="Courier New" w:hAnsi="Courier New" w:cs="Courier New"/>
+          <w:sz w:val="18"/>
+          <w:szCs w:val="18"/>
+          <w:lang w:val="fr-FR"/>
+        </w:rPr>
+        <w:t xml:space="preserve">    </w:t>
+      </w:r>
+      <w:r>
+        <w:rPr>
+          <w:rFonts w:ascii="Courier New" w:hAnsi="Courier New" w:cs="Courier New"/>
+          <w:sz w:val="18"/>
+          <w:szCs w:val="18"/>
+          <w:lang w:val="fr-FR"/>
         </w:rPr>
         <w:t>…</w:t>
       </w:r>
@@ -820,167 +1035,37 @@
           <w:rFonts w:ascii="Courier New" w:hAnsi="Courier New" w:cs="Courier New"/>
           <w:sz w:val="18"/>
           <w:szCs w:val="18"/>
-        </w:rPr>
-      </w:pPr>
-      <w:r>
-        <w:rPr>
-          <w:rFonts w:ascii="Courier New" w:hAnsi="Courier New" w:cs="Courier New"/>
-          <w:sz w:val="18"/>
-          <w:szCs w:val="18"/>
-        </w:rPr>
-        <w:t>/** Custom range base value */</w:t>
-      </w:r>
-    </w:p>
-    <w:p>
-      <w:pPr>
-        <w:spacing w:after="0"/>
-        <w:rPr>
-          <w:rFonts w:ascii="Courier New" w:hAnsi="Courier New" w:cs="Courier New"/>
-          <w:sz w:val="18"/>
-          <w:szCs w:val="18"/>
-        </w:rPr>
-      </w:pPr>
-      <w:r>
-        <w:rPr>
-          <w:rFonts w:ascii="Courier New" w:hAnsi="Courier New" w:cs="Courier New"/>
-          <w:sz w:val="18"/>
-          <w:szCs w:val="18"/>
-        </w:rPr>
-        <w:t xml:space="preserve">    </w:t>
-      </w:r>
-      <w:r>
-        <w:rPr>
-          <w:rFonts w:ascii="Courier New" w:hAnsi="Courier New" w:cs="Courier New"/>
-          <w:sz w:val="18"/>
-          <w:szCs w:val="18"/>
-        </w:rPr>
-        <w:t>SAI_PORT_ATTR_CUSTOM_RANGE_START</w:t>
-      </w:r>
-      <w:r>
-        <w:rPr>
-          <w:rFonts w:ascii="Courier New" w:hAnsi="Courier New" w:cs="Courier New"/>
-          <w:sz w:val="18"/>
-          <w:szCs w:val="18"/>
-        </w:rPr>
-        <w:t xml:space="preserve"> /* defined in saiport.h */ </w:t>
-      </w:r>
-    </w:p>
-    <w:p>
-      <w:pPr>
-        <w:spacing w:after="0"/>
-        <w:ind w:firstLine="720"/>
-        <w:rPr>
-          <w:rFonts w:ascii="Courier New" w:hAnsi="Courier New" w:cs="Courier New"/>
-          <w:sz w:val="18"/>
-          <w:szCs w:val="18"/>
-        </w:rPr>
-      </w:pPr>
-      <w:r>
-        <w:rPr>
-          <w:rFonts w:ascii="Courier New" w:hAnsi="Courier New" w:cs="Courier New"/>
-          <w:sz w:val="18"/>
-          <w:szCs w:val="18"/>
-        </w:rPr>
-        <w:t xml:space="preserve">    </w:t>
-      </w:r>
-    </w:p>
-    <w:p>
-      <w:pPr>
-        <w:spacing w:after="0"/>
-        <w:rPr>
-          <w:rFonts w:ascii="Courier New" w:hAnsi="Courier New" w:cs="Courier New"/>
-          <w:sz w:val="18"/>
-          <w:szCs w:val="18"/>
-        </w:rPr>
-      </w:pPr>
-      <w:r>
-        <w:rPr>
-          <w:rFonts w:ascii="Courier New" w:hAnsi="Courier New" w:cs="Courier New"/>
-          <w:sz w:val="18"/>
-          <w:szCs w:val="18"/>
-        </w:rPr>
-        <w:t xml:space="preserve">    SAI_PORT_ATTR_</w:t>
-      </w:r>
-      <w:r>
-        <w:rPr>
-          <w:rFonts w:ascii="Courier New" w:hAnsi="Courier New" w:cs="Courier New"/>
-          <w:sz w:val="18"/>
-          <w:szCs w:val="18"/>
-        </w:rPr>
-        <w:t>EXPERIMENTAL_</w:t>
-      </w:r>
-      <w:r>
-        <w:rPr>
-          <w:rFonts w:ascii="Courier New" w:hAnsi="Courier New" w:cs="Courier New"/>
-          <w:sz w:val="18"/>
-          <w:szCs w:val="18"/>
-        </w:rPr>
-        <w:t>CAPABILITY_X,</w:t>
-      </w:r>
-    </w:p>
-    <w:p>
-      <w:pPr>
-        <w:spacing w:after="0"/>
-        <w:rPr>
-          <w:rFonts w:ascii="Courier New" w:hAnsi="Courier New" w:cs="Courier New"/>
-          <w:sz w:val="18"/>
-          <w:szCs w:val="18"/>
-        </w:rPr>
-      </w:pPr>
-      <w:r>
-        <w:rPr>
-          <w:rFonts w:ascii="Courier New" w:hAnsi="Courier New" w:cs="Courier New"/>
-          <w:sz w:val="18"/>
-          <w:szCs w:val="18"/>
-        </w:rPr>
-        <w:t xml:space="preserve">    …</w:t>
-      </w:r>
-    </w:p>
-    <w:p>
-      <w:pPr>
-        <w:spacing w:after="0"/>
-        <w:rPr>
-          <w:rFonts w:ascii="Courier New" w:hAnsi="Courier New" w:cs="Courier New"/>
-          <w:sz w:val="18"/>
-          <w:szCs w:val="18"/>
-        </w:rPr>
-      </w:pPr>
-    </w:p>
-    <w:p>
-      <w:pPr>
-        <w:spacing w:after="0"/>
-        <w:rPr>
-          <w:rFonts w:ascii="Courier New" w:hAnsi="Courier New" w:cs="Courier New"/>
-          <w:sz w:val="18"/>
-          <w:szCs w:val="18"/>
-        </w:rPr>
-      </w:pPr>
-      <w:r>
-        <w:rPr>
-          <w:rFonts w:ascii="Courier New" w:hAnsi="Courier New" w:cs="Courier New"/>
-          <w:sz w:val="18"/>
-          <w:szCs w:val="18"/>
-        </w:rPr>
-        <w:t>} sai_port_</w:t>
-      </w:r>
-      <w:r>
-        <w:rPr>
-          <w:rFonts w:ascii="Courier New" w:hAnsi="Courier New" w:cs="Courier New"/>
-          <w:sz w:val="18"/>
-          <w:szCs w:val="18"/>
-        </w:rPr>
-        <w:t>experimental_</w:t>
-      </w:r>
-      <w:r>
-        <w:rPr>
-          <w:rFonts w:ascii="Courier New" w:hAnsi="Courier New" w:cs="Courier New"/>
-          <w:sz w:val="18"/>
-          <w:szCs w:val="18"/>
-        </w:rPr>
-        <w:t>attr_t;</w:t>
-      </w:r>
-    </w:p>
-    <w:p/>
+          <w:lang w:val="fr-FR"/>
+        </w:rPr>
+      </w:pPr>
+    </w:p>
+    <w:p>
+      <w:pPr>
+        <w:spacing w:after="0"/>
+        <w:rPr>
+          <w:rFonts w:ascii="Courier New" w:hAnsi="Courier New" w:cs="Courier New"/>
+          <w:sz w:val="18"/>
+          <w:szCs w:val="18"/>
+          <w:lang w:val="fr-FR"/>
+        </w:rPr>
+      </w:pPr>
+      <w:r>
+        <w:rPr>
+          <w:rFonts w:ascii="Courier New" w:hAnsi="Courier New" w:cs="Courier New"/>
+          <w:sz w:val="18"/>
+          <w:szCs w:val="18"/>
+          <w:lang w:val="fr-FR"/>
+        </w:rPr>
+        <w:t>} sai_port_experimental_attr_t;</w:t>
+      </w:r>
+    </w:p>
+    <w:p>
+      <w:pPr>
+        <w:rPr>
+          <w:lang w:val="fr-FR"/>
+        </w:rPr>
+      </w:pPr>
+    </w:p>
     <w:p>
       <w:r>
         <w:t xml:space="preserve">A file called </w:t>
@@ -1408,7 +1493,13 @@
       </w:pPr>
       <w:r>
         <w:lastRenderedPageBreak/>
-        <w:t>SAI Module Extensions File</w:t>
+        <w:t xml:space="preserve">SAI </w:t>
+      </w:r>
+      <w:r>
+        <w:t>Extensions File</w:t>
+      </w:r>
+      <w:r>
+        <w:t>s</w:t>
       </w:r>
     </w:p>
     <w:p>
@@ -1434,7 +1525,13 @@
         <w:t xml:space="preserve">s </w:t>
       </w:r>
       <w:r>
-        <w:t xml:space="preserve"> APIs are added to </w:t>
+        <w:t>APIs</w:t>
+      </w:r>
+      <w:r>
+        <w:t xml:space="preserve"> and associated experimental object types</w:t>
+      </w:r>
+      <w:r>
+        <w:t xml:space="preserve"> are added to </w:t>
       </w:r>
       <w:r>
         <w:rPr>
@@ -1571,6 +1668,7 @@
         <w:spacing w:after="0"/>
         <w:rPr>
           <w:rFonts w:ascii="Courier New" w:hAnsi="Courier New" w:cs="Courier New"/>
+          <w:b/>
           <w:sz w:val="20"/>
           <w:szCs w:val="20"/>
         </w:rPr>
@@ -1578,10 +1676,11 @@
       <w:r>
         <w:rPr>
           <w:rFonts w:ascii="Courier New" w:hAnsi="Courier New" w:cs="Courier New"/>
+          <w:b/>
           <w:sz w:val="20"/>
           <w:szCs w:val="20"/>
         </w:rPr>
-        <w:t xml:space="preserve">   …</w:t>
+        <w:t xml:space="preserve">    SAI_API_EXTENSIONS_RANGE_START = SAI_API_MAX,</w:t>
       </w:r>
     </w:p>
     <w:p>
@@ -1594,15 +1693,17 @@
           <w:szCs w:val="20"/>
         </w:rPr>
       </w:pPr>
-      <w:r>
+    </w:p>
+    <w:p>
+      <w:pPr>
+        <w:spacing w:after="0"/>
         <w:rPr>
           <w:rFonts w:ascii="Courier New" w:hAnsi="Courier New" w:cs="Courier New"/>
           <w:b/>
           <w:sz w:val="20"/>
           <w:szCs w:val="20"/>
         </w:rPr>
-        <w:t xml:space="preserve">   </w:t>
-      </w:r>
+      </w:pPr>
       <w:r>
         <w:rPr>
           <w:rFonts w:ascii="Courier New" w:hAnsi="Courier New" w:cs="Courier New"/>
@@ -1610,7 +1711,7 @@
           <w:sz w:val="20"/>
           <w:szCs w:val="20"/>
         </w:rPr>
-        <w:t>SAI_API_CUSTOM_</w:t>
+        <w:t xml:space="preserve">    </w:t>
       </w:r>
       <w:r>
         <w:rPr>
@@ -1619,26 +1720,30 @@
           <w:sz w:val="20"/>
           <w:szCs w:val="20"/>
         </w:rPr>
-        <w:t xml:space="preserve">EXPERIMENTAL_START = </w:t>
-      </w:r>
-      <w:r>
+        <w:t>SAI_API_NEW_MODULE = SAI_API_EXTENSIONS_RANGE_START,</w:t>
+      </w:r>
+    </w:p>
+    <w:p>
+      <w:pPr>
+        <w:spacing w:after="0"/>
         <w:rPr>
           <w:rFonts w:ascii="Courier New" w:hAnsi="Courier New" w:cs="Courier New"/>
           <w:b/>
           <w:sz w:val="20"/>
           <w:szCs w:val="20"/>
         </w:rPr>
-        <w:t>SAI_API_CUSTOM_</w:t>
-      </w:r>
-      <w:r>
+      </w:pPr>
+    </w:p>
+    <w:p>
+      <w:pPr>
+        <w:spacing w:after="0"/>
         <w:rPr>
           <w:rFonts w:ascii="Courier New" w:hAnsi="Courier New" w:cs="Courier New"/>
           <w:b/>
           <w:sz w:val="20"/>
           <w:szCs w:val="20"/>
         </w:rPr>
-        <w:t xml:space="preserve">RANGE_START </w:t>
-      </w:r>
+      </w:pPr>
       <w:r>
         <w:rPr>
           <w:rFonts w:ascii="Courier New" w:hAnsi="Courier New" w:cs="Courier New"/>
@@ -1646,7 +1751,7 @@
           <w:sz w:val="20"/>
           <w:szCs w:val="20"/>
         </w:rPr>
-        <w:t>/* from sai.h */</w:t>
+        <w:t xml:space="preserve">    /*</w:t>
       </w:r>
       <w:r>
         <w:rPr>
@@ -1655,7 +1760,7 @@
           <w:sz w:val="20"/>
           <w:szCs w:val="20"/>
         </w:rPr>
-        <w:t>,</w:t>
+        <w:t xml:space="preserve"> Add new experimental APIs above this line */</w:t>
       </w:r>
     </w:p>
     <w:p>
@@ -1675,17 +1780,19 @@
           <w:sz w:val="20"/>
           <w:szCs w:val="20"/>
         </w:rPr>
-        <w:t xml:space="preserve">   /** Ex</w:t>
-      </w:r>
-      <w:r>
+        <w:t xml:space="preserve">    SAI_API_EXTENSIONS_RANGE_START_END</w:t>
+      </w:r>
+    </w:p>
+    <w:p>
+      <w:pPr>
+        <w:spacing w:after="0"/>
         <w:rPr>
           <w:rFonts w:ascii="Courier New" w:hAnsi="Courier New" w:cs="Courier New"/>
           <w:b/>
           <w:sz w:val="20"/>
           <w:szCs w:val="20"/>
         </w:rPr>
-        <w:t>perimental</w:t>
-      </w:r>
+      </w:pPr>
       <w:r>
         <w:rPr>
           <w:rFonts w:ascii="Courier New" w:hAnsi="Courier New" w:cs="Courier New"/>
@@ -1693,92 +1800,1462 @@
           <w:sz w:val="20"/>
           <w:szCs w:val="20"/>
         </w:rPr>
-        <w:t xml:space="preserve"> module. */</w:t>
-      </w:r>
-    </w:p>
-    <w:p>
-      <w:pPr>
-        <w:spacing w:after="0"/>
-        <w:rPr>
-          <w:rFonts w:ascii="Courier New" w:hAnsi="Courier New" w:cs="Courier New"/>
-          <w:b/>
+        <w:t>…</w:t>
+      </w:r>
+    </w:p>
+    <w:p>
+      <w:pPr>
+        <w:spacing w:after="0"/>
+        <w:rPr>
+          <w:rFonts w:ascii="Courier New" w:hAnsi="Courier New" w:cs="Courier New"/>
           <w:sz w:val="20"/>
           <w:szCs w:val="20"/>
         </w:rPr>
       </w:pPr>
-      <w:r>
-        <w:rPr>
-          <w:rFonts w:ascii="Courier New" w:hAnsi="Courier New" w:cs="Courier New"/>
-          <w:b/>
+    </w:p>
+    <w:p>
+      <w:pPr>
+        <w:spacing w:after="0"/>
+        <w:rPr>
+          <w:rFonts w:ascii="Courier New" w:hAnsi="Courier New" w:cs="Courier New"/>
           <w:sz w:val="20"/>
           <w:szCs w:val="20"/>
         </w:rPr>
-        <w:t xml:space="preserve">   SAI_API_</w:t>
-      </w:r>
-      <w:r>
-        <w:rPr>
-          <w:rFonts w:ascii="Courier New" w:hAnsi="Courier New" w:cs="Courier New"/>
-          <w:b/>
+      </w:pPr>
+      <w:r>
+        <w:rPr>
+          <w:rFonts w:ascii="Courier New" w:hAnsi="Courier New" w:cs="Courier New"/>
           <w:sz w:val="20"/>
           <w:szCs w:val="20"/>
         </w:rPr>
-        <w:t>NEW_PROTO</w:t>
-      </w:r>
-      <w:r>
-        <w:rPr>
-          <w:rFonts w:ascii="Courier New" w:hAnsi="Courier New" w:cs="Courier New"/>
-          <w:b/>
+        <w:t>} sai_api_</w:t>
+      </w:r>
+      <w:r>
+        <w:rPr>
+          <w:rFonts w:ascii="Courier New" w:hAnsi="Courier New" w:cs="Courier New"/>
           <w:sz w:val="20"/>
           <w:szCs w:val="20"/>
         </w:rPr>
-        <w:t xml:space="preserve">_MODULE = </w:t>
-      </w:r>
-      <w:r>
-        <w:rPr>
-          <w:rFonts w:ascii="Courier New" w:hAnsi="Courier New" w:cs="Courier New"/>
-          <w:b/>
+        <w:t>extensions_</w:t>
+      </w:r>
+      <w:r>
+        <w:rPr>
+          <w:rFonts w:ascii="Courier New" w:hAnsi="Courier New" w:cs="Courier New"/>
           <w:sz w:val="20"/>
           <w:szCs w:val="20"/>
         </w:rPr>
-        <w:t>SAI_API_CUSTOM_</w:t>
-      </w:r>
-      <w:r>
-        <w:rPr>
-          <w:rFonts w:ascii="Courier New" w:hAnsi="Courier New" w:cs="Courier New"/>
-          <w:b/>
+        <w:t>t;</w:t>
+      </w:r>
+    </w:p>
+    <w:p/>
+    <w:p>
+      <w:pPr>
+        <w:rPr>
+          <w:rFonts w:ascii="Courier New" w:hAnsi="Courier New" w:cs="Courier New"/>
+        </w:rPr>
+      </w:pPr>
+      <w:r>
+        <w:rPr>
+          <w:rFonts w:ascii="Courier New" w:hAnsi="Courier New" w:cs="Courier New"/>
+        </w:rPr>
+        <w:t>sai</w:t>
+      </w:r>
+      <w:r>
+        <w:rPr>
+          <w:rFonts w:ascii="Courier New" w:hAnsi="Courier New" w:cs="Courier New"/>
+        </w:rPr>
+        <w:t>types</w:t>
+      </w:r>
+      <w:r>
+        <w:rPr>
+          <w:rFonts w:ascii="Courier New" w:hAnsi="Courier New" w:cs="Courier New"/>
+        </w:rPr>
+        <w:t>extensions.h</w:t>
+      </w:r>
+    </w:p>
+    <w:p>
+      <w:pPr>
+        <w:spacing w:after="0"/>
+        <w:rPr>
+          <w:rFonts w:ascii="Courier New" w:hAnsi="Courier New" w:cs="Courier New"/>
           <w:sz w:val="20"/>
           <w:szCs w:val="20"/>
         </w:rPr>
-        <w:t>EXPERIMENTAL_START</w:t>
-      </w:r>
-      <w:r>
-        <w:rPr>
-          <w:rFonts w:ascii="Courier New" w:hAnsi="Courier New" w:cs="Courier New"/>
-          <w:b/>
+      </w:pPr>
+      <w:r>
+        <w:rPr>
+          <w:rFonts w:ascii="Courier New" w:hAnsi="Courier New" w:cs="Courier New"/>
           <w:sz w:val="20"/>
           <w:szCs w:val="20"/>
         </w:rPr>
-        <w:t xml:space="preserve"> + 1,</w:t>
-      </w:r>
-    </w:p>
-    <w:p>
-      <w:pPr>
-        <w:spacing w:after="0"/>
-        <w:rPr>
-          <w:rFonts w:ascii="Courier New" w:hAnsi="Courier New" w:cs="Courier New"/>
-          <w:b/>
+        <w:t>#include &lt;sai</w:t>
+      </w:r>
+      <w:r>
+        <w:rPr>
+          <w:rFonts w:ascii="Courier New" w:hAnsi="Courier New" w:cs="Courier New"/>
           <w:sz w:val="20"/>
           <w:szCs w:val="20"/>
         </w:rPr>
-      </w:pPr>
-      <w:r>
-        <w:rPr>
-          <w:rFonts w:ascii="Courier New" w:hAnsi="Courier New" w:cs="Courier New"/>
-          <w:b/>
+        <w:t>types</w:t>
+      </w:r>
+      <w:r>
+        <w:rPr>
+          <w:rFonts w:ascii="Courier New" w:hAnsi="Courier New" w:cs="Courier New"/>
           <w:sz w:val="20"/>
           <w:szCs w:val="20"/>
         </w:rPr>
+        <w:t>.h&gt;</w:t>
+      </w:r>
+    </w:p>
+    <w:p/>
+    <w:p>
+      <w:pPr>
+        <w:rPr>
+          <w:rFonts w:ascii="Courier New" w:hAnsi="Courier New" w:cs="Courier New"/>
+          <w:sz w:val="18"/>
+          <w:szCs w:val="18"/>
+        </w:rPr>
+      </w:pPr>
+      <w:r>
+        <w:rPr>
+          <w:rFonts w:ascii="Courier New" w:hAnsi="Courier New" w:cs="Courier New"/>
+          <w:sz w:val="18"/>
+          <w:szCs w:val="18"/>
+        </w:rPr>
+        <w:t>typedef enum _sai_object_type_extensions_t</w:t>
+      </w:r>
+    </w:p>
+    <w:p>
+      <w:pPr>
+        <w:rPr>
+          <w:rFonts w:ascii="Courier New" w:hAnsi="Courier New" w:cs="Courier New"/>
+          <w:sz w:val="18"/>
+          <w:szCs w:val="18"/>
+        </w:rPr>
+      </w:pPr>
+      <w:r>
+        <w:rPr>
+          <w:rFonts w:ascii="Courier New" w:hAnsi="Courier New" w:cs="Courier New"/>
+          <w:sz w:val="18"/>
+          <w:szCs w:val="18"/>
+        </w:rPr>
+        <w:t>{</w:t>
+      </w:r>
+    </w:p>
+    <w:p>
+      <w:pPr>
+        <w:rPr>
+          <w:rFonts w:ascii="Courier New" w:hAnsi="Courier New" w:cs="Courier New"/>
+          <w:sz w:val="18"/>
+          <w:szCs w:val="18"/>
+        </w:rPr>
+      </w:pPr>
+      <w:r>
+        <w:rPr>
+          <w:rFonts w:ascii="Courier New" w:hAnsi="Courier New" w:cs="Courier New"/>
+          <w:sz w:val="18"/>
+          <w:szCs w:val="18"/>
+        </w:rPr>
+        <w:t xml:space="preserve">    SAI_OBJECT_TYPE_EXTENSIONS_RANGE_START = SAI_OBJECT_TYPE_MAX,</w:t>
+      </w:r>
+    </w:p>
+    <w:p>
+      <w:pPr>
+        <w:rPr>
+          <w:rFonts w:ascii="Courier New" w:hAnsi="Courier New" w:cs="Courier New"/>
+          <w:sz w:val="18"/>
+          <w:szCs w:val="18"/>
+        </w:rPr>
+      </w:pPr>
+      <w:r>
+        <w:rPr>
+          <w:rFonts w:ascii="Courier New" w:hAnsi="Courier New" w:cs="Courier New"/>
+          <w:sz w:val="18"/>
+          <w:szCs w:val="18"/>
+        </w:rPr>
+        <w:t xml:space="preserve"> </w:t>
+      </w:r>
+      <w:r>
+        <w:rPr>
+          <w:rFonts w:ascii="Courier New" w:hAnsi="Courier New" w:cs="Courier New"/>
+          <w:sz w:val="18"/>
+          <w:szCs w:val="18"/>
+        </w:rPr>
+        <w:t xml:space="preserve">   SAI_OBJECT_TYPE_</w:t>
+      </w:r>
+      <w:r>
+        <w:rPr>
+          <w:rFonts w:ascii="Courier New" w:hAnsi="Courier New" w:cs="Courier New"/>
+          <w:sz w:val="18"/>
+          <w:szCs w:val="18"/>
+        </w:rPr>
+        <w:t>NEW_OBJECT</w:t>
+      </w:r>
+      <w:r>
+        <w:rPr>
+          <w:rFonts w:ascii="Courier New" w:hAnsi="Courier New" w:cs="Courier New"/>
+          <w:sz w:val="18"/>
+          <w:szCs w:val="18"/>
+        </w:rPr>
+        <w:t xml:space="preserve"> = </w:t>
+      </w:r>
+      <w:r>
+        <w:rPr>
+          <w:rFonts w:ascii="Courier New" w:hAnsi="Courier New" w:cs="Courier New"/>
+          <w:sz w:val="18"/>
+          <w:szCs w:val="18"/>
+        </w:rPr>
+        <w:t>S</w:t>
+      </w:r>
+      <w:r>
+        <w:rPr>
+          <w:rFonts w:ascii="Courier New" w:hAnsi="Courier New" w:cs="Courier New"/>
+          <w:sz w:val="18"/>
+          <w:szCs w:val="18"/>
+        </w:rPr>
+        <w:t>AI_OBJECT_TYPE_EXTENSIONS_RANGE_START,</w:t>
+      </w:r>
+    </w:p>
+    <w:p>
+      <w:pPr>
+        <w:rPr>
+          <w:rFonts w:ascii="Courier New" w:hAnsi="Courier New" w:cs="Courier New"/>
+          <w:sz w:val="18"/>
+          <w:szCs w:val="18"/>
+        </w:rPr>
+      </w:pPr>
+      <w:r>
+        <w:rPr>
+          <w:rFonts w:ascii="Courier New" w:hAnsi="Courier New" w:cs="Courier New"/>
+          <w:sz w:val="18"/>
+          <w:szCs w:val="18"/>
+        </w:rPr>
+        <w:t xml:space="preserve">    /*</w:t>
+      </w:r>
+      <w:r>
+        <w:rPr>
+          <w:rFonts w:ascii="Courier New" w:hAnsi="Courier New" w:cs="Courier New"/>
+          <w:sz w:val="18"/>
+          <w:szCs w:val="18"/>
+        </w:rPr>
+        <w:t xml:space="preserve"> Add new experimental object types above this line */</w:t>
+      </w:r>
+    </w:p>
+    <w:p>
+      <w:pPr>
+        <w:rPr>
+          <w:rFonts w:ascii="Courier New" w:hAnsi="Courier New" w:cs="Courier New"/>
+          <w:sz w:val="18"/>
+          <w:szCs w:val="18"/>
+          <w:lang w:val="fr-FR"/>
+        </w:rPr>
+      </w:pPr>
+      <w:r>
+        <w:rPr>
+          <w:rFonts w:ascii="Courier New" w:hAnsi="Courier New" w:cs="Courier New"/>
+          <w:sz w:val="18"/>
+          <w:szCs w:val="18"/>
+        </w:rPr>
+        <w:t xml:space="preserve">    </w:t>
+      </w:r>
+      <w:r>
+        <w:rPr>
+          <w:rFonts w:ascii="Courier New" w:hAnsi="Courier New" w:cs="Courier New"/>
+          <w:sz w:val="18"/>
+          <w:szCs w:val="18"/>
+          <w:lang w:val="fr-FR"/>
+        </w:rPr>
+        <w:t>SAI_OBJECT_TYPE_EXTENSIONS_RANGE_END</w:t>
+      </w:r>
+    </w:p>
+    <w:p>
+      <w:pPr>
+        <w:rPr>
+          <w:rFonts w:ascii="Courier New" w:hAnsi="Courier New" w:cs="Courier New"/>
+          <w:sz w:val="18"/>
+          <w:szCs w:val="18"/>
+          <w:lang w:val="fr-FR"/>
+        </w:rPr>
+      </w:pPr>
+      <w:r>
+        <w:rPr>
+          <w:rFonts w:ascii="Courier New" w:hAnsi="Courier New" w:cs="Courier New"/>
+          <w:sz w:val="18"/>
+          <w:szCs w:val="18"/>
+          <w:lang w:val="fr-FR"/>
+        </w:rPr>
+        <w:t>} sai_object_type_extensions_t;</w:t>
+      </w:r>
+    </w:p>
+    <w:p>
+      <w:pPr>
+        <w:rPr>
+          <w:lang w:val="fr-FR"/>
+        </w:rPr>
+      </w:pPr>
+    </w:p>
+    <w:p>
+      <w:r>
+        <w:t>Reasoning: use separate</w:t>
+      </w:r>
+      <w:r>
+        <w:t xml:space="preserve"> file</w:t>
+      </w:r>
+      <w:r>
+        <w:t>s</w:t>
+      </w:r>
+      <w:r>
+        <w:t xml:space="preserve"> to avoid code churn for </w:t>
+      </w:r>
+      <w:r>
+        <w:t xml:space="preserve">saitypes and </w:t>
+      </w:r>
+      <w:r>
+        <w:rPr>
+          <w:rFonts w:ascii="Courier New" w:hAnsi="Courier New" w:cs="Courier New"/>
+        </w:rPr>
+        <w:t>sai.h</w:t>
+      </w:r>
+      <w:r>
+        <w:t xml:space="preserve">. </w:t>
+      </w:r>
+    </w:p>
+    <w:p/>
+    <w:p/>
+    <w:p>
+      <w:pPr>
+        <w:pStyle w:val="Heading2"/>
+      </w:pPr>
+      <w:r>
+        <w:t>Testing Experimental Modules and Attributes</w:t>
+      </w:r>
+    </w:p>
+    <w:p>
+      <w:r>
+        <w:t>A test methodology and/or scripts should be defined for all experimental attributes and modules – but this is not mandatory. Formal testing only becomes mandatory when experimental attributes and modules are propagated to the main/official SAI API.</w:t>
+      </w:r>
+    </w:p>
+    <w:p/>
+    <w:p>
+      <w:pPr>
+        <w:pStyle w:val="Heading1"/>
+      </w:pPr>
+      <w:r>
+        <w:br w:type="page"/>
+      </w:r>
+      <w:r>
+        <w:lastRenderedPageBreak/>
+        <w:t>U</w:t>
+      </w:r>
+      <w:r>
+        <w:t xml:space="preserve">sage Notes for </w:t>
+      </w:r>
+      <w:r>
+        <w:t>Ex</w:t>
+      </w:r>
+      <w:r>
+        <w:t>perimental</w:t>
+      </w:r>
+      <w:r>
+        <w:t xml:space="preserve"> Attributes</w:t>
+      </w:r>
+    </w:p>
+    <w:p>
+      <w:pPr>
+        <w:pStyle w:val="Heading3"/>
+      </w:pPr>
+    </w:p>
+    <w:p>
+      <w:r>
+        <w:t xml:space="preserve">Assume a vendor (vendor A) </w:t>
+      </w:r>
+      <w:r>
+        <w:t>suggest</w:t>
+      </w:r>
+      <w:r>
+        <w:t xml:space="preserve"> to provide a</w:t>
+      </w:r>
+      <w:r>
+        <w:t>n extension</w:t>
+      </w:r>
+      <w:r>
+        <w:t xml:space="preserve"> – say </w:t>
+      </w:r>
+      <w:r>
+        <w:t xml:space="preserve">a port attribute </w:t>
+      </w:r>
+      <w:r>
+        <w:t xml:space="preserve">that controls a port LED state, and this attribute is agreed upon at least by one other SAI community member. </w:t>
+      </w:r>
+    </w:p>
+    <w:p>
+      <w:pPr>
+        <w:pStyle w:val="Heading3"/>
+      </w:pPr>
+      <w:r>
+        <w:t>Header File – Experimental Attribute</w:t>
+      </w:r>
+    </w:p>
+    <w:p>
+      <w:r>
+        <w:t xml:space="preserve">In this case, the </w:t>
+      </w:r>
+      <w:r>
+        <w:t>vendor A</w:t>
+      </w:r>
+      <w:r>
+        <w:t xml:space="preserve"> </w:t>
+      </w:r>
+      <w:r>
+        <w:t>adds an LED State attribute</w:t>
+      </w:r>
+      <w:r>
+        <w:t xml:space="preserve"> </w:t>
+      </w:r>
+      <w:r>
+        <w:t>to the</w:t>
+      </w:r>
+      <w:r>
+        <w:t xml:space="preserve"> </w:t>
+      </w:r>
+      <w:r>
+        <w:rPr>
+          <w:rFonts w:ascii="Courier New" w:hAnsi="Courier New" w:cs="Courier New"/>
+        </w:rPr>
+        <w:t>saiport</w:t>
+      </w:r>
+      <w:r>
+        <w:rPr>
+          <w:rFonts w:ascii="Courier New" w:hAnsi="Courier New" w:cs="Courier New"/>
+        </w:rPr>
+        <w:t>extensions</w:t>
+      </w:r>
+      <w:r>
+        <w:rPr>
+          <w:rFonts w:ascii="Courier New" w:hAnsi="Courier New" w:cs="Courier New"/>
+        </w:rPr>
+        <w:t>.h</w:t>
+      </w:r>
+      <w:r>
+        <w:t xml:space="preserve"> </w:t>
+      </w:r>
+      <w:r>
+        <w:t>file</w:t>
+      </w:r>
+      <w:r>
+        <w:t xml:space="preserve">: </w:t>
+      </w:r>
+    </w:p>
+    <w:p>
+      <w:pPr>
+        <w:rPr>
+          <w:b/>
+          <w:lang w:val="fr-FR"/>
+        </w:rPr>
+      </w:pPr>
+      <w:r>
+        <w:rPr>
+          <w:b/>
+          <w:lang w:val="fr-FR"/>
+        </w:rPr>
+        <w:t>exp</w:t>
+      </w:r>
+      <w:r>
+        <w:rPr>
+          <w:b/>
+          <w:lang w:val="fr-FR"/>
+        </w:rPr>
+        <w:t>erimental</w:t>
+      </w:r>
+      <w:r>
+        <w:rPr>
+          <w:b/>
+          <w:lang w:val="fr-FR"/>
+        </w:rPr>
+        <w:t>/</w:t>
+      </w:r>
+      <w:r>
+        <w:rPr>
+          <w:b/>
+          <w:lang w:val="fr-FR"/>
+        </w:rPr>
+        <w:t>saiport</w:t>
+      </w:r>
+      <w:r>
+        <w:rPr>
+          <w:b/>
+          <w:lang w:val="fr-FR"/>
+        </w:rPr>
+        <w:t>extensions</w:t>
+      </w:r>
+      <w:r>
+        <w:rPr>
+          <w:b/>
+          <w:lang w:val="fr-FR"/>
+        </w:rPr>
+        <w:t>.h</w:t>
+      </w:r>
+    </w:p>
+    <w:p>
+      <w:pPr>
+        <w:spacing w:after="0"/>
+        <w:rPr>
+          <w:rFonts w:ascii="Courier New" w:hAnsi="Courier New" w:cs="Courier New"/>
+          <w:sz w:val="18"/>
+          <w:szCs w:val="18"/>
+          <w:lang w:val="fr-FR"/>
+        </w:rPr>
+      </w:pPr>
+      <w:r>
+        <w:rPr>
+          <w:rFonts w:ascii="Courier New" w:hAnsi="Courier New" w:cs="Courier New"/>
+          <w:sz w:val="18"/>
+          <w:szCs w:val="18"/>
+          <w:lang w:val="fr-FR"/>
+        </w:rPr>
+        <w:t>typedef enum _sai_port_</w:t>
+      </w:r>
+      <w:r>
+        <w:rPr>
+          <w:rFonts w:ascii="Courier New" w:hAnsi="Courier New" w:cs="Courier New"/>
+          <w:sz w:val="18"/>
+          <w:szCs w:val="18"/>
+          <w:lang w:val="fr-FR"/>
+        </w:rPr>
+        <w:t>ex</w:t>
+      </w:r>
+      <w:r>
+        <w:rPr>
+          <w:rFonts w:ascii="Courier New" w:hAnsi="Courier New" w:cs="Courier New"/>
+          <w:sz w:val="18"/>
+          <w:szCs w:val="18"/>
+          <w:lang w:val="fr-FR"/>
+        </w:rPr>
+        <w:t>tensions</w:t>
+      </w:r>
+      <w:r>
+        <w:rPr>
+          <w:rFonts w:ascii="Courier New" w:hAnsi="Courier New" w:cs="Courier New"/>
+          <w:sz w:val="18"/>
+          <w:szCs w:val="18"/>
+          <w:lang w:val="fr-FR"/>
+        </w:rPr>
+        <w:t>_</w:t>
+      </w:r>
+      <w:r>
+        <w:rPr>
+          <w:rFonts w:ascii="Courier New" w:hAnsi="Courier New" w:cs="Courier New"/>
+          <w:sz w:val="18"/>
+          <w:szCs w:val="18"/>
+          <w:lang w:val="fr-FR"/>
+        </w:rPr>
+        <w:t>attr_t</w:t>
+      </w:r>
+      <w:r>
+        <w:rPr>
+          <w:rFonts w:ascii="Courier New" w:hAnsi="Courier New" w:cs="Courier New"/>
+          <w:sz w:val="18"/>
+          <w:szCs w:val="18"/>
+          <w:lang w:val="fr-FR"/>
+        </w:rPr>
+        <w:t xml:space="preserve"> </w:t>
+      </w:r>
+      <w:r>
+        <w:rPr>
+          <w:rFonts w:ascii="Courier New" w:hAnsi="Courier New" w:cs="Courier New"/>
+          <w:sz w:val="18"/>
+          <w:szCs w:val="18"/>
+          <w:lang w:val="fr-FR"/>
+        </w:rPr>
+        <w:t>{</w:t>
+      </w:r>
+    </w:p>
+    <w:p>
+      <w:pPr>
+        <w:spacing w:after="0" w:line="240" w:lineRule="auto"/>
+        <w:rPr>
+          <w:rFonts w:ascii="Courier New" w:hAnsi="Courier New" w:cs="Courier New"/>
+          <w:sz w:val="18"/>
+          <w:szCs w:val="18"/>
+        </w:rPr>
+      </w:pPr>
+      <w:r>
+        <w:rPr>
+          <w:rFonts w:ascii="Courier New" w:hAnsi="Courier New" w:cs="Courier New"/>
+          <w:sz w:val="18"/>
+          <w:szCs w:val="18"/>
+        </w:rPr>
         <w:t>…</w:t>
+      </w:r>
+    </w:p>
+    <w:p>
+      <w:pPr>
+        <w:spacing w:after="0" w:line="240" w:lineRule="auto"/>
+        <w:rPr>
+          <w:rFonts w:ascii="Courier New" w:hAnsi="Courier New" w:cs="Courier New"/>
+          <w:b/>
+          <w:sz w:val="18"/>
+          <w:szCs w:val="18"/>
+        </w:rPr>
+      </w:pPr>
+      <w:r>
+        <w:rPr>
+          <w:rFonts w:ascii="Courier New" w:hAnsi="Courier New" w:cs="Courier New"/>
+          <w:sz w:val="18"/>
+          <w:szCs w:val="18"/>
+        </w:rPr>
+        <w:t xml:space="preserve">    </w:t>
+      </w:r>
+      <w:r>
+        <w:rPr>
+          <w:rFonts w:ascii="Courier New" w:hAnsi="Courier New" w:cs="Courier New"/>
+          <w:b/>
+          <w:sz w:val="18"/>
+          <w:szCs w:val="18"/>
+        </w:rPr>
+        <w:t>SAI_PORT_ATTR_LED_STATE</w:t>
+      </w:r>
+      <w:r>
+        <w:rPr>
+          <w:rFonts w:ascii="Courier New" w:hAnsi="Courier New" w:cs="Courier New"/>
+          <w:b/>
+          <w:sz w:val="18"/>
+          <w:szCs w:val="18"/>
+        </w:rPr>
+        <w:t xml:space="preserve"> = </w:t>
+      </w:r>
+      <w:r>
+        <w:rPr>
+          <w:rFonts w:ascii="Courier New" w:hAnsi="Courier New" w:cs="Courier New"/>
+          <w:b/>
+          <w:sz w:val="18"/>
+          <w:szCs w:val="18"/>
+        </w:rPr>
+        <w:t>SAI_PORT_ATTR_CUSTOM_RANGE_START</w:t>
+      </w:r>
+      <w:r>
+        <w:rPr>
+          <w:rFonts w:ascii="Courier New" w:hAnsi="Courier New" w:cs="Courier New"/>
+          <w:b/>
+          <w:sz w:val="18"/>
+          <w:szCs w:val="18"/>
+        </w:rPr>
+        <w:t>,</w:t>
+      </w:r>
+    </w:p>
+    <w:p>
+      <w:pPr>
+        <w:spacing w:after="0" w:line="240" w:lineRule="auto"/>
+        <w:rPr>
+          <w:rFonts w:ascii="Courier New" w:hAnsi="Courier New" w:cs="Courier New"/>
+          <w:sz w:val="18"/>
+          <w:szCs w:val="18"/>
+          <w:lang w:val="fr-FR"/>
+        </w:rPr>
+      </w:pPr>
+      <w:r>
+        <w:rPr>
+          <w:rFonts w:ascii="Courier New" w:hAnsi="Courier New" w:cs="Courier New"/>
+          <w:sz w:val="18"/>
+          <w:szCs w:val="18"/>
+        </w:rPr>
+        <w:t xml:space="preserve">    </w:t>
+      </w:r>
+      <w:r>
+        <w:rPr>
+          <w:rFonts w:ascii="Courier New" w:hAnsi="Courier New" w:cs="Courier New"/>
+          <w:sz w:val="18"/>
+          <w:szCs w:val="18"/>
+          <w:lang w:val="fr-FR"/>
+        </w:rPr>
+        <w:t>…</w:t>
+      </w:r>
+    </w:p>
+    <w:p>
+      <w:pPr>
+        <w:spacing w:after="0" w:line="240" w:lineRule="auto"/>
+        <w:rPr>
+          <w:rFonts w:ascii="Courier New" w:hAnsi="Courier New" w:cs="Courier New"/>
+          <w:sz w:val="18"/>
+          <w:szCs w:val="18"/>
+          <w:lang w:val="fr-FR"/>
+        </w:rPr>
+      </w:pPr>
+      <w:r>
+        <w:rPr>
+          <w:rFonts w:ascii="Courier New" w:hAnsi="Courier New" w:cs="Courier New"/>
+          <w:sz w:val="18"/>
+          <w:szCs w:val="18"/>
+          <w:lang w:val="fr-FR"/>
+        </w:rPr>
+        <w:t>} sai_port_attr_</w:t>
+      </w:r>
+      <w:r>
+        <w:rPr>
+          <w:rFonts w:ascii="Courier New" w:hAnsi="Courier New" w:cs="Courier New"/>
+          <w:sz w:val="18"/>
+          <w:szCs w:val="18"/>
+          <w:lang w:val="fr-FR"/>
+        </w:rPr>
+        <w:t>extensions</w:t>
+      </w:r>
+      <w:r>
+        <w:rPr>
+          <w:rFonts w:ascii="Courier New" w:hAnsi="Courier New" w:cs="Courier New"/>
+          <w:sz w:val="18"/>
+          <w:szCs w:val="18"/>
+          <w:lang w:val="fr-FR"/>
+        </w:rPr>
+        <w:t>_</w:t>
+      </w:r>
+      <w:r>
+        <w:rPr>
+          <w:rFonts w:ascii="Courier New" w:hAnsi="Courier New" w:cs="Courier New"/>
+          <w:sz w:val="18"/>
+          <w:szCs w:val="18"/>
+          <w:lang w:val="fr-FR"/>
+        </w:rPr>
+        <w:t>t;</w:t>
+      </w:r>
+    </w:p>
+    <w:p>
+      <w:pPr>
+        <w:rPr>
+          <w:lang w:val="fr-FR"/>
+        </w:rPr>
+      </w:pPr>
+    </w:p>
+    <w:p>
+      <w:pPr>
+        <w:rPr>
+          <w:i/>
+        </w:rPr>
+      </w:pPr>
+      <w:r>
+        <w:rPr>
+          <w:i/>
+        </w:rPr>
+        <w:t xml:space="preserve">// Data type for </w:t>
+      </w:r>
+      <w:r>
+        <w:rPr>
+          <w:i/>
+        </w:rPr>
+        <w:t>the experimental</w:t>
+      </w:r>
+      <w:r>
+        <w:rPr>
+          <w:i/>
+        </w:rPr>
+        <w:t xml:space="preserve"> attribute LED_STATE</w:t>
+      </w:r>
+    </w:p>
+    <w:p>
+      <w:pPr>
+        <w:spacing w:after="0"/>
+        <w:rPr>
+          <w:rFonts w:ascii="Courier New" w:hAnsi="Courier New" w:cs="Courier New"/>
+          <w:sz w:val="18"/>
+          <w:szCs w:val="18"/>
+        </w:rPr>
+      </w:pPr>
+      <w:r>
+        <w:rPr>
+          <w:rFonts w:ascii="Courier New" w:hAnsi="Courier New" w:cs="Courier New"/>
+          <w:sz w:val="18"/>
+          <w:szCs w:val="18"/>
+        </w:rPr>
+        <w:t>/**</w:t>
+      </w:r>
+    </w:p>
+    <w:p>
+      <w:pPr>
+        <w:spacing w:after="0"/>
+        <w:rPr>
+          <w:rFonts w:ascii="Courier New" w:hAnsi="Courier New" w:cs="Courier New"/>
+          <w:sz w:val="18"/>
+          <w:szCs w:val="18"/>
+        </w:rPr>
+      </w:pPr>
+      <w:r>
+        <w:rPr>
+          <w:rFonts w:ascii="Courier New" w:hAnsi="Courier New" w:cs="Courier New"/>
+          <w:sz w:val="18"/>
+          <w:szCs w:val="18"/>
+        </w:rPr>
+        <w:t xml:space="preserve"> * @brief Attribute data for SAI_PORT_ATTR_LED_STATE</w:t>
+      </w:r>
+    </w:p>
+    <w:p>
+      <w:pPr>
+        <w:spacing w:after="0"/>
+        <w:rPr>
+          <w:rFonts w:ascii="Courier New" w:hAnsi="Courier New" w:cs="Courier New"/>
+          <w:sz w:val="18"/>
+          <w:szCs w:val="18"/>
+        </w:rPr>
+      </w:pPr>
+      <w:r>
+        <w:rPr>
+          <w:rFonts w:ascii="Courier New" w:hAnsi="Courier New" w:cs="Courier New"/>
+          <w:sz w:val="18"/>
+          <w:szCs w:val="18"/>
+        </w:rPr>
+        <w:t xml:space="preserve"> */</w:t>
+      </w:r>
+    </w:p>
+    <w:p>
+      <w:pPr>
+        <w:spacing w:after="0"/>
+        <w:rPr>
+          <w:rFonts w:ascii="Courier New" w:hAnsi="Courier New" w:cs="Courier New"/>
+          <w:sz w:val="18"/>
+          <w:szCs w:val="18"/>
+        </w:rPr>
+      </w:pPr>
+      <w:r>
+        <w:rPr>
+          <w:rFonts w:ascii="Courier New" w:hAnsi="Courier New" w:cs="Courier New"/>
+          <w:sz w:val="18"/>
+          <w:szCs w:val="18"/>
+        </w:rPr>
+        <w:t>typedef enum _sai_port_led_state_t</w:t>
+      </w:r>
+    </w:p>
+    <w:p>
+      <w:pPr>
+        <w:spacing w:after="0"/>
+        <w:rPr>
+          <w:rFonts w:ascii="Courier New" w:hAnsi="Courier New" w:cs="Courier New"/>
+          <w:sz w:val="18"/>
+          <w:szCs w:val="18"/>
+        </w:rPr>
+      </w:pPr>
+      <w:r>
+        <w:rPr>
+          <w:rFonts w:ascii="Courier New" w:hAnsi="Courier New" w:cs="Courier New"/>
+          <w:sz w:val="18"/>
+          <w:szCs w:val="18"/>
+        </w:rPr>
+        <w:t>{</w:t>
+      </w:r>
+    </w:p>
+    <w:p>
+      <w:pPr>
+        <w:spacing w:after="0"/>
+        <w:rPr>
+          <w:rFonts w:ascii="Courier New" w:hAnsi="Courier New" w:cs="Courier New"/>
+          <w:sz w:val="18"/>
+          <w:szCs w:val="18"/>
+        </w:rPr>
+      </w:pPr>
+      <w:r>
+        <w:rPr>
+          <w:rFonts w:ascii="Courier New" w:hAnsi="Courier New" w:cs="Courier New"/>
+          <w:sz w:val="18"/>
+          <w:szCs w:val="18"/>
+        </w:rPr>
+        <w:t xml:space="preserve">    /** Unknown */</w:t>
+      </w:r>
+    </w:p>
+    <w:p>
+      <w:pPr>
+        <w:spacing w:after="0"/>
+        <w:rPr>
+          <w:rFonts w:ascii="Courier New" w:hAnsi="Courier New" w:cs="Courier New"/>
+          <w:sz w:val="18"/>
+          <w:szCs w:val="18"/>
+        </w:rPr>
+      </w:pPr>
+      <w:r>
+        <w:rPr>
+          <w:rFonts w:ascii="Courier New" w:hAnsi="Courier New" w:cs="Courier New"/>
+          <w:sz w:val="18"/>
+          <w:szCs w:val="18"/>
+        </w:rPr>
+        <w:t xml:space="preserve">    SAI_PORT_LED_STATE_UNKNOWN,</w:t>
+      </w:r>
+    </w:p>
+    <w:p>
+      <w:pPr>
+        <w:spacing w:after="0"/>
+        <w:rPr>
+          <w:rFonts w:ascii="Courier New" w:hAnsi="Courier New" w:cs="Courier New"/>
+          <w:sz w:val="18"/>
+          <w:szCs w:val="18"/>
+        </w:rPr>
+      </w:pPr>
+      <w:r>
+        <w:rPr>
+          <w:rFonts w:ascii="Courier New" w:hAnsi="Courier New" w:cs="Courier New"/>
+          <w:sz w:val="18"/>
+          <w:szCs w:val="18"/>
+        </w:rPr>
+        <w:t xml:space="preserve">    /** ON */</w:t>
+      </w:r>
+    </w:p>
+    <w:p>
+      <w:pPr>
+        <w:spacing w:after="0"/>
+        <w:rPr>
+          <w:rFonts w:ascii="Courier New" w:hAnsi="Courier New" w:cs="Courier New"/>
+          <w:sz w:val="18"/>
+          <w:szCs w:val="18"/>
+        </w:rPr>
+      </w:pPr>
+      <w:r>
+        <w:rPr>
+          <w:rFonts w:ascii="Courier New" w:hAnsi="Courier New" w:cs="Courier New"/>
+          <w:sz w:val="18"/>
+          <w:szCs w:val="18"/>
+        </w:rPr>
+        <w:t xml:space="preserve">    SAI_PORT_LED_ON,</w:t>
+      </w:r>
+    </w:p>
+    <w:p>
+      <w:pPr>
+        <w:spacing w:after="0"/>
+        <w:rPr>
+          <w:rFonts w:ascii="Courier New" w:hAnsi="Courier New" w:cs="Courier New"/>
+          <w:sz w:val="18"/>
+          <w:szCs w:val="18"/>
+        </w:rPr>
+      </w:pPr>
+      <w:r>
+        <w:rPr>
+          <w:rFonts w:ascii="Courier New" w:hAnsi="Courier New" w:cs="Courier New"/>
+          <w:sz w:val="18"/>
+          <w:szCs w:val="18"/>
+        </w:rPr>
+        <w:t xml:space="preserve">    /** Down */</w:t>
+      </w:r>
+    </w:p>
+    <w:p>
+      <w:pPr>
+        <w:spacing w:after="0"/>
+        <w:rPr>
+          <w:rFonts w:ascii="Courier New" w:hAnsi="Courier New" w:cs="Courier New"/>
+          <w:sz w:val="18"/>
+          <w:szCs w:val="18"/>
+        </w:rPr>
+      </w:pPr>
+      <w:r>
+        <w:rPr>
+          <w:rFonts w:ascii="Courier New" w:hAnsi="Courier New" w:cs="Courier New"/>
+          <w:sz w:val="18"/>
+          <w:szCs w:val="18"/>
+        </w:rPr>
+        <w:t xml:space="preserve">    SAI_PORT_LED_OFF,</w:t>
+      </w:r>
+    </w:p>
+    <w:p>
+      <w:pPr>
+        <w:spacing w:after="0"/>
+        <w:rPr>
+          <w:rFonts w:ascii="Courier New" w:hAnsi="Courier New" w:cs="Courier New"/>
+          <w:sz w:val="18"/>
+          <w:szCs w:val="18"/>
+        </w:rPr>
+      </w:pPr>
+      <w:r>
+        <w:rPr>
+          <w:rFonts w:ascii="Courier New" w:hAnsi="Courier New" w:cs="Courier New"/>
+          <w:sz w:val="18"/>
+          <w:szCs w:val="18"/>
+        </w:rPr>
+        <w:t>} sai_port_led_state_t;</w:t>
+      </w:r>
+    </w:p>
+    <w:p>
+      <w:pPr>
+        <w:spacing w:after="0"/>
+        <w:rPr>
+          <w:rFonts w:ascii="Courier New" w:hAnsi="Courier New" w:cs="Courier New"/>
+          <w:sz w:val="18"/>
+          <w:szCs w:val="18"/>
+        </w:rPr>
+      </w:pPr>
+    </w:p>
+    <w:p>
+      <w:pPr>
+        <w:spacing w:after="0"/>
+        <w:rPr>
+          <w:rFonts w:ascii="Courier New" w:hAnsi="Courier New" w:cs="Courier New"/>
+          <w:sz w:val="18"/>
+          <w:szCs w:val="18"/>
+        </w:rPr>
+      </w:pPr>
+    </w:p>
+    <w:p>
+      <w:pPr>
+        <w:pStyle w:val="Heading3"/>
+      </w:pPr>
+      <w:r>
+        <w:t xml:space="preserve">Host Adapter </w:t>
+      </w:r>
+      <w:r>
+        <w:t>– Experimental Attribute</w:t>
+      </w:r>
+    </w:p>
+    <w:p>
+      <w:pPr>
+        <w:spacing w:after="0"/>
+        <w:rPr>
+          <w:rFonts w:ascii="Courier New" w:hAnsi="Courier New" w:cs="Courier New"/>
+          <w:sz w:val="18"/>
+          <w:szCs w:val="18"/>
+        </w:rPr>
+      </w:pPr>
+      <w:r>
+        <w:rPr>
+          <w:rFonts w:ascii="Courier New" w:hAnsi="Courier New" w:cs="Courier New"/>
+          <w:sz w:val="18"/>
+          <w:szCs w:val="18"/>
+        </w:rPr>
+        <w:t>…</w:t>
+      </w:r>
+    </w:p>
+    <w:p>
+      <w:pPr>
+        <w:spacing w:after="0"/>
+        <w:rPr>
+          <w:rFonts w:ascii="Courier New" w:hAnsi="Courier New" w:cs="Courier New"/>
+          <w:sz w:val="18"/>
+          <w:szCs w:val="18"/>
+        </w:rPr>
+      </w:pPr>
+    </w:p>
+    <w:p>
+      <w:pPr>
+        <w:spacing w:after="0"/>
+        <w:rPr>
+          <w:rFonts w:ascii="Courier New" w:hAnsi="Courier New" w:cs="Courier New"/>
+          <w:b/>
+          <w:sz w:val="18"/>
+          <w:szCs w:val="18"/>
+        </w:rPr>
+      </w:pPr>
+      <w:r>
+        <w:rPr>
+          <w:rFonts w:ascii="Courier New" w:hAnsi="Courier New" w:cs="Courier New"/>
+          <w:b/>
+          <w:sz w:val="18"/>
+          <w:szCs w:val="18"/>
+        </w:rPr>
+        <w:t>#include &lt;saiport.h&gt;</w:t>
+      </w:r>
+    </w:p>
+    <w:p>
+      <w:pPr>
+        <w:spacing w:after="0"/>
+        <w:rPr>
+          <w:rFonts w:ascii="Courier New" w:hAnsi="Courier New" w:cs="Courier New"/>
+          <w:b/>
+          <w:sz w:val="18"/>
+          <w:szCs w:val="18"/>
+        </w:rPr>
+      </w:pPr>
+      <w:r>
+        <w:rPr>
+          <w:rFonts w:ascii="Courier New" w:hAnsi="Courier New" w:cs="Courier New"/>
+          <w:b/>
+          <w:sz w:val="18"/>
+          <w:szCs w:val="18"/>
+        </w:rPr>
+        <w:t>#include &lt;</w:t>
+      </w:r>
+      <w:r>
+        <w:rPr>
+          <w:rFonts w:ascii="Courier New" w:hAnsi="Courier New" w:cs="Courier New"/>
+          <w:b/>
+          <w:sz w:val="18"/>
+          <w:szCs w:val="18"/>
+        </w:rPr>
+        <w:t>experimental</w:t>
+      </w:r>
+      <w:r>
+        <w:rPr>
+          <w:rFonts w:ascii="Courier New" w:hAnsi="Courier New" w:cs="Courier New"/>
+          <w:b/>
+          <w:sz w:val="18"/>
+          <w:szCs w:val="18"/>
+        </w:rPr>
+        <w:t>/</w:t>
+      </w:r>
+      <w:r>
+        <w:rPr>
+          <w:rFonts w:ascii="Courier New" w:hAnsi="Courier New" w:cs="Courier New"/>
+          <w:b/>
+          <w:sz w:val="18"/>
+          <w:szCs w:val="18"/>
+        </w:rPr>
+        <w:t>saiportextensions.h&gt;</w:t>
+      </w:r>
+    </w:p>
+    <w:p>
+      <w:pPr>
+        <w:spacing w:after="0"/>
+        <w:rPr>
+          <w:rFonts w:ascii="Courier New" w:hAnsi="Courier New" w:cs="Courier New"/>
+          <w:sz w:val="18"/>
+          <w:szCs w:val="18"/>
+        </w:rPr>
+      </w:pPr>
+      <w:r>
+        <w:rPr>
+          <w:rFonts w:ascii="Courier New" w:hAnsi="Courier New" w:cs="Courier New"/>
+          <w:sz w:val="18"/>
+          <w:szCs w:val="18"/>
+        </w:rPr>
+        <w:t>…</w:t>
+      </w:r>
+    </w:p>
+    <w:p>
+      <w:pPr>
+        <w:spacing w:after="0"/>
+        <w:rPr>
+          <w:rFonts w:ascii="Courier New" w:hAnsi="Courier New" w:cs="Courier New"/>
+          <w:sz w:val="18"/>
+          <w:szCs w:val="18"/>
+        </w:rPr>
+      </w:pPr>
+      <w:r>
+        <w:rPr>
+          <w:rFonts w:ascii="Courier New" w:hAnsi="Courier New" w:cs="Courier New"/>
+          <w:sz w:val="18"/>
+          <w:szCs w:val="18"/>
+        </w:rPr>
+        <w:t>sai_attribute_t attr;</w:t>
+      </w:r>
+    </w:p>
+    <w:p>
+      <w:pPr>
+        <w:spacing w:after="0"/>
+        <w:rPr>
+          <w:rFonts w:ascii="Courier New" w:hAnsi="Courier New" w:cs="Courier New"/>
+          <w:sz w:val="18"/>
+          <w:szCs w:val="18"/>
+        </w:rPr>
+      </w:pPr>
+      <w:r>
+        <w:rPr>
+          <w:rFonts w:ascii="Courier New" w:hAnsi="Courier New" w:cs="Courier New"/>
+          <w:sz w:val="18"/>
+          <w:szCs w:val="18"/>
+        </w:rPr>
+        <w:t xml:space="preserve">attr.id = </w:t>
+      </w:r>
+      <w:r>
+        <w:rPr>
+          <w:rFonts w:ascii="Courier New" w:hAnsi="Courier New" w:cs="Courier New"/>
+          <w:b/>
+          <w:sz w:val="18"/>
+          <w:szCs w:val="18"/>
+        </w:rPr>
+        <w:t>SAI_PORT_ATTR_LED_STATE;</w:t>
+      </w:r>
+    </w:p>
+    <w:p>
+      <w:pPr>
+        <w:spacing w:after="0"/>
+        <w:rPr>
+          <w:rFonts w:ascii="Courier New" w:hAnsi="Courier New" w:cs="Courier New"/>
+          <w:sz w:val="18"/>
+          <w:szCs w:val="18"/>
+        </w:rPr>
+      </w:pPr>
+      <w:r>
+        <w:rPr>
+          <w:rFonts w:ascii="Courier New" w:hAnsi="Courier New" w:cs="Courier New"/>
+          <w:sz w:val="18"/>
+          <w:szCs w:val="18"/>
+        </w:rPr>
+        <w:t xml:space="preserve">attr.u32.value = </w:t>
+      </w:r>
+      <w:r>
+        <w:rPr>
+          <w:rFonts w:ascii="Courier New" w:hAnsi="Courier New" w:cs="Courier New"/>
+          <w:b/>
+          <w:sz w:val="18"/>
+          <w:szCs w:val="18"/>
+        </w:rPr>
+        <w:t>SAI_PORT_LED_ON</w:t>
+      </w:r>
+      <w:r>
+        <w:rPr>
+          <w:rFonts w:ascii="Courier New" w:hAnsi="Courier New" w:cs="Courier New"/>
+          <w:sz w:val="18"/>
+          <w:szCs w:val="18"/>
+        </w:rPr>
+        <w:t>;</w:t>
+      </w:r>
+    </w:p>
+    <w:p>
+      <w:pPr>
+        <w:spacing w:after="0"/>
+        <w:rPr>
+          <w:rFonts w:ascii="Courier New" w:hAnsi="Courier New" w:cs="Courier New"/>
+          <w:sz w:val="18"/>
+          <w:szCs w:val="18"/>
+        </w:rPr>
+      </w:pPr>
+      <w:r>
+        <w:rPr>
+          <w:rFonts w:ascii="Courier New" w:hAnsi="Courier New" w:cs="Courier New"/>
+          <w:sz w:val="18"/>
+          <w:szCs w:val="18"/>
+        </w:rPr>
+        <w:t>sai_status_t status = sai_set_port_attribute(port_id, &amp;attr);</w:t>
+      </w:r>
+    </w:p>
+    <w:p>
+      <w:pPr>
+        <w:spacing w:after="0"/>
+        <w:rPr>
+          <w:rFonts w:ascii="Courier New" w:hAnsi="Courier New" w:cs="Courier New"/>
+          <w:sz w:val="18"/>
+          <w:szCs w:val="18"/>
+        </w:rPr>
+      </w:pPr>
+      <w:r>
+        <w:rPr>
+          <w:rFonts w:ascii="Courier New" w:hAnsi="Courier New" w:cs="Courier New"/>
+          <w:sz w:val="18"/>
+          <w:szCs w:val="18"/>
+        </w:rPr>
+        <w:t>…</w:t>
+      </w:r>
+    </w:p>
+    <w:p>
+      <w:pPr>
+        <w:spacing w:after="0"/>
+        <w:rPr>
+          <w:rFonts w:ascii="Courier New" w:hAnsi="Courier New" w:cs="Courier New"/>
+          <w:sz w:val="18"/>
+          <w:szCs w:val="18"/>
+        </w:rPr>
+      </w:pPr>
+    </w:p>
+    <w:p>
+      <w:r>
+        <w:t xml:space="preserve">The </w:t>
+      </w:r>
+      <w:r>
+        <w:t xml:space="preserve">new </w:t>
+      </w:r>
+      <w:r>
+        <w:t>attribute does not impact in any way the code provided by a Ve</w:t>
+      </w:r>
+      <w:r>
+        <w:t xml:space="preserve">ndor </w:t>
+      </w:r>
+      <w:r>
+        <w:t>B</w:t>
+      </w:r>
+      <w:r>
+        <w:t xml:space="preserve"> which may not support that</w:t>
+      </w:r>
+      <w:r>
+        <w:t xml:space="preserve"> attribute. However, the Host Adapter implementation needs to be able to distinguish cases where the SAI implementation does </w:t>
+      </w:r>
+      <w:r>
+        <w:t xml:space="preserve">or does </w:t>
+      </w:r>
+      <w:r>
+        <w:t xml:space="preserve">not support the new </w:t>
+      </w:r>
+      <w:r>
+        <w:t>experimental</w:t>
+      </w:r>
+      <w:r>
+        <w:t xml:space="preserve"> attribute.</w:t>
+      </w:r>
+    </w:p>
+    <w:p>
+      <w:pPr>
+        <w:spacing w:after="0"/>
+        <w:rPr>
+          <w:rFonts w:ascii="Courier New" w:hAnsi="Courier New" w:cs="Courier New"/>
+          <w:sz w:val="18"/>
+          <w:szCs w:val="18"/>
+        </w:rPr>
+      </w:pPr>
+    </w:p>
+    <w:p>
+      <w:r>
+        <w:t xml:space="preserve">Note. </w:t>
+      </w:r>
+      <w:r>
+        <w:t>Explicitly i</w:t>
+      </w:r>
+      <w:r>
+        <w:t xml:space="preserve">ncluding the “extensions” header file </w:t>
+      </w:r>
+      <w:r>
+        <w:t xml:space="preserve">in the source code </w:t>
+      </w:r>
+      <w:r>
+        <w:t xml:space="preserve">is intended. Source files which refer extensions can be easily identified, e.g. </w:t>
+      </w:r>
+      <w:r>
+        <w:t xml:space="preserve"> </w:t>
+      </w:r>
+      <w:r>
+        <w:rPr>
+          <w:rFonts w:ascii="Courier New" w:hAnsi="Courier New" w:cs="Courier New"/>
+        </w:rPr>
+        <w:t>grep –r extensions</w:t>
+      </w:r>
+      <w:r>
+        <w:rPr>
+          <w:rFonts w:ascii="Courier New" w:hAnsi="Courier New" w:cs="Courier New"/>
+        </w:rPr>
+        <w:t xml:space="preserve"> </w:t>
+      </w:r>
+      <w:r>
+        <w:rPr>
+          <w:rFonts w:ascii="Courier New" w:hAnsi="Courier New" w:cs="Courier New"/>
+        </w:rPr>
+        <w:t>.</w:t>
+      </w:r>
+      <w:r>
+        <w:rPr>
+          <w:rFonts w:ascii="Courier New" w:hAnsi="Courier New" w:cs="Courier New"/>
+        </w:rPr>
+        <w:t xml:space="preserve"> or grep –r experimental . </w:t>
+      </w:r>
+      <w:r>
+        <w:t xml:space="preserve"> !</w:t>
+      </w:r>
+      <w:r>
+        <w:br w:type="page"/>
+      </w:r>
+    </w:p>
+    <w:p/>
+    <w:p>
+      <w:pPr>
+        <w:pStyle w:val="Heading2"/>
+      </w:pPr>
+      <w:r>
+        <w:t>U</w:t>
+      </w:r>
+      <w:r>
+        <w:t xml:space="preserve">sage Notes for </w:t>
+      </w:r>
+      <w:r>
+        <w:t>Ex</w:t>
+      </w:r>
+      <w:r>
+        <w:t>perimental</w:t>
+      </w:r>
+      <w:r>
+        <w:t xml:space="preserve"> </w:t>
+      </w:r>
+      <w:r>
+        <w:t>Modules</w:t>
+      </w:r>
+    </w:p>
+    <w:p>
+      <w:r>
+        <w:t>SAI community members</w:t>
+      </w:r>
+      <w:r>
+        <w:t xml:space="preserve"> A </w:t>
+      </w:r>
+      <w:r>
+        <w:t xml:space="preserve">and B </w:t>
+      </w:r>
+      <w:r>
+        <w:t xml:space="preserve">may </w:t>
+      </w:r>
+      <w:r>
+        <w:t>agree to define a common experimental API</w:t>
+      </w:r>
+      <w:r>
+        <w:t xml:space="preserve"> for “Protocol X”</w:t>
+      </w:r>
+      <w:r>
+        <w:t xml:space="preserve">. This is the desired </w:t>
+      </w:r>
+      <w:r>
+        <w:t>approach</w:t>
+      </w:r>
+      <w:r>
+        <w:t xml:space="preserve"> for </w:t>
+      </w:r>
+      <w:r>
+        <w:t xml:space="preserve">new </w:t>
+      </w:r>
+      <w:r>
+        <w:t>protocols.</w:t>
+      </w:r>
+      <w:r>
+        <w:t xml:space="preserve"> </w:t>
+      </w:r>
+      <w:r>
+        <w:t>SAI community members</w:t>
+      </w:r>
+      <w:r>
+        <w:t xml:space="preserve"> A and B </w:t>
+      </w:r>
+      <w:r>
+        <w:t>should agree</w:t>
+      </w:r>
+      <w:r>
+        <w:t xml:space="preserve"> </w:t>
+      </w:r>
+      <w:r>
+        <w:t xml:space="preserve">on </w:t>
+      </w:r>
+      <w:r>
+        <w:t>a common experimental API which can eventually be propagated to the main SAI API</w:t>
+      </w:r>
+      <w:r>
+        <w:t>.</w:t>
+      </w:r>
+    </w:p>
+    <w:p>
+      <w:pPr>
+        <w:pStyle w:val="Heading3"/>
+      </w:pPr>
+      <w:r>
+        <w:t>Header Files – Experimental Module</w:t>
+      </w:r>
+    </w:p>
+    <w:p>
+      <w:pPr>
+        <w:rPr>
+          <w:rFonts w:ascii="Courier New" w:hAnsi="Courier New" w:cs="Courier New"/>
+        </w:rPr>
+      </w:pPr>
+    </w:p>
+    <w:p>
+      <w:r>
+        <w:rPr>
+          <w:rFonts w:ascii="Courier New" w:hAnsi="Courier New" w:cs="Courier New"/>
+        </w:rPr>
+        <w:t>sai</w:t>
+      </w:r>
+      <w:r>
+        <w:rPr>
+          <w:rFonts w:ascii="Courier New" w:hAnsi="Courier New" w:cs="Courier New"/>
+        </w:rPr>
+        <w:t>extensions</w:t>
+      </w:r>
+      <w:r>
+        <w:rPr>
+          <w:rFonts w:ascii="Courier New" w:hAnsi="Courier New" w:cs="Courier New"/>
+        </w:rPr>
+        <w:t>.h</w:t>
+      </w:r>
+      <w:r>
+        <w:t xml:space="preserve"> </w:t>
+      </w:r>
+      <w:r>
+        <w:t>defines</w:t>
+      </w:r>
+      <w:r>
+        <w:t>:</w:t>
       </w:r>
     </w:p>
     <w:p>
@@ -1790,23 +3267,21 @@
           <w:szCs w:val="20"/>
         </w:rPr>
       </w:pPr>
-    </w:p>
-    <w:p>
-      <w:pPr>
-        <w:spacing w:after="0"/>
+      <w:r>
         <w:rPr>
           <w:rFonts w:ascii="Courier New" w:hAnsi="Courier New" w:cs="Courier New"/>
           <w:sz w:val="20"/>
           <w:szCs w:val="20"/>
         </w:rPr>
-      </w:pPr>
+        <w:t>typedef enum _sai_api_</w:t>
+      </w:r>
       <w:r>
         <w:rPr>
           <w:rFonts w:ascii="Courier New" w:hAnsi="Courier New" w:cs="Courier New"/>
           <w:sz w:val="20"/>
           <w:szCs w:val="20"/>
         </w:rPr>
-        <w:t>} sai_api_</w:t>
+        <w:t>extensions_</w:t>
       </w:r>
       <w:r>
         <w:rPr>
@@ -1814,1127 +3289,163 @@
           <w:sz w:val="20"/>
           <w:szCs w:val="20"/>
         </w:rPr>
-        <w:t>extensions_</w:t>
-      </w:r>
-      <w:r>
+        <w:t>t</w:t>
+      </w:r>
+    </w:p>
+    <w:p>
+      <w:pPr>
+        <w:spacing w:after="0"/>
+        <w:rPr>
+          <w:rFonts w:ascii="Courier New" w:hAnsi="Courier New" w:cs="Courier New"/>
+          <w:sz w:val="18"/>
+          <w:szCs w:val="18"/>
+        </w:rPr>
+      </w:pPr>
+      <w:r>
+        <w:rPr>
+          <w:rFonts w:ascii="Courier New" w:hAnsi="Courier New" w:cs="Courier New"/>
+          <w:sz w:val="18"/>
+          <w:szCs w:val="18"/>
+        </w:rPr>
+        <w:t>{</w:t>
+      </w:r>
+    </w:p>
+    <w:p>
+      <w:pPr>
+        <w:spacing w:after="0"/>
+        <w:rPr>
+          <w:rFonts w:ascii="Courier New" w:hAnsi="Courier New" w:cs="Courier New"/>
+          <w:sz w:val="18"/>
+          <w:szCs w:val="18"/>
+        </w:rPr>
+      </w:pPr>
+      <w:r>
+        <w:rPr>
+          <w:rFonts w:ascii="Courier New" w:hAnsi="Courier New" w:cs="Courier New"/>
+          <w:b/>
+          <w:sz w:val="18"/>
+          <w:szCs w:val="18"/>
+        </w:rPr>
+        <w:t xml:space="preserve">    </w:t>
+      </w:r>
+      <w:r>
+        <w:rPr>
+          <w:rFonts w:ascii="Courier New" w:hAnsi="Courier New" w:cs="Courier New"/>
+          <w:sz w:val="18"/>
+          <w:szCs w:val="18"/>
+        </w:rPr>
+        <w:t>SAI_API_EXTENSIONS_RANGE_START = SAI_API_MAX,</w:t>
+      </w:r>
+    </w:p>
+    <w:p>
+      <w:pPr>
+        <w:spacing w:after="0"/>
+        <w:rPr>
+          <w:rFonts w:ascii="Courier New" w:hAnsi="Courier New" w:cs="Courier New"/>
+          <w:sz w:val="18"/>
+          <w:szCs w:val="18"/>
+        </w:rPr>
+      </w:pPr>
+    </w:p>
+    <w:p>
+      <w:pPr>
+        <w:spacing w:after="0"/>
+        <w:rPr>
+          <w:rFonts w:ascii="Courier New" w:hAnsi="Courier New" w:cs="Courier New"/>
+          <w:sz w:val="18"/>
+          <w:szCs w:val="18"/>
+        </w:rPr>
+      </w:pPr>
+      <w:r>
+        <w:rPr>
+          <w:rFonts w:ascii="Courier New" w:hAnsi="Courier New" w:cs="Courier New"/>
+          <w:sz w:val="18"/>
+          <w:szCs w:val="18"/>
+        </w:rPr>
+        <w:t xml:space="preserve">    </w:t>
+      </w:r>
+      <w:r>
+        <w:rPr>
+          <w:rFonts w:ascii="Courier New" w:hAnsi="Courier New" w:cs="Courier New"/>
+          <w:b/>
+          <w:sz w:val="18"/>
+          <w:szCs w:val="18"/>
+        </w:rPr>
+        <w:t>SAI_API_</w:t>
+      </w:r>
+      <w:r>
+        <w:rPr>
+          <w:rFonts w:ascii="Courier New" w:hAnsi="Courier New" w:cs="Courier New"/>
+          <w:b/>
+          <w:sz w:val="18"/>
+          <w:szCs w:val="18"/>
+        </w:rPr>
+        <w:t>PROTO_X</w:t>
+      </w:r>
+      <w:r>
+        <w:rPr>
+          <w:rFonts w:ascii="Courier New" w:hAnsi="Courier New" w:cs="Courier New"/>
+          <w:sz w:val="18"/>
+          <w:szCs w:val="18"/>
+        </w:rPr>
+        <w:t xml:space="preserve"> = SAI_API_EXTENSIONS_RANGE_START,</w:t>
+      </w:r>
+    </w:p>
+    <w:p>
+      <w:pPr>
+        <w:spacing w:after="0"/>
+        <w:rPr>
+          <w:rFonts w:ascii="Courier New" w:hAnsi="Courier New" w:cs="Courier New"/>
+          <w:sz w:val="18"/>
+          <w:szCs w:val="18"/>
+        </w:rPr>
+      </w:pPr>
+    </w:p>
+    <w:p>
+      <w:pPr>
+        <w:spacing w:after="0"/>
+        <w:rPr>
+          <w:rFonts w:ascii="Courier New" w:hAnsi="Courier New" w:cs="Courier New"/>
+          <w:sz w:val="18"/>
+          <w:szCs w:val="18"/>
+        </w:rPr>
+      </w:pPr>
+      <w:r>
+        <w:rPr>
+          <w:rFonts w:ascii="Courier New" w:hAnsi="Courier New" w:cs="Courier New"/>
+          <w:sz w:val="18"/>
+          <w:szCs w:val="18"/>
+        </w:rPr>
+        <w:t xml:space="preserve">    /* Add new experimental APIs above this line */</w:t>
+      </w:r>
+    </w:p>
+    <w:p>
+      <w:pPr>
+        <w:spacing w:after="0"/>
+        <w:rPr>
+          <w:rFonts w:ascii="Courier New" w:hAnsi="Courier New" w:cs="Courier New"/>
+          <w:sz w:val="18"/>
+          <w:szCs w:val="18"/>
+        </w:rPr>
+      </w:pPr>
+      <w:r>
+        <w:rPr>
+          <w:rFonts w:ascii="Courier New" w:hAnsi="Courier New" w:cs="Courier New"/>
+          <w:sz w:val="18"/>
+          <w:szCs w:val="18"/>
+        </w:rPr>
+        <w:t xml:space="preserve">    SAI_API_EXTENSIONS_RANGE_START_END</w:t>
+      </w:r>
+    </w:p>
+    <w:p>
+      <w:pPr>
+        <w:spacing w:after="0"/>
         <w:rPr>
           <w:rFonts w:ascii="Courier New" w:hAnsi="Courier New" w:cs="Courier New"/>
           <w:sz w:val="20"/>
           <w:szCs w:val="20"/>
         </w:rPr>
-        <w:t>t;</w:t>
-      </w:r>
-    </w:p>
-    <w:p/>
-    <w:p>
-      <w:r>
-        <w:t xml:space="preserve">Reasoning: use a new file to avoid code churn for </w:t>
-      </w:r>
-      <w:r>
-        <w:rPr>
-          <w:rFonts w:ascii="Courier New" w:hAnsi="Courier New" w:cs="Courier New"/>
-        </w:rPr>
-        <w:t>sai.h</w:t>
-      </w:r>
-      <w:r>
-        <w:t xml:space="preserve">. </w:t>
-      </w:r>
-    </w:p>
-    <w:p/>
-    <w:p>
-      <w:pPr>
-        <w:pStyle w:val="Heading2"/>
-      </w:pPr>
-      <w:r>
-        <w:t>Testing Experimental Modules and Attributes</w:t>
-      </w:r>
-    </w:p>
-    <w:p>
-      <w:r>
-        <w:t>A test methodology and/or scripts should be defined for all experimental attributes and modules – but this is not mandatory. Formal testing only becomes mandatory when experimental attributes and modules are propagated to the main/official SAI API.</w:t>
-      </w:r>
-    </w:p>
-    <w:p/>
-    <w:p>
-      <w:r>
-        <w:br w:type="page"/>
-      </w:r>
-    </w:p>
-    <w:p>
-      <w:pPr>
-        <w:pStyle w:val="Heading2"/>
-      </w:pPr>
-      <w:r>
-        <w:lastRenderedPageBreak/>
-        <w:t>U</w:t>
-      </w:r>
-      <w:r>
-        <w:t xml:space="preserve">sage Notes for </w:t>
-      </w:r>
-      <w:r>
-        <w:t>Ex</w:t>
-      </w:r>
-      <w:r>
-        <w:t>perimental</w:t>
-      </w:r>
-      <w:r>
-        <w:t xml:space="preserve"> Attributes</w:t>
-      </w:r>
-    </w:p>
-    <w:p>
-      <w:pPr>
-        <w:pStyle w:val="Heading3"/>
-      </w:pPr>
-    </w:p>
-    <w:p>
-      <w:r>
-        <w:t xml:space="preserve">Assume a vendor (vendor A) </w:t>
-      </w:r>
-      <w:r>
-        <w:t>suggest</w:t>
-      </w:r>
-      <w:r>
-        <w:t xml:space="preserve"> to provide a</w:t>
-      </w:r>
-      <w:r>
-        <w:t>n extension</w:t>
-      </w:r>
-      <w:r>
-        <w:t xml:space="preserve"> – say </w:t>
-      </w:r>
-      <w:r>
-        <w:t xml:space="preserve">a port attribute </w:t>
-      </w:r>
-      <w:r>
-        <w:t xml:space="preserve">that controls a port LED state, and this attribute is agreed upon at least by one other SAI community member. </w:t>
-      </w:r>
-    </w:p>
-    <w:p>
-      <w:pPr>
-        <w:pStyle w:val="Heading3"/>
-      </w:pPr>
-      <w:r>
-        <w:t>Header File – Experimental Attribute</w:t>
-      </w:r>
-    </w:p>
-    <w:p>
-      <w:r>
-        <w:t xml:space="preserve">In this case, the </w:t>
-      </w:r>
-      <w:r>
-        <w:t>vendor A</w:t>
-      </w:r>
-      <w:r>
-        <w:t xml:space="preserve"> </w:t>
-      </w:r>
-      <w:r>
-        <w:t>adds an LED State attribute</w:t>
-      </w:r>
-      <w:r>
-        <w:t xml:space="preserve"> </w:t>
-      </w:r>
-      <w:r>
-        <w:t>to the</w:t>
-      </w:r>
-      <w:r>
-        <w:t xml:space="preserve"> </w:t>
-      </w:r>
-      <w:r>
-        <w:rPr>
-          <w:rFonts w:ascii="Courier New" w:hAnsi="Courier New" w:cs="Courier New"/>
-        </w:rPr>
-        <w:t>saiport</w:t>
-      </w:r>
-      <w:r>
-        <w:rPr>
-          <w:rFonts w:ascii="Courier New" w:hAnsi="Courier New" w:cs="Courier New"/>
-        </w:rPr>
-        <w:t>extensions</w:t>
-      </w:r>
-      <w:r>
-        <w:rPr>
-          <w:rFonts w:ascii="Courier New" w:hAnsi="Courier New" w:cs="Courier New"/>
-        </w:rPr>
-        <w:t>.h</w:t>
-      </w:r>
-      <w:r>
-        <w:t xml:space="preserve"> </w:t>
-      </w:r>
-      <w:r>
-        <w:t>file</w:t>
-      </w:r>
-      <w:r>
-        <w:t xml:space="preserve">: </w:t>
-      </w:r>
-    </w:p>
-    <w:p>
-      <w:pPr>
-        <w:rPr>
-          <w:b/>
-        </w:rPr>
-      </w:pPr>
-      <w:r>
-        <w:rPr>
-          <w:b/>
-        </w:rPr>
-        <w:t>exp</w:t>
-      </w:r>
-      <w:r>
-        <w:rPr>
-          <w:b/>
-        </w:rPr>
-        <w:t>erimental</w:t>
-      </w:r>
-      <w:r>
-        <w:rPr>
-          <w:b/>
-        </w:rPr>
-        <w:t>/</w:t>
-      </w:r>
-      <w:r>
-        <w:rPr>
-          <w:b/>
-        </w:rPr>
-        <w:t>saiport</w:t>
-      </w:r>
-      <w:r>
-        <w:rPr>
-          <w:b/>
-        </w:rPr>
-        <w:t>extensions</w:t>
-      </w:r>
-      <w:r>
-        <w:rPr>
-          <w:b/>
-        </w:rPr>
-        <w:t>.h</w:t>
-      </w:r>
-    </w:p>
-    <w:p>
-      <w:pPr>
-        <w:spacing w:after="0"/>
-        <w:rPr>
-          <w:rFonts w:ascii="Courier New" w:hAnsi="Courier New" w:cs="Courier New"/>
-          <w:sz w:val="18"/>
-          <w:szCs w:val="18"/>
-        </w:rPr>
-      </w:pPr>
-      <w:r>
-        <w:rPr>
-          <w:rFonts w:ascii="Courier New" w:hAnsi="Courier New" w:cs="Courier New"/>
-          <w:sz w:val="18"/>
-          <w:szCs w:val="18"/>
-        </w:rPr>
-        <w:t>typedef enum _sai_port_</w:t>
-      </w:r>
-      <w:r>
-        <w:rPr>
-          <w:rFonts w:ascii="Courier New" w:hAnsi="Courier New" w:cs="Courier New"/>
-          <w:sz w:val="18"/>
-          <w:szCs w:val="18"/>
-        </w:rPr>
-        <w:t>ex</w:t>
-      </w:r>
-      <w:r>
-        <w:rPr>
-          <w:rFonts w:ascii="Courier New" w:hAnsi="Courier New" w:cs="Courier New"/>
-          <w:sz w:val="18"/>
-          <w:szCs w:val="18"/>
-        </w:rPr>
-        <w:t>tensions</w:t>
-      </w:r>
-      <w:r>
-        <w:rPr>
-          <w:rFonts w:ascii="Courier New" w:hAnsi="Courier New" w:cs="Courier New"/>
-          <w:sz w:val="18"/>
-          <w:szCs w:val="18"/>
-        </w:rPr>
-        <w:t>_</w:t>
-      </w:r>
-      <w:r>
-        <w:rPr>
-          <w:rFonts w:ascii="Courier New" w:hAnsi="Courier New" w:cs="Courier New"/>
-          <w:sz w:val="18"/>
-          <w:szCs w:val="18"/>
-        </w:rPr>
-        <w:t>attr_t</w:t>
-      </w:r>
-      <w:r>
-        <w:rPr>
-          <w:rFonts w:ascii="Courier New" w:hAnsi="Courier New" w:cs="Courier New"/>
-          <w:sz w:val="18"/>
-          <w:szCs w:val="18"/>
-        </w:rPr>
-        <w:t xml:space="preserve"> </w:t>
-      </w:r>
-      <w:r>
-        <w:rPr>
-          <w:rFonts w:ascii="Courier New" w:hAnsi="Courier New" w:cs="Courier New"/>
-          <w:sz w:val="18"/>
-          <w:szCs w:val="18"/>
-        </w:rPr>
-        <w:t>{</w:t>
-      </w:r>
-    </w:p>
-    <w:p>
-      <w:pPr>
-        <w:spacing w:after="0" w:line="240" w:lineRule="auto"/>
-        <w:rPr>
-          <w:rFonts w:ascii="Courier New" w:hAnsi="Courier New" w:cs="Courier New"/>
-          <w:sz w:val="18"/>
-          <w:szCs w:val="18"/>
-        </w:rPr>
-      </w:pPr>
-      <w:r>
-        <w:rPr>
-          <w:rFonts w:ascii="Courier New" w:hAnsi="Courier New" w:cs="Courier New"/>
-          <w:sz w:val="18"/>
-          <w:szCs w:val="18"/>
-        </w:rPr>
-        <w:t>…</w:t>
-      </w:r>
-    </w:p>
-    <w:p>
-      <w:pPr>
-        <w:spacing w:after="0" w:line="240" w:lineRule="auto"/>
-        <w:rPr>
-          <w:rFonts w:ascii="Courier New" w:hAnsi="Courier New" w:cs="Courier New"/>
-          <w:b/>
-          <w:sz w:val="18"/>
-          <w:szCs w:val="18"/>
-        </w:rPr>
-      </w:pPr>
-      <w:r>
-        <w:rPr>
-          <w:rFonts w:ascii="Courier New" w:hAnsi="Courier New" w:cs="Courier New"/>
-          <w:sz w:val="18"/>
-          <w:szCs w:val="18"/>
-        </w:rPr>
-        <w:t xml:space="preserve">    </w:t>
-      </w:r>
-      <w:r>
-        <w:rPr>
-          <w:rFonts w:ascii="Courier New" w:hAnsi="Courier New" w:cs="Courier New"/>
-          <w:b/>
-          <w:sz w:val="18"/>
-          <w:szCs w:val="18"/>
-        </w:rPr>
-        <w:t>SAI_PORT_ATTR_LED_STATE</w:t>
-      </w:r>
-      <w:r>
-        <w:rPr>
-          <w:rFonts w:ascii="Courier New" w:hAnsi="Courier New" w:cs="Courier New"/>
-          <w:b/>
-          <w:sz w:val="18"/>
-          <w:szCs w:val="18"/>
-        </w:rPr>
-        <w:t xml:space="preserve"> = </w:t>
-      </w:r>
-      <w:r>
-        <w:rPr>
-          <w:rFonts w:ascii="Courier New" w:hAnsi="Courier New" w:cs="Courier New"/>
-          <w:b/>
-          <w:sz w:val="18"/>
-          <w:szCs w:val="18"/>
-        </w:rPr>
-        <w:t>SAI_PORT_ATTR_CUSTOM_RANGE_START</w:t>
-      </w:r>
-      <w:r>
-        <w:rPr>
-          <w:rFonts w:ascii="Courier New" w:hAnsi="Courier New" w:cs="Courier New"/>
-          <w:b/>
-          <w:sz w:val="18"/>
-          <w:szCs w:val="18"/>
-        </w:rPr>
-        <w:t xml:space="preserve"> + 1</w:t>
-      </w:r>
-      <w:r>
-        <w:rPr>
-          <w:rFonts w:ascii="Courier New" w:hAnsi="Courier New" w:cs="Courier New"/>
-          <w:b/>
-          <w:sz w:val="18"/>
-          <w:szCs w:val="18"/>
-        </w:rPr>
-        <w:t>,</w:t>
-      </w:r>
-    </w:p>
-    <w:p>
-      <w:pPr>
-        <w:spacing w:after="0" w:line="240" w:lineRule="auto"/>
-        <w:rPr>
-          <w:rFonts w:ascii="Courier New" w:hAnsi="Courier New" w:cs="Courier New"/>
-          <w:sz w:val="18"/>
-          <w:szCs w:val="18"/>
-        </w:rPr>
-      </w:pPr>
-      <w:r>
-        <w:rPr>
-          <w:rFonts w:ascii="Courier New" w:hAnsi="Courier New" w:cs="Courier New"/>
-          <w:sz w:val="18"/>
-          <w:szCs w:val="18"/>
-        </w:rPr>
-        <w:t xml:space="preserve">    …</w:t>
-      </w:r>
-    </w:p>
-    <w:p>
-      <w:pPr>
-        <w:spacing w:after="0" w:line="240" w:lineRule="auto"/>
-        <w:rPr>
-          <w:rFonts w:ascii="Courier New" w:hAnsi="Courier New" w:cs="Courier New"/>
-          <w:sz w:val="18"/>
-          <w:szCs w:val="18"/>
-        </w:rPr>
-      </w:pPr>
-      <w:r>
-        <w:rPr>
-          <w:rFonts w:ascii="Courier New" w:hAnsi="Courier New" w:cs="Courier New"/>
-          <w:sz w:val="18"/>
-          <w:szCs w:val="18"/>
-        </w:rPr>
-        <w:t>} sai_port_attr_</w:t>
-      </w:r>
-      <w:r>
-        <w:rPr>
-          <w:rFonts w:ascii="Courier New" w:hAnsi="Courier New" w:cs="Courier New"/>
-          <w:sz w:val="18"/>
-          <w:szCs w:val="18"/>
-        </w:rPr>
-        <w:t>extensions</w:t>
-      </w:r>
-      <w:r>
-        <w:rPr>
-          <w:rFonts w:ascii="Courier New" w:hAnsi="Courier New" w:cs="Courier New"/>
-          <w:sz w:val="18"/>
-          <w:szCs w:val="18"/>
-        </w:rPr>
-        <w:t>_</w:t>
-      </w:r>
-      <w:r>
-        <w:rPr>
-          <w:rFonts w:ascii="Courier New" w:hAnsi="Courier New" w:cs="Courier New"/>
-          <w:sz w:val="18"/>
-          <w:szCs w:val="18"/>
-        </w:rPr>
-        <w:t>t;</w:t>
-      </w:r>
-    </w:p>
-    <w:p/>
-    <w:p>
-      <w:pPr>
-        <w:rPr>
-          <w:i/>
-        </w:rPr>
-      </w:pPr>
-      <w:r>
-        <w:rPr>
-          <w:i/>
-        </w:rPr>
-        <w:t xml:space="preserve">// Data type for </w:t>
-      </w:r>
-      <w:r>
-        <w:rPr>
-          <w:i/>
-        </w:rPr>
-        <w:t>the experimental</w:t>
-      </w:r>
-      <w:r>
-        <w:rPr>
-          <w:i/>
-        </w:rPr>
-        <w:t xml:space="preserve"> attribute LED_STATE</w:t>
-      </w:r>
-    </w:p>
-    <w:p>
-      <w:pPr>
-        <w:spacing w:after="0"/>
-        <w:rPr>
-          <w:rFonts w:ascii="Courier New" w:hAnsi="Courier New" w:cs="Courier New"/>
-          <w:sz w:val="18"/>
-          <w:szCs w:val="18"/>
-        </w:rPr>
-      </w:pPr>
-      <w:r>
-        <w:rPr>
-          <w:rFonts w:ascii="Courier New" w:hAnsi="Courier New" w:cs="Courier New"/>
-          <w:sz w:val="18"/>
-          <w:szCs w:val="18"/>
-        </w:rPr>
-        <w:t>/**</w:t>
-      </w:r>
-    </w:p>
-    <w:p>
-      <w:pPr>
-        <w:spacing w:after="0"/>
-        <w:rPr>
-          <w:rFonts w:ascii="Courier New" w:hAnsi="Courier New" w:cs="Courier New"/>
-          <w:sz w:val="18"/>
-          <w:szCs w:val="18"/>
-        </w:rPr>
-      </w:pPr>
-      <w:r>
-        <w:rPr>
-          <w:rFonts w:ascii="Courier New" w:hAnsi="Courier New" w:cs="Courier New"/>
-          <w:sz w:val="18"/>
-          <w:szCs w:val="18"/>
-        </w:rPr>
-        <w:t xml:space="preserve"> * @brief Attribute data for SAI_PORT_ATTR_LED_STATE</w:t>
-      </w:r>
-    </w:p>
-    <w:p>
-      <w:pPr>
-        <w:spacing w:after="0"/>
-        <w:rPr>
-          <w:rFonts w:ascii="Courier New" w:hAnsi="Courier New" w:cs="Courier New"/>
-          <w:sz w:val="18"/>
-          <w:szCs w:val="18"/>
-        </w:rPr>
-      </w:pPr>
-      <w:r>
-        <w:rPr>
-          <w:rFonts w:ascii="Courier New" w:hAnsi="Courier New" w:cs="Courier New"/>
-          <w:sz w:val="18"/>
-          <w:szCs w:val="18"/>
-        </w:rPr>
-        <w:t xml:space="preserve"> */</w:t>
-      </w:r>
-    </w:p>
-    <w:p>
-      <w:pPr>
-        <w:spacing w:after="0"/>
-        <w:rPr>
-          <w:rFonts w:ascii="Courier New" w:hAnsi="Courier New" w:cs="Courier New"/>
-          <w:sz w:val="18"/>
-          <w:szCs w:val="18"/>
-        </w:rPr>
-      </w:pPr>
-      <w:r>
-        <w:rPr>
-          <w:rFonts w:ascii="Courier New" w:hAnsi="Courier New" w:cs="Courier New"/>
-          <w:sz w:val="18"/>
-          <w:szCs w:val="18"/>
-        </w:rPr>
-        <w:t>typedef enum _sai_port_led_state_t</w:t>
-      </w:r>
-    </w:p>
-    <w:p>
-      <w:pPr>
-        <w:spacing w:after="0"/>
-        <w:rPr>
-          <w:rFonts w:ascii="Courier New" w:hAnsi="Courier New" w:cs="Courier New"/>
-          <w:sz w:val="18"/>
-          <w:szCs w:val="18"/>
-        </w:rPr>
-      </w:pPr>
-      <w:r>
-        <w:rPr>
-          <w:rFonts w:ascii="Courier New" w:hAnsi="Courier New" w:cs="Courier New"/>
-          <w:sz w:val="18"/>
-          <w:szCs w:val="18"/>
-        </w:rPr>
-        <w:t>{</w:t>
-      </w:r>
-    </w:p>
-    <w:p>
-      <w:pPr>
-        <w:spacing w:after="0"/>
-        <w:rPr>
-          <w:rFonts w:ascii="Courier New" w:hAnsi="Courier New" w:cs="Courier New"/>
-          <w:sz w:val="18"/>
-          <w:szCs w:val="18"/>
-        </w:rPr>
-      </w:pPr>
-      <w:r>
-        <w:rPr>
-          <w:rFonts w:ascii="Courier New" w:hAnsi="Courier New" w:cs="Courier New"/>
-          <w:sz w:val="18"/>
-          <w:szCs w:val="18"/>
-        </w:rPr>
-        <w:t xml:space="preserve">    /** Unknown */</w:t>
-      </w:r>
-    </w:p>
-    <w:p>
-      <w:pPr>
-        <w:spacing w:after="0"/>
-        <w:rPr>
-          <w:rFonts w:ascii="Courier New" w:hAnsi="Courier New" w:cs="Courier New"/>
-          <w:sz w:val="18"/>
-          <w:szCs w:val="18"/>
-        </w:rPr>
-      </w:pPr>
-      <w:r>
-        <w:rPr>
-          <w:rFonts w:ascii="Courier New" w:hAnsi="Courier New" w:cs="Courier New"/>
-          <w:sz w:val="18"/>
-          <w:szCs w:val="18"/>
-        </w:rPr>
-        <w:t xml:space="preserve">    SAI_PORT_LED_STATE_UNKNOWN,</w:t>
-      </w:r>
-    </w:p>
-    <w:p>
-      <w:pPr>
-        <w:spacing w:after="0"/>
-        <w:rPr>
-          <w:rFonts w:ascii="Courier New" w:hAnsi="Courier New" w:cs="Courier New"/>
-          <w:sz w:val="18"/>
-          <w:szCs w:val="18"/>
-        </w:rPr>
-      </w:pPr>
-      <w:r>
-        <w:rPr>
-          <w:rFonts w:ascii="Courier New" w:hAnsi="Courier New" w:cs="Courier New"/>
-          <w:sz w:val="18"/>
-          <w:szCs w:val="18"/>
-        </w:rPr>
-        <w:t xml:space="preserve">    /** ON */</w:t>
-      </w:r>
-    </w:p>
-    <w:p>
-      <w:pPr>
-        <w:spacing w:after="0"/>
-        <w:rPr>
-          <w:rFonts w:ascii="Courier New" w:hAnsi="Courier New" w:cs="Courier New"/>
-          <w:sz w:val="18"/>
-          <w:szCs w:val="18"/>
-        </w:rPr>
-      </w:pPr>
-      <w:r>
-        <w:rPr>
-          <w:rFonts w:ascii="Courier New" w:hAnsi="Courier New" w:cs="Courier New"/>
-          <w:sz w:val="18"/>
-          <w:szCs w:val="18"/>
-        </w:rPr>
-        <w:t xml:space="preserve">    SAI_PORT_LED_ON,</w:t>
-      </w:r>
-    </w:p>
-    <w:p>
-      <w:pPr>
-        <w:spacing w:after="0"/>
-        <w:rPr>
-          <w:rFonts w:ascii="Courier New" w:hAnsi="Courier New" w:cs="Courier New"/>
-          <w:sz w:val="18"/>
-          <w:szCs w:val="18"/>
-        </w:rPr>
-      </w:pPr>
-      <w:r>
-        <w:rPr>
-          <w:rFonts w:ascii="Courier New" w:hAnsi="Courier New" w:cs="Courier New"/>
-          <w:sz w:val="18"/>
-          <w:szCs w:val="18"/>
-        </w:rPr>
-        <w:t xml:space="preserve">    /** Down */</w:t>
-      </w:r>
-    </w:p>
-    <w:p>
-      <w:pPr>
-        <w:spacing w:after="0"/>
-        <w:rPr>
-          <w:rFonts w:ascii="Courier New" w:hAnsi="Courier New" w:cs="Courier New"/>
-          <w:sz w:val="18"/>
-          <w:szCs w:val="18"/>
-        </w:rPr>
-      </w:pPr>
-      <w:r>
-        <w:rPr>
-          <w:rFonts w:ascii="Courier New" w:hAnsi="Courier New" w:cs="Courier New"/>
-          <w:sz w:val="18"/>
-          <w:szCs w:val="18"/>
-        </w:rPr>
-        <w:t xml:space="preserve">    SAI_PORT_LED_OFF,</w:t>
-      </w:r>
-    </w:p>
-    <w:p>
-      <w:pPr>
-        <w:spacing w:after="0"/>
-        <w:rPr>
-          <w:rFonts w:ascii="Courier New" w:hAnsi="Courier New" w:cs="Courier New"/>
-          <w:sz w:val="18"/>
-          <w:szCs w:val="18"/>
-        </w:rPr>
-      </w:pPr>
-      <w:r>
-        <w:rPr>
-          <w:rFonts w:ascii="Courier New" w:hAnsi="Courier New" w:cs="Courier New"/>
-          <w:sz w:val="18"/>
-          <w:szCs w:val="18"/>
-        </w:rPr>
-        <w:t>} sai_port_led_state_t;</w:t>
-      </w:r>
-    </w:p>
-    <w:p>
-      <w:pPr>
-        <w:spacing w:after="0"/>
-        <w:rPr>
-          <w:rFonts w:ascii="Courier New" w:hAnsi="Courier New" w:cs="Courier New"/>
-          <w:sz w:val="18"/>
-          <w:szCs w:val="18"/>
-        </w:rPr>
-      </w:pPr>
-    </w:p>
-    <w:p>
-      <w:pPr>
-        <w:spacing w:after="0"/>
-        <w:rPr>
-          <w:rFonts w:ascii="Courier New" w:hAnsi="Courier New" w:cs="Courier New"/>
-          <w:sz w:val="18"/>
-          <w:szCs w:val="18"/>
-        </w:rPr>
-      </w:pPr>
-    </w:p>
-    <w:p>
-      <w:pPr>
-        <w:pStyle w:val="Heading3"/>
-      </w:pPr>
-      <w:r>
-        <w:t xml:space="preserve">Host Adapter </w:t>
-      </w:r>
-      <w:r>
-        <w:t>– Experimental Attribute</w:t>
-      </w:r>
-    </w:p>
-    <w:p>
-      <w:pPr>
-        <w:spacing w:after="0"/>
-        <w:rPr>
-          <w:rFonts w:ascii="Courier New" w:hAnsi="Courier New" w:cs="Courier New"/>
-          <w:sz w:val="18"/>
-          <w:szCs w:val="18"/>
-        </w:rPr>
-      </w:pPr>
-      <w:r>
-        <w:rPr>
-          <w:rFonts w:ascii="Courier New" w:hAnsi="Courier New" w:cs="Courier New"/>
-          <w:sz w:val="18"/>
-          <w:szCs w:val="18"/>
-        </w:rPr>
-        <w:t>…</w:t>
-      </w:r>
-    </w:p>
-    <w:p>
-      <w:pPr>
-        <w:spacing w:after="0"/>
-        <w:rPr>
-          <w:rFonts w:ascii="Courier New" w:hAnsi="Courier New" w:cs="Courier New"/>
-          <w:sz w:val="18"/>
-          <w:szCs w:val="18"/>
-        </w:rPr>
-      </w:pPr>
-    </w:p>
-    <w:p>
-      <w:pPr>
-        <w:spacing w:after="0"/>
-        <w:rPr>
-          <w:rFonts w:ascii="Courier New" w:hAnsi="Courier New" w:cs="Courier New"/>
-          <w:b/>
-          <w:sz w:val="18"/>
-          <w:szCs w:val="18"/>
-        </w:rPr>
-      </w:pPr>
-      <w:r>
-        <w:rPr>
-          <w:rFonts w:ascii="Courier New" w:hAnsi="Courier New" w:cs="Courier New"/>
-          <w:b/>
-          <w:sz w:val="18"/>
-          <w:szCs w:val="18"/>
-        </w:rPr>
-        <w:t>#include &lt;saiport.h&gt;</w:t>
-      </w:r>
-    </w:p>
-    <w:p>
-      <w:pPr>
-        <w:spacing w:after="0"/>
-        <w:rPr>
-          <w:rFonts w:ascii="Courier New" w:hAnsi="Courier New" w:cs="Courier New"/>
-          <w:b/>
-          <w:sz w:val="18"/>
-          <w:szCs w:val="18"/>
-        </w:rPr>
-      </w:pPr>
-      <w:r>
-        <w:rPr>
-          <w:rFonts w:ascii="Courier New" w:hAnsi="Courier New" w:cs="Courier New"/>
-          <w:b/>
-          <w:sz w:val="18"/>
-          <w:szCs w:val="18"/>
-        </w:rPr>
-        <w:t>#include &lt;</w:t>
-      </w:r>
-      <w:r>
-        <w:rPr>
-          <w:rFonts w:ascii="Courier New" w:hAnsi="Courier New" w:cs="Courier New"/>
-          <w:b/>
-          <w:sz w:val="18"/>
-          <w:szCs w:val="18"/>
-        </w:rPr>
-        <w:t>experimental</w:t>
-      </w:r>
-      <w:r>
-        <w:rPr>
-          <w:rFonts w:ascii="Courier New" w:hAnsi="Courier New" w:cs="Courier New"/>
-          <w:b/>
-          <w:sz w:val="18"/>
-          <w:szCs w:val="18"/>
-        </w:rPr>
-        <w:t>/</w:t>
-      </w:r>
-      <w:r>
-        <w:rPr>
-          <w:rFonts w:ascii="Courier New" w:hAnsi="Courier New" w:cs="Courier New"/>
-          <w:b/>
-          <w:sz w:val="18"/>
-          <w:szCs w:val="18"/>
-        </w:rPr>
-        <w:t>saiportextensions.h&gt;</w:t>
-      </w:r>
-    </w:p>
-    <w:p>
-      <w:pPr>
-        <w:spacing w:after="0"/>
-        <w:rPr>
-          <w:rFonts w:ascii="Courier New" w:hAnsi="Courier New" w:cs="Courier New"/>
-          <w:sz w:val="18"/>
-          <w:szCs w:val="18"/>
-        </w:rPr>
-      </w:pPr>
-      <w:r>
-        <w:rPr>
-          <w:rFonts w:ascii="Courier New" w:hAnsi="Courier New" w:cs="Courier New"/>
-          <w:sz w:val="18"/>
-          <w:szCs w:val="18"/>
-        </w:rPr>
-        <w:t>…</w:t>
-      </w:r>
-    </w:p>
-    <w:p>
-      <w:pPr>
-        <w:spacing w:after="0"/>
-        <w:rPr>
-          <w:rFonts w:ascii="Courier New" w:hAnsi="Courier New" w:cs="Courier New"/>
-          <w:sz w:val="18"/>
-          <w:szCs w:val="18"/>
-        </w:rPr>
-      </w:pPr>
-      <w:r>
-        <w:rPr>
-          <w:rFonts w:ascii="Courier New" w:hAnsi="Courier New" w:cs="Courier New"/>
-          <w:sz w:val="18"/>
-          <w:szCs w:val="18"/>
-        </w:rPr>
-        <w:t>sai_attribute_t attr;</w:t>
-      </w:r>
-    </w:p>
-    <w:p>
-      <w:pPr>
-        <w:spacing w:after="0"/>
-        <w:rPr>
-          <w:rFonts w:ascii="Courier New" w:hAnsi="Courier New" w:cs="Courier New"/>
-          <w:sz w:val="18"/>
-          <w:szCs w:val="18"/>
-        </w:rPr>
-      </w:pPr>
-      <w:r>
-        <w:rPr>
-          <w:rFonts w:ascii="Courier New" w:hAnsi="Courier New" w:cs="Courier New"/>
-          <w:sz w:val="18"/>
-          <w:szCs w:val="18"/>
-        </w:rPr>
-        <w:t xml:space="preserve">attr.id = </w:t>
-      </w:r>
-      <w:r>
-        <w:rPr>
-          <w:rFonts w:ascii="Courier New" w:hAnsi="Courier New" w:cs="Courier New"/>
-          <w:b/>
-          <w:sz w:val="18"/>
-          <w:szCs w:val="18"/>
-        </w:rPr>
-        <w:t>SAI_PORT_ATTR_LED_STATE;</w:t>
-      </w:r>
-    </w:p>
-    <w:p>
-      <w:pPr>
-        <w:spacing w:after="0"/>
-        <w:rPr>
-          <w:rFonts w:ascii="Courier New" w:hAnsi="Courier New" w:cs="Courier New"/>
-          <w:sz w:val="18"/>
-          <w:szCs w:val="18"/>
-        </w:rPr>
-      </w:pPr>
-      <w:r>
-        <w:rPr>
-          <w:rFonts w:ascii="Courier New" w:hAnsi="Courier New" w:cs="Courier New"/>
-          <w:sz w:val="18"/>
-          <w:szCs w:val="18"/>
-        </w:rPr>
-        <w:t xml:space="preserve">attr.u32.value = </w:t>
-      </w:r>
-      <w:r>
-        <w:rPr>
-          <w:rFonts w:ascii="Courier New" w:hAnsi="Courier New" w:cs="Courier New"/>
-          <w:b/>
-          <w:sz w:val="18"/>
-          <w:szCs w:val="18"/>
-        </w:rPr>
-        <w:t>SAI_PORT_LED_ON</w:t>
-      </w:r>
-      <w:r>
-        <w:rPr>
-          <w:rFonts w:ascii="Courier New" w:hAnsi="Courier New" w:cs="Courier New"/>
-          <w:sz w:val="18"/>
-          <w:szCs w:val="18"/>
-        </w:rPr>
-        <w:t>;</w:t>
-      </w:r>
-    </w:p>
-    <w:p>
-      <w:pPr>
-        <w:spacing w:after="0"/>
-        <w:rPr>
-          <w:rFonts w:ascii="Courier New" w:hAnsi="Courier New" w:cs="Courier New"/>
-          <w:sz w:val="18"/>
-          <w:szCs w:val="18"/>
-        </w:rPr>
-      </w:pPr>
-      <w:r>
-        <w:rPr>
-          <w:rFonts w:ascii="Courier New" w:hAnsi="Courier New" w:cs="Courier New"/>
-          <w:sz w:val="18"/>
-          <w:szCs w:val="18"/>
-        </w:rPr>
-        <w:t>sai_status_t status = sai_set_port_attribute(port_id, &amp;attr);</w:t>
-      </w:r>
-    </w:p>
-    <w:p>
-      <w:pPr>
-        <w:spacing w:after="0"/>
-        <w:rPr>
-          <w:rFonts w:ascii="Courier New" w:hAnsi="Courier New" w:cs="Courier New"/>
-          <w:sz w:val="18"/>
-          <w:szCs w:val="18"/>
-        </w:rPr>
-      </w:pPr>
-      <w:r>
-        <w:rPr>
-          <w:rFonts w:ascii="Courier New" w:hAnsi="Courier New" w:cs="Courier New"/>
-          <w:sz w:val="18"/>
-          <w:szCs w:val="18"/>
-        </w:rPr>
-        <w:t>…</w:t>
-      </w:r>
-    </w:p>
-    <w:p>
-      <w:pPr>
-        <w:spacing w:after="0"/>
-        <w:rPr>
-          <w:rFonts w:ascii="Courier New" w:hAnsi="Courier New" w:cs="Courier New"/>
-          <w:sz w:val="18"/>
-          <w:szCs w:val="18"/>
-        </w:rPr>
-      </w:pPr>
-    </w:p>
-    <w:p>
-      <w:r>
-        <w:t xml:space="preserve">The </w:t>
-      </w:r>
-      <w:r>
-        <w:t xml:space="preserve">new </w:t>
-      </w:r>
-      <w:r>
-        <w:t>attribute does not impact in any way the code provided by a Ve</w:t>
-      </w:r>
-      <w:r>
-        <w:t xml:space="preserve">ndor </w:t>
-      </w:r>
-      <w:r>
-        <w:t>B</w:t>
-      </w:r>
-      <w:r>
-        <w:t xml:space="preserve"> which may not support that</w:t>
-      </w:r>
-      <w:r>
-        <w:t xml:space="preserve"> attribute. However, the Host Adapter implementation needs to be able to distinguish cases where the SAI implementation does </w:t>
-      </w:r>
-      <w:r>
-        <w:t xml:space="preserve">or does </w:t>
-      </w:r>
-      <w:r>
-        <w:t xml:space="preserve">not support the new </w:t>
-      </w:r>
-      <w:r>
-        <w:t>experimental</w:t>
-      </w:r>
-      <w:r>
-        <w:t xml:space="preserve"> attribute.</w:t>
-      </w:r>
-    </w:p>
-    <w:p>
-      <w:pPr>
-        <w:spacing w:after="0"/>
-        <w:rPr>
-          <w:rFonts w:ascii="Courier New" w:hAnsi="Courier New" w:cs="Courier New"/>
-          <w:sz w:val="18"/>
-          <w:szCs w:val="18"/>
-        </w:rPr>
-      </w:pPr>
-    </w:p>
-    <w:p>
-      <w:r>
-        <w:t xml:space="preserve">Note. </w:t>
-      </w:r>
-      <w:r>
-        <w:t>Explicitly i</w:t>
-      </w:r>
-      <w:r>
-        <w:t xml:space="preserve">ncluding the “extensions” header file </w:t>
-      </w:r>
-      <w:r>
-        <w:t xml:space="preserve">in the source code </w:t>
-      </w:r>
-      <w:r>
-        <w:t xml:space="preserve">is intended. Source files which refer extensions can be easily identified, e.g. </w:t>
-      </w:r>
-      <w:r>
-        <w:t xml:space="preserve"> </w:t>
-      </w:r>
-      <w:r>
-        <w:rPr>
-          <w:rFonts w:ascii="Courier New" w:hAnsi="Courier New" w:cs="Courier New"/>
-        </w:rPr>
-        <w:t>grep –r extensions</w:t>
-      </w:r>
-      <w:r>
-        <w:rPr>
-          <w:rFonts w:ascii="Courier New" w:hAnsi="Courier New" w:cs="Courier New"/>
-        </w:rPr>
-        <w:t xml:space="preserve"> </w:t>
-      </w:r>
-      <w:r>
-        <w:rPr>
-          <w:rFonts w:ascii="Courier New" w:hAnsi="Courier New" w:cs="Courier New"/>
-        </w:rPr>
-        <w:t>.</w:t>
-      </w:r>
-      <w:r>
-        <w:rPr>
-          <w:rFonts w:ascii="Courier New" w:hAnsi="Courier New" w:cs="Courier New"/>
-        </w:rPr>
-        <w:t xml:space="preserve"> or grep –r experimental . </w:t>
-      </w:r>
-      <w:r>
-        <w:t xml:space="preserve"> !</w:t>
-      </w:r>
-      <w:r>
-        <w:br w:type="page"/>
-      </w:r>
-    </w:p>
-    <w:p/>
-    <w:p>
-      <w:pPr>
-        <w:pStyle w:val="Heading2"/>
-      </w:pPr>
-      <w:r>
-        <w:t>U</w:t>
-      </w:r>
-      <w:r>
-        <w:t xml:space="preserve">sage Notes for </w:t>
-      </w:r>
-      <w:r>
-        <w:t>Ex</w:t>
-      </w:r>
-      <w:r>
-        <w:t>perimental</w:t>
-      </w:r>
-      <w:r>
-        <w:t xml:space="preserve"> </w:t>
-      </w:r>
-      <w:r>
-        <w:t>Modules</w:t>
-      </w:r>
-    </w:p>
-    <w:p>
-      <w:r>
-        <w:t>SAI community members</w:t>
-      </w:r>
-      <w:r>
-        <w:t xml:space="preserve"> A </w:t>
-      </w:r>
-      <w:r>
-        <w:t xml:space="preserve">and B </w:t>
-      </w:r>
-      <w:r>
-        <w:t xml:space="preserve">may </w:t>
-      </w:r>
-      <w:r>
-        <w:t xml:space="preserve">agree to define a common experimental MPLS API. This is the desired </w:t>
-      </w:r>
-      <w:r>
-        <w:t>approach</w:t>
-      </w:r>
-      <w:r>
-        <w:t xml:space="preserve"> for mainstream protocols</w:t>
-      </w:r>
-      <w:r>
-        <w:t xml:space="preserve"> such as MPLS</w:t>
-      </w:r>
-      <w:r>
-        <w:t>.</w:t>
-      </w:r>
-      <w:r>
-        <w:t xml:space="preserve"> </w:t>
-      </w:r>
-      <w:r>
-        <w:t>SAI community members</w:t>
-      </w:r>
-      <w:r>
-        <w:t xml:space="preserve"> A and B </w:t>
-      </w:r>
-      <w:r>
-        <w:t>should agree</w:t>
-      </w:r>
-      <w:r>
-        <w:t xml:space="preserve"> </w:t>
-      </w:r>
-      <w:r>
-        <w:t xml:space="preserve">on </w:t>
-      </w:r>
-      <w:r>
-        <w:t>a common experimental API which can eventually be propagated to the main SAI API</w:t>
-      </w:r>
-      <w:r>
-        <w:t>.</w:t>
-      </w:r>
-    </w:p>
-    <w:p>
-      <w:pPr>
-        <w:pStyle w:val="Heading3"/>
-      </w:pPr>
-      <w:r>
-        <w:t>Header Files – Experimental Module</w:t>
-      </w:r>
-    </w:p>
-    <w:p>
-      <w:r>
-        <w:t xml:space="preserve">In this case, </w:t>
-      </w:r>
-      <w:r>
-        <w:rPr>
-          <w:rFonts w:ascii="Courier New" w:hAnsi="Courier New" w:cs="Courier New"/>
-        </w:rPr>
-        <w:t>sai</w:t>
-      </w:r>
-      <w:r>
-        <w:rPr>
-          <w:rFonts w:ascii="Courier New" w:hAnsi="Courier New" w:cs="Courier New"/>
-        </w:rPr>
-        <w:t>extensions</w:t>
-      </w:r>
-      <w:r>
-        <w:rPr>
-          <w:rFonts w:ascii="Courier New" w:hAnsi="Courier New" w:cs="Courier New"/>
-        </w:rPr>
-        <w:t>.h</w:t>
-      </w:r>
-      <w:r>
-        <w:t xml:space="preserve"> contains:</w:t>
-      </w:r>
+      </w:pPr>
     </w:p>
     <w:p>
       <w:pPr>
@@ -2943,6 +3454,7 @@
           <w:rFonts w:ascii="Courier New" w:hAnsi="Courier New" w:cs="Courier New"/>
           <w:sz w:val="20"/>
           <w:szCs w:val="20"/>
+          <w:lang w:val="fr-FR"/>
         </w:rPr>
       </w:pPr>
       <w:r>
@@ -2950,14 +3462,16 @@
           <w:rFonts w:ascii="Courier New" w:hAnsi="Courier New" w:cs="Courier New"/>
           <w:sz w:val="20"/>
           <w:szCs w:val="20"/>
-        </w:rPr>
-        <w:t>typedef enum _sai_api_</w:t>
+          <w:lang w:val="fr-FR"/>
+        </w:rPr>
+        <w:t>} sai_api_</w:t>
       </w:r>
       <w:r>
         <w:rPr>
           <w:rFonts w:ascii="Courier New" w:hAnsi="Courier New" w:cs="Courier New"/>
           <w:sz w:val="20"/>
           <w:szCs w:val="20"/>
+          <w:lang w:val="fr-FR"/>
         </w:rPr>
         <w:t>extensions_</w:t>
       </w:r>
@@ -2966,496 +3480,584 @@
           <w:rFonts w:ascii="Courier New" w:hAnsi="Courier New" w:cs="Courier New"/>
           <w:sz w:val="20"/>
           <w:szCs w:val="20"/>
-        </w:rPr>
-        <w:t>t</w:t>
-      </w:r>
-    </w:p>
-    <w:p>
-      <w:pPr>
-        <w:spacing w:after="0"/>
-        <w:rPr>
-          <w:rFonts w:ascii="Courier New" w:hAnsi="Courier New" w:cs="Courier New"/>
-          <w:sz w:val="20"/>
-          <w:szCs w:val="20"/>
-        </w:rPr>
-      </w:pPr>
-      <w:r>
-        <w:rPr>
-          <w:rFonts w:ascii="Courier New" w:hAnsi="Courier New" w:cs="Courier New"/>
-          <w:sz w:val="20"/>
-          <w:szCs w:val="20"/>
+          <w:lang w:val="fr-FR"/>
+        </w:rPr>
+        <w:t>t;</w:t>
+      </w:r>
+    </w:p>
+    <w:p>
+      <w:pPr>
+        <w:rPr>
+          <w:lang w:val="fr-FR"/>
+        </w:rPr>
+      </w:pPr>
+    </w:p>
+    <w:p>
+      <w:pPr>
+        <w:rPr>
+          <w:lang w:val="fr-FR"/>
+        </w:rPr>
+      </w:pPr>
+      <w:r>
+        <w:rPr>
+          <w:lang w:val="fr-FR"/>
+        </w:rPr>
+        <w:t xml:space="preserve">saitypesextensions.h </w:t>
+      </w:r>
+      <w:r>
+        <w:rPr>
+          <w:lang w:val="fr-FR"/>
+        </w:rPr>
+        <w:t>defines :</w:t>
+      </w:r>
+    </w:p>
+    <w:p>
+      <w:pPr>
+        <w:rPr>
+          <w:rFonts w:ascii="Courier New" w:hAnsi="Courier New" w:cs="Courier New"/>
+          <w:sz w:val="18"/>
+          <w:szCs w:val="18"/>
+          <w:lang w:val="fr-FR"/>
+        </w:rPr>
+      </w:pPr>
+      <w:r>
+        <w:rPr>
+          <w:rFonts w:ascii="Courier New" w:hAnsi="Courier New" w:cs="Courier New"/>
+          <w:sz w:val="18"/>
+          <w:szCs w:val="18"/>
+          <w:lang w:val="fr-FR"/>
+        </w:rPr>
+        <w:t>typedef enum _sai_object_type_extensions_t</w:t>
+      </w:r>
+    </w:p>
+    <w:p>
+      <w:pPr>
+        <w:rPr>
+          <w:rFonts w:ascii="Courier New" w:hAnsi="Courier New" w:cs="Courier New"/>
+          <w:sz w:val="18"/>
+          <w:szCs w:val="18"/>
+          <w:lang w:val="fr-FR"/>
+        </w:rPr>
+      </w:pPr>
+      <w:r>
+        <w:rPr>
+          <w:rFonts w:ascii="Courier New" w:hAnsi="Courier New" w:cs="Courier New"/>
+          <w:sz w:val="18"/>
+          <w:szCs w:val="18"/>
+          <w:lang w:val="fr-FR"/>
         </w:rPr>
         <w:t>{</w:t>
       </w:r>
     </w:p>
     <w:p>
       <w:pPr>
-        <w:spacing w:after="0"/>
-        <w:rPr>
-          <w:rFonts w:ascii="Courier New" w:hAnsi="Courier New" w:cs="Courier New"/>
-          <w:sz w:val="20"/>
-          <w:szCs w:val="20"/>
-        </w:rPr>
-      </w:pPr>
-      <w:r>
-        <w:rPr>
-          <w:rFonts w:ascii="Courier New" w:hAnsi="Courier New" w:cs="Courier New"/>
-          <w:sz w:val="20"/>
-          <w:szCs w:val="20"/>
-        </w:rPr>
-        <w:t xml:space="preserve">   …</w:t>
-      </w:r>
-    </w:p>
-    <w:p>
-      <w:pPr>
-        <w:spacing w:after="0"/>
-        <w:rPr>
-          <w:rFonts w:ascii="Courier New" w:hAnsi="Courier New" w:cs="Courier New"/>
-          <w:b/>
-          <w:sz w:val="20"/>
-          <w:szCs w:val="20"/>
-        </w:rPr>
-      </w:pPr>
-      <w:r>
-        <w:rPr>
-          <w:rFonts w:ascii="Courier New" w:hAnsi="Courier New" w:cs="Courier New"/>
-          <w:sz w:val="20"/>
-          <w:szCs w:val="20"/>
+        <w:rPr>
+          <w:rFonts w:ascii="Courier New" w:hAnsi="Courier New" w:cs="Courier New"/>
+          <w:sz w:val="18"/>
+          <w:szCs w:val="18"/>
+          <w:lang w:val="fr-FR"/>
+        </w:rPr>
+      </w:pPr>
+      <w:r>
+        <w:rPr>
+          <w:rFonts w:ascii="Courier New" w:hAnsi="Courier New" w:cs="Courier New"/>
+          <w:sz w:val="18"/>
+          <w:szCs w:val="18"/>
+          <w:lang w:val="fr-FR"/>
+        </w:rPr>
+        <w:t xml:space="preserve">    SAI_OBJECT_TYPE_EXTENSIONS_RANGE_START = SAI_OBJECT_TYPE_MAX,</w:t>
+      </w:r>
+    </w:p>
+    <w:p>
+      <w:pPr>
+        <w:rPr>
+          <w:rFonts w:ascii="Courier New" w:hAnsi="Courier New" w:cs="Courier New"/>
+          <w:sz w:val="18"/>
+          <w:szCs w:val="18"/>
+          <w:lang w:val="fr-FR"/>
+        </w:rPr>
+      </w:pPr>
+      <w:r>
+        <w:rPr>
+          <w:rFonts w:ascii="Courier New" w:hAnsi="Courier New" w:cs="Courier New"/>
+          <w:sz w:val="18"/>
+          <w:szCs w:val="18"/>
+          <w:lang w:val="fr-FR"/>
+        </w:rPr>
+        <w:t xml:space="preserve">    </w:t>
+      </w:r>
+      <w:r>
+        <w:rPr>
+          <w:rFonts w:ascii="Courier New" w:hAnsi="Courier New" w:cs="Courier New"/>
+          <w:b/>
+          <w:sz w:val="18"/>
+          <w:szCs w:val="18"/>
+          <w:lang w:val="fr-FR"/>
+        </w:rPr>
+        <w:t>SAI_OBJECT_TYPE_</w:t>
+      </w:r>
+      <w:r>
+        <w:rPr>
+          <w:rFonts w:ascii="Courier New" w:hAnsi="Courier New" w:cs="Courier New"/>
+          <w:b/>
+          <w:sz w:val="18"/>
+          <w:szCs w:val="18"/>
+          <w:lang w:val="fr-FR"/>
+        </w:rPr>
+        <w:t>PROTO_X</w:t>
+      </w:r>
+      <w:r>
+        <w:rPr>
+          <w:rFonts w:ascii="Courier New" w:hAnsi="Courier New" w:cs="Courier New"/>
+          <w:sz w:val="18"/>
+          <w:szCs w:val="18"/>
+          <w:lang w:val="fr-FR"/>
+        </w:rPr>
+        <w:t xml:space="preserve"> = SAI_OBJECT_TYPE_EXTENSIONS_RANGE_START,</w:t>
+      </w:r>
+    </w:p>
+    <w:p>
+      <w:pPr>
+        <w:rPr>
+          <w:rFonts w:ascii="Courier New" w:hAnsi="Courier New" w:cs="Courier New"/>
+          <w:sz w:val="18"/>
+          <w:szCs w:val="18"/>
+          <w:lang w:val="fr-FR"/>
+        </w:rPr>
+      </w:pPr>
+      <w:r>
+        <w:rPr>
+          <w:rFonts w:ascii="Courier New" w:hAnsi="Courier New" w:cs="Courier New"/>
+          <w:sz w:val="18"/>
+          <w:szCs w:val="18"/>
+          <w:lang w:val="fr-FR"/>
+        </w:rPr>
+        <w:t xml:space="preserve">    …</w:t>
+      </w:r>
+    </w:p>
+    <w:p>
+      <w:pPr>
+        <w:rPr>
+          <w:rFonts w:ascii="Courier New" w:hAnsi="Courier New" w:cs="Courier New"/>
+          <w:sz w:val="18"/>
+          <w:szCs w:val="18"/>
+          <w:lang w:val="fr-FR"/>
+        </w:rPr>
+      </w:pPr>
+      <w:r>
+        <w:rPr>
+          <w:rFonts w:ascii="Courier New" w:hAnsi="Courier New" w:cs="Courier New"/>
+          <w:sz w:val="18"/>
+          <w:szCs w:val="18"/>
+          <w:lang w:val="fr-FR"/>
         </w:rPr>
         <w:t xml:space="preserve">   </w:t>
       </w:r>
       <w:r>
         <w:rPr>
           <w:rFonts w:ascii="Courier New" w:hAnsi="Courier New" w:cs="Courier New"/>
-          <w:b/>
-          <w:sz w:val="20"/>
-          <w:szCs w:val="20"/>
-        </w:rPr>
-        <w:t xml:space="preserve">/** </w:t>
-      </w:r>
-      <w:r>
-        <w:rPr>
-          <w:rFonts w:ascii="Courier New" w:hAnsi="Courier New" w:cs="Courier New"/>
-          <w:b/>
-          <w:sz w:val="20"/>
-          <w:szCs w:val="20"/>
-        </w:rPr>
-        <w:t xml:space="preserve">MPLS </w:t>
-      </w:r>
-      <w:r>
-        <w:rPr>
-          <w:rFonts w:ascii="Courier New" w:hAnsi="Courier New" w:cs="Courier New"/>
-          <w:b/>
-          <w:sz w:val="20"/>
-          <w:szCs w:val="20"/>
-        </w:rPr>
-        <w:t>experimental extension module</w:t>
-      </w:r>
-      <w:r>
-        <w:rPr>
-          <w:rFonts w:ascii="Courier New" w:hAnsi="Courier New" w:cs="Courier New"/>
-          <w:b/>
-          <w:sz w:val="20"/>
-          <w:szCs w:val="20"/>
-        </w:rPr>
-        <w:t>. */</w:t>
-      </w:r>
-    </w:p>
-    <w:p>
-      <w:pPr>
-        <w:spacing w:after="0"/>
-        <w:rPr>
-          <w:rFonts w:ascii="Courier New" w:hAnsi="Courier New" w:cs="Courier New"/>
-          <w:b/>
-          <w:sz w:val="20"/>
-          <w:szCs w:val="20"/>
-        </w:rPr>
-      </w:pPr>
-      <w:r>
-        <w:rPr>
-          <w:rFonts w:ascii="Courier New" w:hAnsi="Courier New" w:cs="Courier New"/>
-          <w:b/>
-          <w:sz w:val="20"/>
-          <w:szCs w:val="20"/>
-        </w:rPr>
-        <w:t xml:space="preserve">   SAI_API_</w:t>
-      </w:r>
-      <w:r>
-        <w:rPr>
-          <w:rFonts w:ascii="Courier New" w:hAnsi="Courier New" w:cs="Courier New"/>
-          <w:b/>
-          <w:sz w:val="20"/>
-          <w:szCs w:val="20"/>
-        </w:rPr>
-        <w:t>MPLS</w:t>
-      </w:r>
-      <w:r>
-        <w:rPr>
-          <w:rFonts w:ascii="Courier New" w:hAnsi="Courier New" w:cs="Courier New"/>
-          <w:b/>
-          <w:sz w:val="20"/>
-          <w:szCs w:val="20"/>
-        </w:rPr>
-        <w:t xml:space="preserve"> = </w:t>
-      </w:r>
-      <w:r>
-        <w:rPr>
-          <w:rFonts w:ascii="Courier New" w:hAnsi="Courier New" w:cs="Courier New"/>
-          <w:b/>
-          <w:sz w:val="20"/>
-          <w:szCs w:val="20"/>
-        </w:rPr>
-        <w:t>SAI_API_CUSTOM_</w:t>
-      </w:r>
-      <w:r>
-        <w:rPr>
-          <w:rFonts w:ascii="Courier New" w:hAnsi="Courier New" w:cs="Courier New"/>
-          <w:b/>
-          <w:sz w:val="20"/>
-          <w:szCs w:val="20"/>
-        </w:rPr>
-        <w:t>EXPERIMENTAL_START</w:t>
-      </w:r>
-      <w:r>
-        <w:rPr>
-          <w:rFonts w:ascii="Courier New" w:hAnsi="Courier New" w:cs="Courier New"/>
-          <w:b/>
-          <w:sz w:val="20"/>
-          <w:szCs w:val="20"/>
-        </w:rPr>
-        <w:t xml:space="preserve"> + 1</w:t>
-      </w:r>
-      <w:r>
-        <w:rPr>
-          <w:rFonts w:ascii="Courier New" w:hAnsi="Courier New" w:cs="Courier New"/>
-          <w:b/>
-          <w:sz w:val="20"/>
-          <w:szCs w:val="20"/>
-        </w:rPr>
-        <w:t>1</w:t>
-      </w:r>
-      <w:r>
-        <w:rPr>
-          <w:rFonts w:ascii="Courier New" w:hAnsi="Courier New" w:cs="Courier New"/>
-          <w:b/>
-          <w:sz w:val="20"/>
-          <w:szCs w:val="20"/>
-        </w:rPr>
-        <w:t>,</w:t>
-      </w:r>
-    </w:p>
-    <w:p>
-      <w:pPr>
-        <w:spacing w:after="0"/>
-        <w:rPr>
-          <w:rFonts w:ascii="Courier New" w:hAnsi="Courier New" w:cs="Courier New"/>
-          <w:sz w:val="20"/>
-          <w:szCs w:val="20"/>
-        </w:rPr>
-      </w:pPr>
-    </w:p>
-    <w:p>
-      <w:pPr>
-        <w:spacing w:after="0"/>
-        <w:rPr>
-          <w:rFonts w:ascii="Courier New" w:hAnsi="Courier New" w:cs="Courier New"/>
-          <w:sz w:val="20"/>
-          <w:szCs w:val="20"/>
-        </w:rPr>
-      </w:pPr>
-      <w:r>
-        <w:rPr>
-          <w:rFonts w:ascii="Courier New" w:hAnsi="Courier New" w:cs="Courier New"/>
-          <w:sz w:val="20"/>
-          <w:szCs w:val="20"/>
-        </w:rPr>
-        <w:t>} sai_api_</w:t>
-      </w:r>
-      <w:r>
-        <w:rPr>
-          <w:rFonts w:ascii="Courier New" w:hAnsi="Courier New" w:cs="Courier New"/>
-          <w:sz w:val="20"/>
-          <w:szCs w:val="20"/>
-        </w:rPr>
-        <w:t>extensions_</w:t>
-      </w:r>
-      <w:r>
-        <w:rPr>
-          <w:rFonts w:ascii="Courier New" w:hAnsi="Courier New" w:cs="Courier New"/>
-          <w:sz w:val="20"/>
-          <w:szCs w:val="20"/>
+          <w:sz w:val="18"/>
+          <w:szCs w:val="18"/>
+          <w:lang w:val="fr-FR"/>
+        </w:rPr>
+        <w:t xml:space="preserve"> </w:t>
+      </w:r>
+      <w:r>
+        <w:rPr>
+          <w:rFonts w:ascii="Courier New" w:hAnsi="Courier New" w:cs="Courier New"/>
+          <w:sz w:val="18"/>
+          <w:szCs w:val="18"/>
+          <w:lang w:val="fr-FR"/>
+        </w:rPr>
+        <w:t>SAI_OBJECT_TYPE_EXTENSIONS_RANGE_END</w:t>
+      </w:r>
+    </w:p>
+    <w:p>
+      <w:pPr>
+        <w:rPr>
+          <w:rFonts w:ascii="Courier New" w:hAnsi="Courier New" w:cs="Courier New"/>
+          <w:sz w:val="18"/>
+          <w:szCs w:val="18"/>
+          <w:lang w:val="fr-FR"/>
+        </w:rPr>
+      </w:pPr>
+      <w:r>
+        <w:rPr>
+          <w:rFonts w:ascii="Courier New" w:hAnsi="Courier New" w:cs="Courier New"/>
+          <w:sz w:val="18"/>
+          <w:szCs w:val="18"/>
+          <w:lang w:val="fr-FR"/>
+        </w:rPr>
+        <w:t>} sai_object_type_extensions_t;</w:t>
+      </w:r>
+    </w:p>
+    <w:p>
+      <w:r>
+        <w:t xml:space="preserve">An experimental </w:t>
+      </w:r>
+      <w:r>
+        <w:t>PROTO_X</w:t>
+      </w:r>
+      <w:r>
+        <w:t xml:space="preserve"> extension header </w:t>
+      </w:r>
+      <w:r>
+        <w:t xml:space="preserve">file </w:t>
+      </w:r>
+      <w:r>
+        <w:t xml:space="preserve">must </w:t>
+      </w:r>
+      <w:r>
+        <w:t>be defined</w:t>
+      </w:r>
+      <w:r>
+        <w:t>:</w:t>
+      </w:r>
+    </w:p>
+    <w:p>
+      <w:pPr>
+        <w:rPr>
+          <w:rFonts w:ascii="Courier New" w:hAnsi="Courier New" w:cs="Courier New"/>
+          <w:b/>
+        </w:rPr>
+      </w:pPr>
+      <w:r>
+        <w:rPr>
+          <w:rFonts w:ascii="Courier New" w:hAnsi="Courier New" w:cs="Courier New"/>
+          <w:b/>
+        </w:rPr>
+        <w:t>experimental/sai</w:t>
+      </w:r>
+      <w:r>
+        <w:rPr>
+          <w:rFonts w:ascii="Courier New" w:hAnsi="Courier New" w:cs="Courier New"/>
+          <w:b/>
+        </w:rPr>
+        <w:t>extensionprotox</w:t>
+      </w:r>
+      <w:r>
+        <w:rPr>
+          <w:rFonts w:ascii="Courier New" w:hAnsi="Courier New" w:cs="Courier New"/>
+          <w:b/>
+        </w:rPr>
+        <w:t>.h</w:t>
+      </w:r>
+    </w:p>
+    <w:p>
+      <w:pPr>
+        <w:rPr>
+          <w:rFonts w:ascii="Courier New" w:hAnsi="Courier New" w:cs="Courier New"/>
+        </w:rPr>
+      </w:pPr>
+      <w:r>
+        <w:rPr>
+          <w:rFonts w:ascii="Courier New" w:hAnsi="Courier New" w:cs="Courier New"/>
+        </w:rPr>
+        <w:t>…</w:t>
+      </w:r>
+    </w:p>
+    <w:p>
+      <w:pPr>
+        <w:rPr>
+          <w:rFonts w:ascii="Courier New" w:hAnsi="Courier New" w:cs="Courier New"/>
+        </w:rPr>
+      </w:pPr>
+      <w:r>
+        <w:rPr>
+          <w:rFonts w:ascii="Courier New" w:hAnsi="Courier New" w:cs="Courier New"/>
+        </w:rPr>
+        <w:t>typedef sai_status_t (*sai_</w:t>
+      </w:r>
+      <w:r>
+        <w:rPr>
+          <w:rFonts w:ascii="Courier New" w:hAnsi="Courier New" w:cs="Courier New"/>
+        </w:rPr>
+        <w:t>protoX</w:t>
+      </w:r>
+      <w:r>
+        <w:rPr>
+          <w:rFonts w:ascii="Courier New" w:hAnsi="Courier New" w:cs="Courier New"/>
+        </w:rPr>
+        <w:t>_object_create_fn)(_Out_ sai_object_id_t *</w:t>
+      </w:r>
+      <w:r>
+        <w:rPr>
+          <w:rFonts w:ascii="Courier New" w:hAnsi="Courier New" w:cs="Courier New"/>
+        </w:rPr>
+        <w:t>protoX</w:t>
+      </w:r>
+      <w:r>
+        <w:rPr>
+          <w:rFonts w:ascii="Courier New" w:hAnsi="Courier New" w:cs="Courier New"/>
+        </w:rPr>
+        <w:t>_id, …);</w:t>
+      </w:r>
+    </w:p>
+    <w:p>
+      <w:pPr>
+        <w:rPr>
+          <w:rFonts w:ascii="Courier New" w:hAnsi="Courier New" w:cs="Courier New"/>
+        </w:rPr>
+      </w:pPr>
+      <w:r>
+        <w:rPr>
+          <w:rFonts w:ascii="Courier New" w:hAnsi="Courier New" w:cs="Courier New"/>
+        </w:rPr>
+        <w:t>…</w:t>
+      </w:r>
+    </w:p>
+    <w:p>
+      <w:pPr>
+        <w:rPr>
+          <w:rFonts w:ascii="Courier New" w:hAnsi="Courier New" w:cs="Courier New"/>
+        </w:rPr>
+      </w:pPr>
+      <w:r>
+        <w:rPr>
+          <w:rFonts w:ascii="Courier New" w:hAnsi="Courier New" w:cs="Courier New"/>
+        </w:rPr>
+        <w:t>typedef struct _sai_</w:t>
+      </w:r>
+      <w:r>
+        <w:rPr>
+          <w:rFonts w:ascii="Courier New" w:hAnsi="Courier New" w:cs="Courier New"/>
+        </w:rPr>
+        <w:t>protoX</w:t>
+      </w:r>
+      <w:r>
+        <w:rPr>
+          <w:rFonts w:ascii="Courier New" w:hAnsi="Courier New" w:cs="Courier New"/>
+        </w:rPr>
+        <w:t>_</w:t>
+      </w:r>
+      <w:r>
+        <w:rPr>
+          <w:rFonts w:ascii="Courier New" w:hAnsi="Courier New" w:cs="Courier New"/>
+        </w:rPr>
+        <w:t>api_</w:t>
+      </w:r>
+      <w:r>
+        <w:rPr>
+          <w:rFonts w:ascii="Courier New" w:hAnsi="Courier New" w:cs="Courier New"/>
+        </w:rPr>
+        <w:t>t {</w:t>
+      </w:r>
+    </w:p>
+    <w:p>
+      <w:pPr>
+        <w:rPr>
+          <w:rFonts w:ascii="Courier New" w:hAnsi="Courier New" w:cs="Courier New"/>
+        </w:rPr>
+      </w:pPr>
+      <w:r>
+        <w:rPr>
+          <w:rFonts w:ascii="Courier New" w:hAnsi="Courier New" w:cs="Courier New"/>
+        </w:rPr>
+        <w:t xml:space="preserve">   sai_</w:t>
+      </w:r>
+      <w:r>
+        <w:rPr>
+          <w:rFonts w:ascii="Courier New" w:hAnsi="Courier New" w:cs="Courier New"/>
+        </w:rPr>
+        <w:t>protoX</w:t>
+      </w:r>
+      <w:r>
+        <w:rPr>
+          <w:rFonts w:ascii="Courier New" w:hAnsi="Courier New" w:cs="Courier New"/>
+        </w:rPr>
+        <w:t xml:space="preserve">_object_create_fn </w:t>
+      </w:r>
+      <w:r>
+        <w:rPr>
+          <w:rFonts w:ascii="Courier New" w:hAnsi="Courier New" w:cs="Courier New"/>
+        </w:rPr>
+        <w:t>protoX</w:t>
+      </w:r>
+      <w:r>
+        <w:rPr>
+          <w:rFonts w:ascii="Courier New" w:hAnsi="Courier New" w:cs="Courier New"/>
+        </w:rPr>
+        <w:t>_obj_create_fn;</w:t>
+      </w:r>
+    </w:p>
+    <w:p>
+      <w:pPr>
+        <w:rPr>
+          <w:rFonts w:ascii="Courier New" w:hAnsi="Courier New" w:cs="Courier New"/>
+        </w:rPr>
+      </w:pPr>
+      <w:r>
+        <w:rPr>
+          <w:rFonts w:ascii="Courier New" w:hAnsi="Courier New" w:cs="Courier New"/>
+        </w:rPr>
+        <w:t xml:space="preserve">   sai_</w:t>
+      </w:r>
+      <w:r>
+        <w:rPr>
+          <w:rFonts w:ascii="Courier New" w:hAnsi="Courier New" w:cs="Courier New"/>
+        </w:rPr>
+        <w:t>protoX</w:t>
+      </w:r>
+      <w:r>
+        <w:rPr>
+          <w:rFonts w:ascii="Courier New" w:hAnsi="Courier New" w:cs="Courier New"/>
+        </w:rPr>
+        <w:t xml:space="preserve">_object_delete_fn </w:t>
+      </w:r>
+      <w:r>
+        <w:rPr>
+          <w:rFonts w:ascii="Courier New" w:hAnsi="Courier New" w:cs="Courier New"/>
+        </w:rPr>
+        <w:t>protoX</w:t>
+      </w:r>
+      <w:r>
+        <w:rPr>
+          <w:rFonts w:ascii="Courier New" w:hAnsi="Courier New" w:cs="Courier New"/>
+        </w:rPr>
+        <w:t>_obj_delete_fn;</w:t>
+      </w:r>
+    </w:p>
+    <w:p>
+      <w:pPr>
+        <w:rPr>
+          <w:rFonts w:ascii="Courier New" w:hAnsi="Courier New" w:cs="Courier New"/>
+        </w:rPr>
+      </w:pPr>
+      <w:r>
+        <w:rPr>
+          <w:rFonts w:ascii="Courier New" w:hAnsi="Courier New" w:cs="Courier New"/>
+        </w:rPr>
+        <w:t>…</w:t>
+      </w:r>
+    </w:p>
+    <w:p>
+      <w:pPr>
+        <w:rPr>
+          <w:rFonts w:ascii="Courier New" w:hAnsi="Courier New" w:cs="Courier New"/>
+        </w:rPr>
+      </w:pPr>
+      <w:r>
+        <w:rPr>
+          <w:rFonts w:ascii="Courier New" w:hAnsi="Courier New" w:cs="Courier New"/>
+        </w:rPr>
+        <w:lastRenderedPageBreak/>
+        <w:t>} sai_</w:t>
+      </w:r>
+      <w:r>
+        <w:rPr>
+          <w:rFonts w:ascii="Courier New" w:hAnsi="Courier New" w:cs="Courier New"/>
+        </w:rPr>
+        <w:t>protoX</w:t>
+      </w:r>
+      <w:r>
+        <w:rPr>
+          <w:rFonts w:ascii="Courier New" w:hAnsi="Courier New" w:cs="Courier New"/>
+        </w:rPr>
+        <w:t>_</w:t>
+      </w:r>
+      <w:r>
+        <w:rPr>
+          <w:rFonts w:ascii="Courier New" w:hAnsi="Courier New" w:cs="Courier New"/>
+        </w:rPr>
+        <w:t>api_</w:t>
+      </w:r>
+      <w:r>
+        <w:rPr>
+          <w:rFonts w:ascii="Courier New" w:hAnsi="Courier New" w:cs="Courier New"/>
         </w:rPr>
         <w:t>t;</w:t>
       </w:r>
     </w:p>
+    <w:p>
+      <w:r>
+        <w:rPr>
+          <w:rFonts w:ascii="Courier New" w:hAnsi="Courier New" w:cs="Courier New"/>
+        </w:rPr>
+        <w:t>…</w:t>
+      </w:r>
+    </w:p>
     <w:p/>
-    <w:p/>
-    <w:p>
-      <w:r>
-        <w:t xml:space="preserve">An experimental MPLS extension header </w:t>
-      </w:r>
-      <w:r>
-        <w:t xml:space="preserve">file </w:t>
-      </w:r>
-      <w:r>
-        <w:t xml:space="preserve">must </w:t>
-      </w:r>
-      <w:r>
-        <w:t>be defined</w:t>
-      </w:r>
-      <w:r>
-        <w:t>:</w:t>
-      </w:r>
-    </w:p>
-    <w:p>
-      <w:pPr>
-        <w:rPr>
-          <w:rFonts w:ascii="Courier New" w:hAnsi="Courier New" w:cs="Courier New"/>
-          <w:b/>
-        </w:rPr>
-      </w:pPr>
-      <w:r>
-        <w:rPr>
-          <w:rFonts w:ascii="Courier New" w:hAnsi="Courier New" w:cs="Courier New"/>
-          <w:b/>
-        </w:rPr>
-        <w:t>experimental/saimpls</w:t>
-      </w:r>
-      <w:r>
-        <w:rPr>
-          <w:rFonts w:ascii="Courier New" w:hAnsi="Courier New" w:cs="Courier New"/>
-          <w:b/>
-        </w:rPr>
-        <w:t>.h</w:t>
-      </w:r>
-    </w:p>
-    <w:p>
-      <w:pPr>
-        <w:rPr>
-          <w:rFonts w:ascii="Courier New" w:hAnsi="Courier New" w:cs="Courier New"/>
-        </w:rPr>
-      </w:pPr>
-      <w:r>
-        <w:rPr>
-          <w:rFonts w:ascii="Courier New" w:hAnsi="Courier New" w:cs="Courier New"/>
-        </w:rPr>
-        <w:t>…</w:t>
-      </w:r>
-    </w:p>
-    <w:p>
-      <w:pPr>
-        <w:rPr>
-          <w:rFonts w:ascii="Courier New" w:hAnsi="Courier New" w:cs="Courier New"/>
-        </w:rPr>
-      </w:pPr>
-      <w:r>
-        <w:rPr>
-          <w:rFonts w:ascii="Courier New" w:hAnsi="Courier New" w:cs="Courier New"/>
-        </w:rPr>
-        <w:t>typedef sai_status_t (*sai_mpls_object_create_fn)(_Out_ sai_object_id_t *mpls_id, …);</w:t>
-      </w:r>
-    </w:p>
-    <w:p>
-      <w:pPr>
-        <w:rPr>
-          <w:rFonts w:ascii="Courier New" w:hAnsi="Courier New" w:cs="Courier New"/>
-        </w:rPr>
-      </w:pPr>
-      <w:r>
-        <w:rPr>
-          <w:rFonts w:ascii="Courier New" w:hAnsi="Courier New" w:cs="Courier New"/>
-        </w:rPr>
-        <w:t>…</w:t>
-      </w:r>
-    </w:p>
-    <w:p>
-      <w:pPr>
-        <w:rPr>
-          <w:rFonts w:ascii="Courier New" w:hAnsi="Courier New" w:cs="Courier New"/>
-        </w:rPr>
-      </w:pPr>
-      <w:r>
-        <w:rPr>
-          <w:rFonts w:ascii="Courier New" w:hAnsi="Courier New" w:cs="Courier New"/>
-        </w:rPr>
-        <w:t>typedef struct _sai_mpls_</w:t>
-      </w:r>
-      <w:r>
-        <w:rPr>
-          <w:rFonts w:ascii="Courier New" w:hAnsi="Courier New" w:cs="Courier New"/>
-        </w:rPr>
-        <w:t>api_</w:t>
-      </w:r>
-      <w:r>
-        <w:rPr>
-          <w:rFonts w:ascii="Courier New" w:hAnsi="Courier New" w:cs="Courier New"/>
-        </w:rPr>
-        <w:t>t {</w:t>
-      </w:r>
-    </w:p>
-    <w:p>
-      <w:pPr>
-        <w:rPr>
-          <w:rFonts w:ascii="Courier New" w:hAnsi="Courier New" w:cs="Courier New"/>
-        </w:rPr>
-      </w:pPr>
-      <w:r>
-        <w:rPr>
-          <w:rFonts w:ascii="Courier New" w:hAnsi="Courier New" w:cs="Courier New"/>
-        </w:rPr>
-        <w:t xml:space="preserve">   sai_mpls_object_create_fn mpls_obj_create_fn;</w:t>
-      </w:r>
-    </w:p>
-    <w:p>
-      <w:pPr>
-        <w:rPr>
-          <w:rFonts w:ascii="Courier New" w:hAnsi="Courier New" w:cs="Courier New"/>
-        </w:rPr>
-      </w:pPr>
-      <w:r>
-        <w:rPr>
-          <w:rFonts w:ascii="Courier New" w:hAnsi="Courier New" w:cs="Courier New"/>
-        </w:rPr>
-        <w:t xml:space="preserve">   sai_mpls_object_</w:t>
-      </w:r>
-      <w:r>
-        <w:rPr>
-          <w:rFonts w:ascii="Courier New" w:hAnsi="Courier New" w:cs="Courier New"/>
-        </w:rPr>
-        <w:t>delete</w:t>
-      </w:r>
-      <w:r>
-        <w:rPr>
-          <w:rFonts w:ascii="Courier New" w:hAnsi="Courier New" w:cs="Courier New"/>
-        </w:rPr>
-        <w:t>_fn mpls_obj_</w:t>
-      </w:r>
-      <w:r>
-        <w:rPr>
-          <w:rFonts w:ascii="Courier New" w:hAnsi="Courier New" w:cs="Courier New"/>
-        </w:rPr>
-        <w:t>delete</w:t>
-      </w:r>
-      <w:r>
-        <w:rPr>
-          <w:rFonts w:ascii="Courier New" w:hAnsi="Courier New" w:cs="Courier New"/>
-        </w:rPr>
-        <w:t>_fn;</w:t>
-      </w:r>
-    </w:p>
-    <w:p>
-      <w:pPr>
-        <w:rPr>
-          <w:rFonts w:ascii="Courier New" w:hAnsi="Courier New" w:cs="Courier New"/>
-        </w:rPr>
-      </w:pPr>
-      <w:r>
-        <w:rPr>
-          <w:rFonts w:ascii="Courier New" w:hAnsi="Courier New" w:cs="Courier New"/>
-        </w:rPr>
-        <w:t>…</w:t>
-      </w:r>
-    </w:p>
-    <w:p>
-      <w:pPr>
-        <w:rPr>
-          <w:rFonts w:ascii="Courier New" w:hAnsi="Courier New" w:cs="Courier New"/>
-        </w:rPr>
-      </w:pPr>
-      <w:r>
-        <w:rPr>
-          <w:rFonts w:ascii="Courier New" w:hAnsi="Courier New" w:cs="Courier New"/>
-        </w:rPr>
-        <w:t>} sai_mpls_</w:t>
-      </w:r>
-      <w:r>
-        <w:rPr>
-          <w:rFonts w:ascii="Courier New" w:hAnsi="Courier New" w:cs="Courier New"/>
-        </w:rPr>
-        <w:t>api_</w:t>
-      </w:r>
-      <w:r>
-        <w:rPr>
-          <w:rFonts w:ascii="Courier New" w:hAnsi="Courier New" w:cs="Courier New"/>
-        </w:rPr>
-        <w:t>t;</w:t>
-      </w:r>
-    </w:p>
-    <w:p>
-      <w:r>
-        <w:rPr>
-          <w:rFonts w:ascii="Courier New" w:hAnsi="Courier New" w:cs="Courier New"/>
-        </w:rPr>
-        <w:t>…</w:t>
-      </w:r>
-    </w:p>
-    <w:p>
+    <w:p>
+      <w:r>
+        <w:t xml:space="preserve">The experimental </w:t>
+      </w:r>
+      <w:r>
+        <w:t>PROTO_X</w:t>
+      </w:r>
+      <w:r>
+        <w:t xml:space="preserve"> API module must use the SAI API general approach – define create, get, set and delete functions.</w:t>
+      </w:r>
+    </w:p>
+    <w:p>
+      <w:pPr>
+        <w:pStyle w:val="Heading3"/>
+      </w:pPr>
+      <w:r>
+        <w:t>Host Adapter – Experimental Module</w:t>
+      </w:r>
+    </w:p>
+    <w:p>
+      <w:r>
+        <w:t>A host adapter im</w:t>
+      </w:r>
+      <w:r>
+        <w:t>plementation must</w:t>
+      </w:r>
+      <w:r>
+        <w:t xml:space="preserve"> include t</w:t>
+      </w:r>
+      <w:r>
+        <w:t>he</w:t>
+      </w:r>
+      <w:r>
+        <w:t xml:space="preserve"> </w:t>
+      </w:r>
+      <w:r>
+        <w:t>PROTO_X</w:t>
+      </w:r>
+      <w:r>
+        <w:t xml:space="preserve"> extension module</w:t>
+      </w:r>
+      <w:r>
+        <w:t xml:space="preserve"> header file</w:t>
+      </w:r>
+      <w:r>
+        <w:t>. Using an experimental module follows the same approach as for any other modules.</w:t>
+      </w:r>
+    </w:p>
+    <w:p>
+      <w:pPr>
+        <w:rPr>
+          <w:rFonts w:ascii="Courier New" w:hAnsi="Courier New" w:cs="Courier New"/>
+        </w:rPr>
+      </w:pPr>
+      <w:r>
+        <w:rPr>
+          <w:rFonts w:ascii="Courier New" w:hAnsi="Courier New" w:cs="Courier New"/>
+        </w:rPr>
+        <w:t>#include “experimental/sai</w:t>
+      </w:r>
+      <w:r>
+        <w:rPr>
+          <w:rFonts w:ascii="Courier New" w:hAnsi="Courier New" w:cs="Courier New"/>
+        </w:rPr>
+        <w:t>extensionprotox</w:t>
+      </w:r>
+      <w:r>
+        <w:rPr>
+          <w:rFonts w:ascii="Courier New" w:hAnsi="Courier New" w:cs="Courier New"/>
+        </w:rPr>
+        <w:t>.h”</w:t>
+      </w:r>
+    </w:p>
+    <w:p>
+      <w:pPr>
+        <w:rPr>
+          <w:rFonts w:ascii="Courier New" w:hAnsi="Courier New" w:cs="Courier New"/>
+        </w:rPr>
+      </w:pPr>
       <w:bookmarkStart w:id="0" w:name="_GoBack"/>
       <w:bookmarkEnd w:id="0"/>
-    </w:p>
-    <w:p>
-      <w:r>
-        <w:t>The experimental MPLS API module must use the SAI API general approach – define create, get, set and delete functions.</w:t>
-      </w:r>
-    </w:p>
-    <w:p>
-      <w:pPr>
-        <w:pStyle w:val="Heading3"/>
-      </w:pPr>
-      <w:r>
-        <w:t xml:space="preserve">Host Adapter </w:t>
-      </w:r>
-      <w:r>
-        <w:t>– Experimental Module</w:t>
-      </w:r>
-    </w:p>
-    <w:p/>
-    <w:p>
-      <w:r>
-        <w:t>A host adapter im</w:t>
-      </w:r>
-      <w:r>
-        <w:t>plementation must</w:t>
-      </w:r>
-      <w:r>
-        <w:t xml:space="preserve"> include t</w:t>
-      </w:r>
-      <w:r>
-        <w:t>he</w:t>
-      </w:r>
-      <w:r>
-        <w:t xml:space="preserve"> </w:t>
-      </w:r>
-      <w:r>
-        <w:t>MPLS extension module</w:t>
-      </w:r>
-      <w:r>
-        <w:t xml:space="preserve"> header file</w:t>
-      </w:r>
-      <w:r>
-        <w:t>. Using an experimental module follows the same approach as for any other modules.</w:t>
-      </w:r>
-    </w:p>
-    <w:p>
-      <w:pPr>
-        <w:rPr>
-          <w:rFonts w:ascii="Courier New" w:hAnsi="Courier New" w:cs="Courier New"/>
-        </w:rPr>
-      </w:pPr>
-      <w:r>
-        <w:rPr>
-          <w:rFonts w:ascii="Courier New" w:hAnsi="Courier New" w:cs="Courier New"/>
-        </w:rPr>
-        <w:lastRenderedPageBreak/>
-        <w:t>#include “experimental/saimpls.h”</w:t>
-      </w:r>
-    </w:p>
-    <w:p>
-      <w:pPr>
-        <w:rPr>
-          <w:rFonts w:ascii="Courier New" w:hAnsi="Courier New" w:cs="Courier New"/>
-        </w:rPr>
-      </w:pPr>
       <w:r>
         <w:rPr>
           <w:rFonts w:ascii="Courier New" w:hAnsi="Courier New" w:cs="Courier New"/>
@@ -3467,31 +4069,43 @@
       <w:pPr>
         <w:rPr>
           <w:rFonts w:ascii="Courier New" w:hAnsi="Courier New" w:cs="Courier New"/>
-        </w:rPr>
-      </w:pPr>
-      <w:r>
-        <w:rPr>
-          <w:rFonts w:ascii="Courier New" w:hAnsi="Courier New" w:cs="Courier New"/>
-        </w:rPr>
-        <w:t>sai_mpls_api_t</w:t>
-      </w:r>
-      <w:r>
-        <w:rPr>
-          <w:rFonts w:ascii="Courier New" w:hAnsi="Courier New" w:cs="Courier New"/>
-        </w:rPr>
-        <w:t xml:space="preserve"> </w:t>
-      </w:r>
-      <w:r>
-        <w:rPr>
-          <w:rFonts w:ascii="Courier New" w:hAnsi="Courier New" w:cs="Courier New"/>
-        </w:rPr>
-        <w:t>sai_mpls_api_tbl</w:t>
-      </w:r>
-      <w:r>
-        <w:rPr>
-          <w:rFonts w:ascii="Courier New" w:hAnsi="Courier New" w:cs="Courier New"/>
-        </w:rPr>
-        <w:t>;</w:t>
+          <w:lang w:val="fr-FR"/>
+        </w:rPr>
+      </w:pPr>
+      <w:r>
+        <w:rPr>
+          <w:rFonts w:ascii="Courier New" w:hAnsi="Courier New" w:cs="Courier New"/>
+          <w:lang w:val="fr-FR"/>
+        </w:rPr>
+        <w:t>sai_</w:t>
+      </w:r>
+      <w:r>
+        <w:rPr>
+          <w:rFonts w:ascii="Courier New" w:hAnsi="Courier New" w:cs="Courier New"/>
+          <w:lang w:val="fr-FR"/>
+        </w:rPr>
+        <w:t>protoX</w:t>
+      </w:r>
+      <w:r>
+        <w:rPr>
+          <w:rFonts w:ascii="Courier New" w:hAnsi="Courier New" w:cs="Courier New"/>
+          <w:lang w:val="fr-FR"/>
+        </w:rPr>
+        <w:t>_api_t sai_</w:t>
+      </w:r>
+      <w:r>
+        <w:rPr>
+          <w:rFonts w:ascii="Courier New" w:hAnsi="Courier New" w:cs="Courier New"/>
+          <w:lang w:val="fr-FR"/>
+        </w:rPr>
+        <w:t>protoX</w:t>
+      </w:r>
+      <w:r>
+        <w:rPr>
+          <w:rFonts w:ascii="Courier New" w:hAnsi="Courier New" w:cs="Courier New"/>
+          <w:lang w:val="fr-FR"/>
+        </w:rPr>
+        <w:t>_api_tbl;</w:t>
       </w:r>
     </w:p>
     <w:p>
@@ -3510,7 +4124,31 @@
         <w:rPr>
           <w:rFonts w:ascii="Courier New" w:hAnsi="Courier New" w:cs="Courier New"/>
         </w:rPr>
-        <w:t xml:space="preserve"> = sai_api_query(SAI_API_MPLS, (void )&amp;sai_mpls_api_tbl);</w:t>
+        <w:t xml:space="preserve"> = sai_api_query(SAI_API_</w:t>
+      </w:r>
+      <w:r>
+        <w:rPr>
+          <w:rFonts w:ascii="Courier New" w:hAnsi="Courier New" w:cs="Courier New"/>
+        </w:rPr>
+        <w:t>PROTO_X</w:t>
+      </w:r>
+      <w:r>
+        <w:rPr>
+          <w:rFonts w:ascii="Courier New" w:hAnsi="Courier New" w:cs="Courier New"/>
+        </w:rPr>
+        <w:t>, (void )&amp;sai_</w:t>
+      </w:r>
+      <w:r>
+        <w:rPr>
+          <w:rFonts w:ascii="Courier New" w:hAnsi="Courier New" w:cs="Courier New"/>
+        </w:rPr>
+        <w:t>protoX</w:t>
+      </w:r>
+      <w:r>
+        <w:rPr>
+          <w:rFonts w:ascii="Courier New" w:hAnsi="Courier New" w:cs="Courier New"/>
+        </w:rPr>
+        <w:t>_api_tbl);</w:t>
       </w:r>
     </w:p>
     <w:p>
@@ -3574,13 +4212,6 @@
     <w:pPr>
       <w:pStyle w:val="Footer"/>
     </w:pPr>
-    <w:bookmarkStart w:id="1" w:name="DocumentMarkings1FooterEvenPages"/>
-  </w:p>
-  <w:bookmarkEnd w:id="1"/>
-  <w:p>
-    <w:pPr>
-      <w:pStyle w:val="Footer"/>
-    </w:pPr>
   </w:p>
   <w:p>
     <w:pPr>
@@ -3596,9 +4227,9 @@
     <w:pPr>
       <w:pStyle w:val="Footer"/>
     </w:pPr>
-    <w:bookmarkStart w:id="2" w:name="DocumentMarkings1FooterPrimary"/>
+    <w:bookmarkStart w:id="1" w:name="DocumentMarkings1FooterPrimary"/>
   </w:p>
-  <w:bookmarkEnd w:id="2"/>
+  <w:bookmarkEnd w:id="1"/>
   <w:p>
     <w:pPr>
       <w:pStyle w:val="Footer"/>
@@ -3613,9 +4244,9 @@
     <w:pPr>
       <w:pStyle w:val="Footer"/>
     </w:pPr>
-    <w:bookmarkStart w:id="3" w:name="DocumentMarkings1FooterFirstPage"/>
+    <w:bookmarkStart w:id="2" w:name="DocumentMarkings1FooterFirstPage"/>
   </w:p>
-  <w:bookmarkEnd w:id="3"/>
+  <w:bookmarkEnd w:id="2"/>
   <w:p>
     <w:pPr>
       <w:pStyle w:val="Footer"/>

</xml_diff>